<commit_message>
List of things to be done.
</commit_message>
<xml_diff>
--- a/Telerik_Academy_Gold_Partner_Project_Tick42.docx
+++ b/Telerik_Academy_Gold_Partner_Project_Tick42.docx
@@ -1,6 +1,6 @@
 
 <file path=word/document.xml><?xml version="1.0" encoding="utf-8"?>
-<w:document xmlns:wpc="http://schemas.microsoft.com/office/word/2010/wordprocessingCanvas" xmlns:cx="http://schemas.microsoft.com/office/drawing/2014/chartex" xmlns:cx1="http://schemas.microsoft.com/office/drawing/2015/9/8/chartex" xmlns:cx2="http://schemas.microsoft.com/office/drawing/2015/10/21/chartex" xmlns:cx3="http://schemas.microsoft.com/office/drawing/2016/5/9/chartex" xmlns:cx4="http://schemas.microsoft.com/office/drawing/2016/5/10/chartex" xmlns:cx5="http://schemas.microsoft.com/office/drawing/2016/5/11/chartex" xmlns:cx6="http://schemas.microsoft.com/office/drawing/2016/5/12/chartex" xmlns:cx7="http://schemas.microsoft.com/office/drawing/2016/5/13/chartex" xmlns:cx8="http://schemas.microsoft.com/office/drawing/2016/5/14/chartex" xmlns:mc="http://schemas.openxmlformats.org/markup-compatibility/2006" xmlns:aink="http://schemas.microsoft.com/office/drawing/2016/ink" xmlns:am3d="http://schemas.microsoft.com/office/drawing/2017/model3d" xmlns:o="urn:schemas-microsoft-com:office:office" xmlns:r="http://schemas.openxmlformats.org/officeDocument/2006/relationships" xmlns:m="http://schemas.openxmlformats.org/officeDocument/2006/math" xmlns:v="urn:schemas-microsoft-com:vml" xmlns:wp14="http://schemas.microsoft.com/office/word/2010/wordprocessingDrawing" xmlns:wp="http://schemas.openxmlformats.org/drawingml/2006/wordprocessingDrawing" xmlns:w10="urn:schemas-microsoft-com:office:word" xmlns:w="http://schemas.openxmlformats.org/wordprocessingml/2006/main" xmlns:w14="http://schemas.microsoft.com/office/word/2010/wordml" xmlns:w15="http://schemas.microsoft.com/office/word/2012/wordml" xmlns:w16cid="http://schemas.microsoft.com/office/word/2016/wordml/cid" xmlns:w16se="http://schemas.microsoft.com/office/word/2015/wordml/symex" xmlns:wpg="http://schemas.microsoft.com/office/word/2010/wordprocessingGroup" xmlns:wpi="http://schemas.microsoft.com/office/word/2010/wordprocessingInk" xmlns:wne="http://schemas.microsoft.com/office/word/2006/wordml" xmlns:wps="http://schemas.microsoft.com/office/word/2010/wordprocessingShape" mc:Ignorable="w14 w15 w16se w16cid wp14">
+<w:document xmlns:wpc="http://schemas.microsoft.com/office/word/2010/wordprocessingCanvas" xmlns:mc="http://schemas.openxmlformats.org/markup-compatibility/2006" xmlns:o="urn:schemas-microsoft-com:office:office" xmlns:r="http://schemas.openxmlformats.org/officeDocument/2006/relationships" xmlns:m="http://schemas.openxmlformats.org/officeDocument/2006/math" xmlns:v="urn:schemas-microsoft-com:vml" xmlns:wp14="http://schemas.microsoft.com/office/word/2010/wordprocessingDrawing" xmlns:wp="http://schemas.openxmlformats.org/drawingml/2006/wordprocessingDrawing" xmlns:w10="urn:schemas-microsoft-com:office:word" xmlns:w="http://schemas.openxmlformats.org/wordprocessingml/2006/main" xmlns:w14="http://schemas.microsoft.com/office/word/2010/wordml" xmlns:wpg="http://schemas.microsoft.com/office/word/2010/wordprocessingGroup" xmlns:wpi="http://schemas.microsoft.com/office/word/2010/wordprocessingInk" xmlns:wne="http://schemas.microsoft.com/office/word/2006/wordml" xmlns:wps="http://schemas.microsoft.com/office/word/2010/wordprocessingShape" mc:Ignorable="w14 wp14">
   <w:body>
     <w:p>
       <w:pPr>
@@ -43,7 +43,7 @@
                     </pic:cNvPicPr>
                   </pic:nvPicPr>
                   <pic:blipFill>
-                    <a:blip r:embed="rId11"/>
+                    <a:blip r:embed="rId12"/>
                     <a:stretch>
                       <a:fillRect/>
                     </a:stretch>
@@ -111,7 +111,7 @@
                     </pic:cNvPicPr>
                   </pic:nvPicPr>
                   <pic:blipFill>
-                    <a:blip r:embed="rId12"/>
+                    <a:blip r:embed="rId13"/>
                     <a:stretch>
                       <a:fillRect/>
                     </a:stretch>
@@ -786,9 +786,48 @@
           <w:sz w:val="21"/>
           <w:szCs w:val="21"/>
         </w:rPr>
-        <w:t xml:space="preserve">design and develop a </w:t>
-      </w:r>
-      <w:proofErr w:type="spellStart"/>
+        <w:t>design and develop a VSCode-like extension repository system</w:t>
+      </w:r>
+      <w:r>
+        <w:rPr>
+          <w:rFonts w:ascii="Arial" w:hAnsi="Arial" w:cs="Arial"/>
+          <w:sz w:val="21"/>
+          <w:szCs w:val="21"/>
+        </w:rPr>
+        <w:t xml:space="preserve">. </w:t>
+      </w:r>
+      <w:r>
+        <w:rPr>
+          <w:rFonts w:ascii="Arial" w:hAnsi="Arial" w:cs="Arial"/>
+          <w:sz w:val="21"/>
+          <w:szCs w:val="21"/>
+        </w:rPr>
+        <w:t xml:space="preserve">It </w:t>
+      </w:r>
+      <w:r>
+        <w:rPr>
+          <w:rFonts w:ascii="Arial" w:hAnsi="Arial" w:cs="Arial"/>
+          <w:sz w:val="21"/>
+          <w:szCs w:val="21"/>
+        </w:rPr>
+        <w:t xml:space="preserve">should allow extension developer to manage </w:t>
+      </w:r>
+      <w:r>
+        <w:rPr>
+          <w:rFonts w:ascii="Arial" w:hAnsi="Arial" w:cs="Arial"/>
+          <w:sz w:val="21"/>
+          <w:szCs w:val="21"/>
+        </w:rPr>
+        <w:t>their</w:t>
+      </w:r>
+      <w:r>
+        <w:rPr>
+          <w:rFonts w:ascii="Arial" w:hAnsi="Arial" w:cs="Arial"/>
+          <w:sz w:val="21"/>
+          <w:szCs w:val="21"/>
+        </w:rPr>
+        <w:t xml:space="preserve"> extensions. The clients of the system must be able to browse the extensions and download them. You may use </w:t>
+      </w:r>
       <w:r>
         <w:rPr>
           <w:rFonts w:ascii="Arial" w:hAnsi="Arial" w:cs="Arial"/>
@@ -797,65 +836,6 @@
         </w:rPr>
         <w:t>VSCode</w:t>
       </w:r>
-      <w:proofErr w:type="spellEnd"/>
-      <w:r>
-        <w:rPr>
-          <w:rFonts w:ascii="Arial" w:hAnsi="Arial" w:cs="Arial"/>
-          <w:sz w:val="21"/>
-          <w:szCs w:val="21"/>
-        </w:rPr>
-        <w:t>-like extension repository system</w:t>
-      </w:r>
-      <w:r>
-        <w:rPr>
-          <w:rFonts w:ascii="Arial" w:hAnsi="Arial" w:cs="Arial"/>
-          <w:sz w:val="21"/>
-          <w:szCs w:val="21"/>
-        </w:rPr>
-        <w:t xml:space="preserve">. </w:t>
-      </w:r>
-      <w:r>
-        <w:rPr>
-          <w:rFonts w:ascii="Arial" w:hAnsi="Arial" w:cs="Arial"/>
-          <w:sz w:val="21"/>
-          <w:szCs w:val="21"/>
-        </w:rPr>
-        <w:t xml:space="preserve">It </w:t>
-      </w:r>
-      <w:r>
-        <w:rPr>
-          <w:rFonts w:ascii="Arial" w:hAnsi="Arial" w:cs="Arial"/>
-          <w:sz w:val="21"/>
-          <w:szCs w:val="21"/>
-        </w:rPr>
-        <w:t xml:space="preserve">should allow extension developer to manage </w:t>
-      </w:r>
-      <w:r>
-        <w:rPr>
-          <w:rFonts w:ascii="Arial" w:hAnsi="Arial" w:cs="Arial"/>
-          <w:sz w:val="21"/>
-          <w:szCs w:val="21"/>
-        </w:rPr>
-        <w:t>their</w:t>
-      </w:r>
-      <w:r>
-        <w:rPr>
-          <w:rFonts w:ascii="Arial" w:hAnsi="Arial" w:cs="Arial"/>
-          <w:sz w:val="21"/>
-          <w:szCs w:val="21"/>
-        </w:rPr>
-        <w:t xml:space="preserve"> extensions. The clients of the system must be able to browse the extensions and download them. You may use </w:t>
-      </w:r>
-      <w:proofErr w:type="spellStart"/>
-      <w:r>
-        <w:rPr>
-          <w:rFonts w:ascii="Arial" w:hAnsi="Arial" w:cs="Arial"/>
-          <w:sz w:val="21"/>
-          <w:szCs w:val="21"/>
-        </w:rPr>
-        <w:t>VSCode</w:t>
-      </w:r>
-      <w:proofErr w:type="spellEnd"/>
       <w:r>
         <w:rPr>
           <w:rFonts w:ascii="Arial" w:hAnsi="Arial" w:cs="Arial"/>
@@ -1004,18 +984,8 @@
           <w:sz w:val="21"/>
           <w:szCs w:val="21"/>
         </w:rPr>
-        <w:t xml:space="preserve">public </w:t>
-      </w:r>
-      <w:proofErr w:type="spellStart"/>
-      <w:r>
-        <w:rPr>
-          <w:rFonts w:ascii="Arial" w:hAnsi="Arial" w:cs="Arial"/>
-          <w:sz w:val="21"/>
-          <w:szCs w:val="21"/>
-        </w:rPr>
-        <w:t>homepag</w:t>
-      </w:r>
-      <w:proofErr w:type="spellEnd"/>
+        <w:t>public homepag</w:t>
+      </w:r>
       <w:r>
         <w:rPr>
           <w:rFonts w:ascii="Arial" w:hAnsi="Arial" w:cs="Arial"/>
@@ -1196,10 +1166,14 @@
           <w:ilvl w:val="0"/>
           <w:numId w:val="2"/>
         </w:numPr>
-      </w:pPr>
-      <w:r>
-        <w:rPr>
-          <w:rFonts w:ascii="Arial" w:hAnsi="Arial" w:cs="Arial"/>
+        <w:rPr>
+          <w:color w:val="FF0000"/>
+        </w:rPr>
+      </w:pPr>
+      <w:r>
+        <w:rPr>
+          <w:rFonts w:ascii="Arial" w:hAnsi="Arial" w:cs="Arial"/>
+          <w:color w:val="FF0000"/>
           <w:sz w:val="21"/>
           <w:szCs w:val="21"/>
           <w:lang w:val="bg-BG"/>
@@ -1211,6 +1185,7 @@
           <w:rFonts w:ascii="Arial" w:hAnsi="Arial" w:cs="Arial"/>
           <w:b/>
           <w:bCs/>
+          <w:color w:val="FF0000"/>
           <w:sz w:val="21"/>
           <w:szCs w:val="21"/>
           <w:lang w:val="bg-BG"/>
@@ -1220,6 +1195,7 @@
       <w:r>
         <w:rPr>
           <w:rFonts w:ascii="Arial" w:hAnsi="Arial" w:cs="Arial"/>
+          <w:color w:val="FF0000"/>
           <w:sz w:val="21"/>
           <w:szCs w:val="21"/>
           <w:lang w:val="bg-BG"/>
@@ -1234,10 +1210,14 @@
           <w:ilvl w:val="1"/>
           <w:numId w:val="2"/>
         </w:numPr>
-      </w:pPr>
-      <w:r>
-        <w:rPr>
-          <w:rFonts w:ascii="Arial" w:hAnsi="Arial" w:cs="Arial"/>
+        <w:rPr>
+          <w:color w:val="FF0000"/>
+        </w:rPr>
+      </w:pPr>
+      <w:r>
+        <w:rPr>
+          <w:rFonts w:ascii="Arial" w:hAnsi="Arial" w:cs="Arial"/>
+          <w:color w:val="FF0000"/>
           <w:sz w:val="21"/>
           <w:szCs w:val="21"/>
           <w:lang w:val="bg-BG"/>
@@ -1252,10 +1232,14 @@
           <w:ilvl w:val="1"/>
           <w:numId w:val="2"/>
         </w:numPr>
-      </w:pPr>
-      <w:r>
-        <w:rPr>
-          <w:rFonts w:ascii="Arial" w:hAnsi="Arial" w:cs="Arial"/>
+        <w:rPr>
+          <w:color w:val="FF0000"/>
+        </w:rPr>
+      </w:pPr>
+      <w:r>
+        <w:rPr>
+          <w:rFonts w:ascii="Arial" w:hAnsi="Arial" w:cs="Arial"/>
+          <w:color w:val="FF0000"/>
           <w:sz w:val="21"/>
           <w:szCs w:val="21"/>
         </w:rPr>
@@ -1269,10 +1253,14 @@
           <w:ilvl w:val="1"/>
           <w:numId w:val="2"/>
         </w:numPr>
-      </w:pPr>
-      <w:r>
-        <w:rPr>
-          <w:rFonts w:ascii="Arial" w:hAnsi="Arial" w:cs="Arial"/>
+        <w:rPr>
+          <w:color w:val="FF0000"/>
+        </w:rPr>
+      </w:pPr>
+      <w:r>
+        <w:rPr>
+          <w:rFonts w:ascii="Arial" w:hAnsi="Arial" w:cs="Arial"/>
+          <w:color w:val="FF0000"/>
           <w:sz w:val="21"/>
           <w:szCs w:val="21"/>
           <w:lang w:val="bg-BG"/>
@@ -1287,10 +1275,14 @@
           <w:ilvl w:val="1"/>
           <w:numId w:val="2"/>
         </w:numPr>
-      </w:pPr>
-      <w:r>
-        <w:rPr>
-          <w:rFonts w:ascii="Arial" w:hAnsi="Arial" w:cs="Arial"/>
+        <w:rPr>
+          <w:color w:val="FF0000"/>
+        </w:rPr>
+      </w:pPr>
+      <w:r>
+        <w:rPr>
+          <w:rFonts w:ascii="Arial" w:hAnsi="Arial" w:cs="Arial"/>
+          <w:color w:val="FF0000"/>
           <w:sz w:val="21"/>
           <w:szCs w:val="21"/>
           <w:lang w:val="bg-BG"/>
@@ -1305,10 +1297,14 @@
           <w:ilvl w:val="1"/>
           <w:numId w:val="2"/>
         </w:numPr>
-      </w:pPr>
-      <w:r>
-        <w:rPr>
-          <w:rFonts w:ascii="Arial" w:hAnsi="Arial" w:cs="Arial"/>
+        <w:rPr>
+          <w:color w:val="FF0000"/>
+        </w:rPr>
+      </w:pPr>
+      <w:r>
+        <w:rPr>
+          <w:rFonts w:ascii="Arial" w:hAnsi="Arial" w:cs="Arial"/>
+          <w:color w:val="FF0000"/>
           <w:sz w:val="21"/>
           <w:szCs w:val="21"/>
           <w:lang w:val="bg-BG"/>
@@ -1323,10 +1319,14 @@
           <w:ilvl w:val="1"/>
           <w:numId w:val="2"/>
         </w:numPr>
-      </w:pPr>
-      <w:r>
-        <w:rPr>
-          <w:rFonts w:ascii="Arial" w:hAnsi="Arial" w:cs="Arial"/>
+        <w:rPr>
+          <w:color w:val="FF0000"/>
+        </w:rPr>
+      </w:pPr>
+      <w:r>
+        <w:rPr>
+          <w:rFonts w:ascii="Arial" w:hAnsi="Arial" w:cs="Arial"/>
+          <w:color w:val="FF0000"/>
           <w:sz w:val="21"/>
           <w:szCs w:val="21"/>
           <w:lang w:val="bg-BG"/>
@@ -1341,10 +1341,14 @@
           <w:ilvl w:val="1"/>
           <w:numId w:val="2"/>
         </w:numPr>
-      </w:pPr>
-      <w:r>
-        <w:rPr>
-          <w:rFonts w:ascii="Arial" w:hAnsi="Arial" w:cs="Arial"/>
+        <w:rPr>
+          <w:color w:val="FF0000"/>
+        </w:rPr>
+      </w:pPr>
+      <w:r>
+        <w:rPr>
+          <w:rFonts w:ascii="Arial" w:hAnsi="Arial" w:cs="Arial"/>
+          <w:color w:val="FF0000"/>
           <w:sz w:val="21"/>
           <w:szCs w:val="21"/>
           <w:lang w:val="bg-BG"/>
@@ -1359,10 +1363,14 @@
           <w:ilvl w:val="1"/>
           <w:numId w:val="2"/>
         </w:numPr>
-      </w:pPr>
-      <w:r>
-        <w:rPr>
-          <w:rFonts w:ascii="Arial" w:hAnsi="Arial" w:cs="Arial"/>
+        <w:rPr>
+          <w:color w:val="FF0000"/>
+        </w:rPr>
+      </w:pPr>
+      <w:r>
+        <w:rPr>
+          <w:rFonts w:ascii="Arial" w:hAnsi="Arial" w:cs="Arial"/>
+          <w:color w:val="FF0000"/>
           <w:sz w:val="21"/>
           <w:szCs w:val="21"/>
           <w:lang w:val="bg-BG"/>
@@ -1372,6 +1380,7 @@
       <w:r>
         <w:rPr>
           <w:rFonts w:ascii="Arial" w:hAnsi="Arial" w:cs="Arial"/>
+          <w:color w:val="FF0000"/>
           <w:sz w:val="21"/>
           <w:szCs w:val="21"/>
         </w:rPr>
@@ -1380,6 +1389,7 @@
       <w:r>
         <w:rPr>
           <w:rFonts w:ascii="Arial" w:hAnsi="Arial" w:cs="Arial"/>
+          <w:color w:val="FF0000"/>
           <w:sz w:val="21"/>
           <w:szCs w:val="21"/>
           <w:lang w:val="bg-BG"/>
@@ -1394,10 +1404,14 @@
           <w:ilvl w:val="1"/>
           <w:numId w:val="2"/>
         </w:numPr>
-      </w:pPr>
-      <w:r>
-        <w:rPr>
-          <w:rFonts w:ascii="Arial" w:hAnsi="Arial" w:cs="Arial"/>
+        <w:rPr>
+          <w:color w:val="FF0000"/>
+        </w:rPr>
+      </w:pPr>
+      <w:r>
+        <w:rPr>
+          <w:rFonts w:ascii="Arial" w:hAnsi="Arial" w:cs="Arial"/>
+          <w:color w:val="FF0000"/>
           <w:sz w:val="21"/>
           <w:szCs w:val="21"/>
           <w:lang w:val="bg-BG"/>
@@ -1412,10 +1426,14 @@
           <w:ilvl w:val="1"/>
           <w:numId w:val="2"/>
         </w:numPr>
-      </w:pPr>
-      <w:r>
-        <w:rPr>
-          <w:rFonts w:ascii="Arial" w:hAnsi="Arial" w:cs="Arial"/>
+        <w:rPr>
+          <w:color w:val="FF0000"/>
+        </w:rPr>
+      </w:pPr>
+      <w:r>
+        <w:rPr>
+          <w:rFonts w:ascii="Arial" w:hAnsi="Arial" w:cs="Arial"/>
+          <w:color w:val="FF0000"/>
           <w:sz w:val="21"/>
           <w:szCs w:val="21"/>
           <w:lang w:val="bg-BG"/>
@@ -1430,16 +1448,40 @@
           <w:ilvl w:val="1"/>
           <w:numId w:val="2"/>
         </w:numPr>
-      </w:pPr>
-      <w:r>
-        <w:rPr>
-          <w:rFonts w:ascii="Arial" w:hAnsi="Arial" w:cs="Arial"/>
+        <w:rPr>
+          <w:color w:val="FF0000"/>
+        </w:rPr>
+      </w:pPr>
+      <w:r>
+        <w:rPr>
+          <w:rFonts w:ascii="Arial" w:hAnsi="Arial" w:cs="Arial"/>
+          <w:color w:val="FF0000"/>
           <w:sz w:val="21"/>
           <w:szCs w:val="21"/>
           <w:lang w:val="bg-BG"/>
         </w:rPr>
         <w:t>Last commit date (retrieved from github)</w:t>
       </w:r>
+    </w:p>
+    <w:p>
+      <w:pPr>
+        <w:rPr>
+          <w:color w:val="FF0000"/>
+        </w:rPr>
+      </w:pPr>
+      <w:r>
+        <w:rPr>
+          <w:color w:val="FF0000"/>
+        </w:rPr>
+        <w:t>ADD THE MISSING COLUMNS!</w:t>
+      </w:r>
+    </w:p>
+    <w:p>
+      <w:pPr>
+        <w:rPr>
+          <w:color w:val="FF0000"/>
+        </w:rPr>
+      </w:pPr>
     </w:p>
     <w:p>
       <w:pPr>
@@ -1495,6 +1537,9 @@
           <w:ilvl w:val="0"/>
           <w:numId w:val="2"/>
         </w:numPr>
+        <w:rPr>
+          <w:color w:val="FF0000"/>
+        </w:rPr>
       </w:pPr>
       <w:r>
         <w:rPr>
@@ -1520,7 +1565,33 @@
           <w:sz w:val="21"/>
           <w:szCs w:val="21"/>
         </w:rPr>
-        <w:t xml:space="preserve"> allow listing extensions with filtering by name and sorting by the following fields</w:t>
+        <w:t xml:space="preserve"> </w:t>
+      </w:r>
+      <w:r>
+        <w:rPr>
+          <w:rFonts w:ascii="Arial" w:hAnsi="Arial" w:cs="Arial"/>
+          <w:color w:val="FF0000"/>
+          <w:sz w:val="21"/>
+          <w:szCs w:val="21"/>
+        </w:rPr>
+        <w:t>allow listing extensions with filtering by name</w:t>
+      </w:r>
+      <w:r>
+        <w:rPr>
+          <w:rFonts w:ascii="Arial" w:hAnsi="Arial" w:cs="Arial"/>
+          <w:sz w:val="21"/>
+          <w:szCs w:val="21"/>
+        </w:rPr>
+        <w:t xml:space="preserve"> and </w:t>
+      </w:r>
+      <w:r>
+        <w:rPr>
+          <w:rFonts w:ascii="Arial" w:hAnsi="Arial" w:cs="Arial"/>
+          <w:color w:val="FF0000"/>
+          <w:sz w:val="21"/>
+          <w:szCs w:val="21"/>
+        </w:rPr>
+        <w:t>sorting by the following fields</w:t>
       </w:r>
     </w:p>
     <w:p>
@@ -1530,10 +1601,14 @@
           <w:ilvl w:val="1"/>
           <w:numId w:val="2"/>
         </w:numPr>
-      </w:pPr>
-      <w:r>
-        <w:rPr>
-          <w:rFonts w:ascii="Arial" w:hAnsi="Arial" w:cs="Arial"/>
+        <w:rPr>
+          <w:color w:val="FF0000"/>
+        </w:rPr>
+      </w:pPr>
+      <w:r>
+        <w:rPr>
+          <w:rFonts w:ascii="Arial" w:hAnsi="Arial" w:cs="Arial"/>
+          <w:color w:val="FF0000"/>
           <w:sz w:val="21"/>
           <w:szCs w:val="21"/>
         </w:rPr>
@@ -1547,10 +1622,14 @@
           <w:ilvl w:val="1"/>
           <w:numId w:val="2"/>
         </w:numPr>
-      </w:pPr>
-      <w:r>
-        <w:rPr>
-          <w:rFonts w:ascii="Arial" w:hAnsi="Arial" w:cs="Arial"/>
+        <w:rPr>
+          <w:color w:val="FF0000"/>
+        </w:rPr>
+      </w:pPr>
+      <w:r>
+        <w:rPr>
+          <w:rFonts w:ascii="Arial" w:hAnsi="Arial" w:cs="Arial"/>
+          <w:color w:val="FF0000"/>
           <w:sz w:val="21"/>
           <w:szCs w:val="21"/>
         </w:rPr>
@@ -1564,10 +1643,14 @@
           <w:ilvl w:val="1"/>
           <w:numId w:val="2"/>
         </w:numPr>
-      </w:pPr>
-      <w:r>
-        <w:rPr>
-          <w:rFonts w:ascii="Arial" w:hAnsi="Arial" w:cs="Arial"/>
+        <w:rPr>
+          <w:color w:val="FF0000"/>
+        </w:rPr>
+      </w:pPr>
+      <w:r>
+        <w:rPr>
+          <w:rFonts w:ascii="Arial" w:hAnsi="Arial" w:cs="Arial"/>
+          <w:color w:val="FF0000"/>
           <w:sz w:val="21"/>
           <w:szCs w:val="21"/>
         </w:rPr>
@@ -1581,13 +1664,18 @@
           <w:ilvl w:val="1"/>
           <w:numId w:val="2"/>
         </w:numPr>
-      </w:pPr>
-      <w:r>
-        <w:rPr>
-          <w:rFonts w:ascii="Arial" w:hAnsi="Arial" w:cs="Arial"/>
-          <w:sz w:val="21"/>
-          <w:szCs w:val="21"/>
-        </w:rPr>
+        <w:rPr>
+          <w:color w:val="FF0000"/>
+        </w:rPr>
+      </w:pPr>
+      <w:r>
+        <w:rPr>
+          <w:rFonts w:ascii="Arial" w:hAnsi="Arial" w:cs="Arial"/>
+          <w:color w:val="FF0000"/>
+          <w:sz w:val="21"/>
+          <w:szCs w:val="21"/>
+        </w:rPr>
+        <w:lastRenderedPageBreak/>
         <w:t>Last commit date</w:t>
       </w:r>
     </w:p>
@@ -1689,25 +1777,7 @@
           <w:sz w:val="21"/>
           <w:szCs w:val="21"/>
         </w:rPr>
-        <w:t xml:space="preserve">, where they could see all extensions that are owned by the currently logged user. </w:t>
-      </w:r>
-      <w:proofErr w:type="gramStart"/>
-      <w:r>
-        <w:rPr>
-          <w:rFonts w:cs="Arial"/>
-          <w:sz w:val="21"/>
-          <w:szCs w:val="21"/>
-        </w:rPr>
-        <w:t>Additionally</w:t>
-      </w:r>
-      <w:proofErr w:type="gramEnd"/>
-      <w:r>
-        <w:rPr>
-          <w:rFonts w:cs="Arial"/>
-          <w:sz w:val="21"/>
-          <w:szCs w:val="21"/>
-        </w:rPr>
-        <w:t xml:space="preserve"> the registered user must be able to:</w:t>
+        <w:t>, where they could see all extensions that are owned by the currently logged user. Additionally the registered user must be able to:</w:t>
       </w:r>
     </w:p>
     <w:p>
@@ -1821,25 +1891,7 @@
           <w:sz w:val="21"/>
           <w:szCs w:val="21"/>
         </w:rPr>
-        <w:t xml:space="preserve">Origin – this is the location of the repo hosting the extension. The application must support </w:t>
-      </w:r>
-      <w:proofErr w:type="spellStart"/>
-      <w:r>
-        <w:rPr>
-          <w:rFonts w:ascii="Arial" w:hAnsi="Arial" w:cs="Arial"/>
-          <w:sz w:val="21"/>
-          <w:szCs w:val="21"/>
-        </w:rPr>
-        <w:t>github</w:t>
-      </w:r>
-      <w:proofErr w:type="spellEnd"/>
-      <w:r>
-        <w:rPr>
-          <w:rFonts w:ascii="Arial" w:hAnsi="Arial" w:cs="Arial"/>
-          <w:sz w:val="21"/>
-          <w:szCs w:val="21"/>
-        </w:rPr>
-        <w:t xml:space="preserve"> as a location.</w:t>
+        <w:t>Origin – this is the location of the repo hosting the extension. The application must support github as a location.</w:t>
       </w:r>
     </w:p>
     <w:p>
@@ -1847,20 +1899,33 @@
         <w:pStyle w:val="cye-lm-tag"/>
         <w:shd w:val="clear" w:color="auto" w:fill="FFFFFF"/>
         <w:spacing w:before="0" w:beforeAutospacing="0" w:line="276" w:lineRule="auto"/>
-      </w:pPr>
-      <w:r>
-        <w:rPr>
-          <w:rFonts w:ascii="Arial" w:hAnsi="Arial" w:cs="Arial"/>
-          <w:sz w:val="21"/>
-          <w:szCs w:val="21"/>
-        </w:rPr>
-        <w:t xml:space="preserve">Once extension is created the it is “pending” state until the administrator approves it. The extension is visible in the </w:t>
+        <w:rPr>
+          <w:color w:val="FF0000"/>
+        </w:rPr>
+      </w:pPr>
+      <w:r>
+        <w:rPr>
+          <w:rFonts w:ascii="Arial" w:hAnsi="Arial" w:cs="Arial"/>
+          <w:sz w:val="21"/>
+          <w:szCs w:val="21"/>
+        </w:rPr>
+        <w:t xml:space="preserve">Once extension is created the it is “pending” state until the administrator approves it. </w:t>
+      </w:r>
+      <w:r>
+        <w:rPr>
+          <w:rFonts w:ascii="Arial" w:hAnsi="Arial" w:cs="Arial"/>
+          <w:color w:val="FF0000"/>
+          <w:sz w:val="21"/>
+          <w:szCs w:val="21"/>
+        </w:rPr>
+        <w:t xml:space="preserve">The extension is visible in the </w:t>
       </w:r>
       <w:r>
         <w:rPr>
           <w:rFonts w:ascii="Arial" w:hAnsi="Arial" w:cs="Arial"/>
           <w:b/>
           <w:bCs/>
+          <w:color w:val="FF0000"/>
           <w:sz w:val="21"/>
           <w:szCs w:val="21"/>
         </w:rPr>
@@ -1869,6 +1934,7 @@
       <w:r>
         <w:rPr>
           <w:rFonts w:ascii="Arial" w:hAnsi="Arial" w:cs="Arial"/>
+          <w:color w:val="FF0000"/>
           <w:sz w:val="21"/>
           <w:szCs w:val="21"/>
         </w:rPr>
@@ -1879,6 +1945,7 @@
           <w:rFonts w:ascii="Arial" w:hAnsi="Arial" w:cs="Arial"/>
           <w:b/>
           <w:bCs/>
+          <w:color w:val="FF0000"/>
           <w:sz w:val="21"/>
           <w:szCs w:val="21"/>
         </w:rPr>
@@ -1887,6 +1954,7 @@
       <w:r>
         <w:rPr>
           <w:rFonts w:ascii="Arial" w:hAnsi="Arial" w:cs="Arial"/>
+          <w:color w:val="FF0000"/>
           <w:sz w:val="21"/>
           <w:szCs w:val="21"/>
         </w:rPr>
@@ -2302,10 +2370,14 @@
           <w:numId w:val="4"/>
         </w:numPr>
         <w:spacing w:beforeAutospacing="1" w:afterAutospacing="1" w:line="276" w:lineRule="auto"/>
-      </w:pPr>
-      <w:r>
-        <w:rPr>
-          <w:rFonts w:cs="Arial"/>
+        <w:rPr>
+          <w:color w:val="FF0000"/>
+        </w:rPr>
+      </w:pPr>
+      <w:r>
+        <w:rPr>
+          <w:rFonts w:cs="Arial"/>
+          <w:color w:val="FF0000"/>
           <w:sz w:val="21"/>
           <w:szCs w:val="21"/>
         </w:rPr>
@@ -2346,10 +2418,14 @@
           <w:numId w:val="4"/>
         </w:numPr>
         <w:spacing w:beforeAutospacing="1" w:afterAutospacing="1" w:line="276" w:lineRule="auto"/>
-      </w:pPr>
-      <w:r>
-        <w:rPr>
-          <w:rFonts w:cs="Arial"/>
+        <w:rPr>
+          <w:color w:val="FF0000"/>
+        </w:rPr>
+      </w:pPr>
+      <w:r>
+        <w:rPr>
+          <w:rFonts w:cs="Arial"/>
+          <w:color w:val="FF0000"/>
           <w:sz w:val="21"/>
           <w:szCs w:val="21"/>
         </w:rPr>
@@ -2433,10 +2509,14 @@
         <w:shd w:val="clear" w:color="auto" w:fill="FFFFFF"/>
         <w:spacing w:before="0" w:afterAutospacing="1" w:line="276" w:lineRule="auto"/>
         <w:contextualSpacing/>
-      </w:pPr>
-      <w:r>
-        <w:rPr>
-          <w:rFonts w:cs="Arial"/>
+        <w:rPr>
+          <w:color w:val="FF0000"/>
+        </w:rPr>
+      </w:pPr>
+      <w:r>
+        <w:rPr>
+          <w:rFonts w:cs="Arial"/>
+          <w:color w:val="FF0000"/>
           <w:sz w:val="21"/>
           <w:szCs w:val="21"/>
           <w:lang w:val="en-GB" w:eastAsia="en-GB"/>
@@ -2447,6 +2527,7 @@
         <w:rPr>
           <w:rFonts w:cs="Arial"/>
           <w:bCs/>
+          <w:color w:val="FF0000"/>
           <w:sz w:val="21"/>
           <w:szCs w:val="21"/>
           <w:lang w:val="en-GB" w:eastAsia="en-GB"/>
@@ -2456,6 +2537,7 @@
       <w:r>
         <w:rPr>
           <w:rFonts w:cs="Arial"/>
+          <w:color w:val="FF0000"/>
           <w:sz w:val="21"/>
           <w:szCs w:val="21"/>
           <w:lang w:val="en-GB" w:eastAsia="en-GB"/>
@@ -2533,25 +2615,7 @@
           <w:sz w:val="21"/>
           <w:szCs w:val="21"/>
         </w:rPr>
-        <w:t xml:space="preserve">Failure </w:t>
-      </w:r>
-      <w:proofErr w:type="gramStart"/>
-      <w:r>
-        <w:rPr>
-          <w:rFonts w:cs="Arial"/>
-          <w:sz w:val="21"/>
-          <w:szCs w:val="21"/>
-        </w:rPr>
-        <w:t>details(</w:t>
-      </w:r>
-      <w:proofErr w:type="gramEnd"/>
-      <w:r>
-        <w:rPr>
-          <w:rFonts w:cs="Arial"/>
-          <w:sz w:val="21"/>
-          <w:szCs w:val="21"/>
-        </w:rPr>
-        <w:t>the error that has occurred).</w:t>
+        <w:t>Failure details(the error that has occurred).</w:t>
       </w:r>
     </w:p>
     <w:p>
@@ -2590,7 +2654,6 @@
         </w:rPr>
         <w:t>Put the following in a </w:t>
       </w:r>
-      <w:proofErr w:type="spellStart"/>
       <w:r>
         <w:rPr>
           <w:rFonts w:cs="Arial"/>
@@ -2599,21 +2662,8 @@
           <w:sz w:val="21"/>
           <w:szCs w:val="21"/>
         </w:rPr>
-        <w:t>Github</w:t>
-      </w:r>
-      <w:proofErr w:type="spellEnd"/>
-      <w:r>
-        <w:rPr>
-          <w:rFonts w:cs="Arial"/>
-          <w:b/>
-          <w:bCs/>
-          <w:sz w:val="21"/>
-          <w:szCs w:val="21"/>
-        </w:rPr>
-        <w:t xml:space="preserve"> repo</w:t>
-      </w:r>
-      <w:bookmarkStart w:id="6" w:name="_GoBack"/>
-      <w:bookmarkEnd w:id="6"/>
+        <w:t>Github repo</w:t>
+      </w:r>
       <w:r>
         <w:rPr>
           <w:rFonts w:cs="Arial"/>
@@ -2647,20 +2697,8 @@
           <w:sz w:val="21"/>
           <w:szCs w:val="21"/>
         </w:rPr>
-        <w:t xml:space="preserve">source </w:t>
-      </w:r>
-      <w:proofErr w:type="gramStart"/>
-      <w:r>
-        <w:rPr>
-          <w:rFonts w:cs="Arial"/>
-          <w:b/>
-          <w:bCs/>
-          <w:sz w:val="21"/>
-          <w:szCs w:val="21"/>
-        </w:rPr>
-        <w:t>code</w:t>
-      </w:r>
-      <w:proofErr w:type="gramEnd"/>
+        <w:t>source code</w:t>
+      </w:r>
       <w:r>
         <w:rPr>
           <w:rFonts w:cs="Arial"/>
@@ -2783,8 +2821,8 @@
           <w:szCs w:val="36"/>
         </w:rPr>
       </w:pPr>
-      <w:bookmarkStart w:id="7" w:name="_Toc508906889"/>
-      <w:bookmarkEnd w:id="7"/>
+      <w:bookmarkStart w:id="6" w:name="_Toc508906889"/>
+      <w:bookmarkEnd w:id="6"/>
       <w:r>
         <w:rPr>
           <w:rFonts w:cs="Arial"/>
@@ -2997,25 +3035,7 @@
           <w:sz w:val="21"/>
           <w:szCs w:val="21"/>
         </w:rPr>
-        <w:t xml:space="preserve">We value greatly teams who </w:t>
-      </w:r>
-      <w:proofErr w:type="gramStart"/>
-      <w:r>
-        <w:rPr>
-          <w:rFonts w:cs="Arial"/>
-          <w:sz w:val="21"/>
-          <w:szCs w:val="21"/>
-        </w:rPr>
-        <w:t>are able to</w:t>
-      </w:r>
-      <w:proofErr w:type="gramEnd"/>
-      <w:r>
-        <w:rPr>
-          <w:rFonts w:cs="Arial"/>
-          <w:sz w:val="21"/>
-          <w:szCs w:val="21"/>
-        </w:rPr>
-        <w:t xml:space="preserve"> do their job cleanly with a logical and maintainable design, without either unnecessary abstraction or ad hoc hacks.</w:t>
+        <w:t>We value greatly teams who are able to do their job cleanly with a logical and maintainable design, without either unnecessary abstraction or ad hoc hacks.</w:t>
       </w:r>
     </w:p>
     <w:p>
@@ -3034,7 +3054,6 @@
         </w:rPr>
         <w:t xml:space="preserve">You need to understand the system you have created. Any defects or incomplete functionality must be properly documented and secured. It’s OK if the proof of concept of your application has flaws or is missing one or two </w:t>
       </w:r>
-      <w:proofErr w:type="gramStart"/>
       <w:r>
         <w:rPr>
           <w:rFonts w:cs="Arial"/>
@@ -3050,16 +3069,7 @@
           <w:sz w:val="21"/>
           <w:szCs w:val="21"/>
         </w:rPr>
-        <w:t>’s</w:t>
-      </w:r>
-      <w:proofErr w:type="gramEnd"/>
-      <w:r>
-        <w:rPr>
-          <w:rFonts w:cs="Arial"/>
-          <w:sz w:val="21"/>
-          <w:szCs w:val="21"/>
-        </w:rPr>
-        <w:t>. What’s not OK is if you don’t know what’s working and what isn’t and if you present an incomplete project as functional.</w:t>
+        <w:t>’s. What’s not OK is if you don’t know what’s working and what isn’t and if you present an incomplete project as functional.</w:t>
       </w:r>
     </w:p>
     <w:p>
@@ -3152,12 +3162,14 @@
       <w:pPr>
         <w:spacing w:before="0" w:afterAutospacing="1" w:line="276" w:lineRule="auto"/>
       </w:pPr>
-      <w:bookmarkStart w:id="8" w:name="_Toc508906890"/>
+      <w:bookmarkStart w:id="7" w:name="_Toc508906890"/>
+      <w:bookmarkStart w:id="8" w:name="_GoBack"/>
+      <w:bookmarkEnd w:id="7"/>
       <w:bookmarkEnd w:id="8"/>
     </w:p>
     <w:sectPr>
-      <w:headerReference w:type="default" r:id="rId13"/>
-      <w:footerReference w:type="default" r:id="rId14"/>
+      <w:headerReference w:type="default" r:id="rId14"/>
+      <w:footerReference w:type="default" r:id="rId15"/>
       <w:pgSz w:w="12240" w:h="15840"/>
       <w:pgMar w:top="1440" w:right="1440" w:bottom="1440" w:left="1440" w:header="720" w:footer="720" w:gutter="0"/>
       <w:cols w:space="720"/>
@@ -3170,7 +3182,7 @@
 </file>
 
 <file path=word/endnotes.xml><?xml version="1.0" encoding="utf-8"?>
-<w:endnotes xmlns:wpc="http://schemas.microsoft.com/office/word/2010/wordprocessingCanvas" xmlns:cx="http://schemas.microsoft.com/office/drawing/2014/chartex" xmlns:cx1="http://schemas.microsoft.com/office/drawing/2015/9/8/chartex" xmlns:cx2="http://schemas.microsoft.com/office/drawing/2015/10/21/chartex" xmlns:cx3="http://schemas.microsoft.com/office/drawing/2016/5/9/chartex" xmlns:cx4="http://schemas.microsoft.com/office/drawing/2016/5/10/chartex" xmlns:cx5="http://schemas.microsoft.com/office/drawing/2016/5/11/chartex" xmlns:cx6="http://schemas.microsoft.com/office/drawing/2016/5/12/chartex" xmlns:cx7="http://schemas.microsoft.com/office/drawing/2016/5/13/chartex" xmlns:cx8="http://schemas.microsoft.com/office/drawing/2016/5/14/chartex" xmlns:mc="http://schemas.openxmlformats.org/markup-compatibility/2006" xmlns:aink="http://schemas.microsoft.com/office/drawing/2016/ink" xmlns:am3d="http://schemas.microsoft.com/office/drawing/2017/model3d" xmlns:o="urn:schemas-microsoft-com:office:office" xmlns:r="http://schemas.openxmlformats.org/officeDocument/2006/relationships" xmlns:m="http://schemas.openxmlformats.org/officeDocument/2006/math" xmlns:v="urn:schemas-microsoft-com:vml" xmlns:wp14="http://schemas.microsoft.com/office/word/2010/wordprocessingDrawing" xmlns:wp="http://schemas.openxmlformats.org/drawingml/2006/wordprocessingDrawing" xmlns:w10="urn:schemas-microsoft-com:office:word" xmlns:w="http://schemas.openxmlformats.org/wordprocessingml/2006/main" xmlns:w14="http://schemas.microsoft.com/office/word/2010/wordml" xmlns:w15="http://schemas.microsoft.com/office/word/2012/wordml" xmlns:w16cid="http://schemas.microsoft.com/office/word/2016/wordml/cid" xmlns:w16se="http://schemas.microsoft.com/office/word/2015/wordml/symex" xmlns:wpg="http://schemas.microsoft.com/office/word/2010/wordprocessingGroup" xmlns:wpi="http://schemas.microsoft.com/office/word/2010/wordprocessingInk" xmlns:wne="http://schemas.microsoft.com/office/word/2006/wordml" xmlns:wps="http://schemas.microsoft.com/office/word/2010/wordprocessingShape" mc:Ignorable="w14 w15 w16se w16cid wp14">
+<w:endnotes xmlns:wpc="http://schemas.microsoft.com/office/word/2010/wordprocessingCanvas" xmlns:mc="http://schemas.openxmlformats.org/markup-compatibility/2006" xmlns:o="urn:schemas-microsoft-com:office:office" xmlns:r="http://schemas.openxmlformats.org/officeDocument/2006/relationships" xmlns:m="http://schemas.openxmlformats.org/officeDocument/2006/math" xmlns:v="urn:schemas-microsoft-com:vml" xmlns:wp14="http://schemas.microsoft.com/office/word/2010/wordprocessingDrawing" xmlns:wp="http://schemas.openxmlformats.org/drawingml/2006/wordprocessingDrawing" xmlns:w10="urn:schemas-microsoft-com:office:word" xmlns:w="http://schemas.openxmlformats.org/wordprocessingml/2006/main" xmlns:w14="http://schemas.microsoft.com/office/word/2010/wordml" xmlns:wpg="http://schemas.microsoft.com/office/word/2010/wordprocessingGroup" xmlns:wpi="http://schemas.microsoft.com/office/word/2010/wordprocessingInk" xmlns:wne="http://schemas.microsoft.com/office/word/2006/wordml" xmlns:wps="http://schemas.microsoft.com/office/word/2010/wordprocessingShape" mc:Ignorable="w14 wp14">
   <w:endnote w:type="separator" w:id="-1">
     <w:p>
       <w:pPr>
@@ -3195,7 +3207,7 @@
 </file>
 
 <file path=word/footer1.xml><?xml version="1.0" encoding="utf-8"?>
-<w:ftr xmlns:wpc="http://schemas.microsoft.com/office/word/2010/wordprocessingCanvas" xmlns:cx="http://schemas.microsoft.com/office/drawing/2014/chartex" xmlns:cx1="http://schemas.microsoft.com/office/drawing/2015/9/8/chartex" xmlns:cx2="http://schemas.microsoft.com/office/drawing/2015/10/21/chartex" xmlns:cx3="http://schemas.microsoft.com/office/drawing/2016/5/9/chartex" xmlns:cx4="http://schemas.microsoft.com/office/drawing/2016/5/10/chartex" xmlns:cx5="http://schemas.microsoft.com/office/drawing/2016/5/11/chartex" xmlns:cx6="http://schemas.microsoft.com/office/drawing/2016/5/12/chartex" xmlns:cx7="http://schemas.microsoft.com/office/drawing/2016/5/13/chartex" xmlns:cx8="http://schemas.microsoft.com/office/drawing/2016/5/14/chartex" xmlns:mc="http://schemas.openxmlformats.org/markup-compatibility/2006" xmlns:aink="http://schemas.microsoft.com/office/drawing/2016/ink" xmlns:am3d="http://schemas.microsoft.com/office/drawing/2017/model3d" xmlns:o="urn:schemas-microsoft-com:office:office" xmlns:r="http://schemas.openxmlformats.org/officeDocument/2006/relationships" xmlns:m="http://schemas.openxmlformats.org/officeDocument/2006/math" xmlns:v="urn:schemas-microsoft-com:vml" xmlns:wp14="http://schemas.microsoft.com/office/word/2010/wordprocessingDrawing" xmlns:wp="http://schemas.openxmlformats.org/drawingml/2006/wordprocessingDrawing" xmlns:w10="urn:schemas-microsoft-com:office:word" xmlns:w="http://schemas.openxmlformats.org/wordprocessingml/2006/main" xmlns:w14="http://schemas.microsoft.com/office/word/2010/wordml" xmlns:w15="http://schemas.microsoft.com/office/word/2012/wordml" xmlns:w16cid="http://schemas.microsoft.com/office/word/2016/wordml/cid" xmlns:w16se="http://schemas.microsoft.com/office/word/2015/wordml/symex" xmlns:wpg="http://schemas.microsoft.com/office/word/2010/wordprocessingGroup" xmlns:wpi="http://schemas.microsoft.com/office/word/2010/wordprocessingInk" xmlns:wne="http://schemas.microsoft.com/office/word/2006/wordml" xmlns:wps="http://schemas.microsoft.com/office/word/2010/wordprocessingShape" mc:Ignorable="w14 w15 w16se w16cid wp14">
+<w:ftr xmlns:wpc="http://schemas.microsoft.com/office/word/2010/wordprocessingCanvas" xmlns:mc="http://schemas.openxmlformats.org/markup-compatibility/2006" xmlns:o="urn:schemas-microsoft-com:office:office" xmlns:r="http://schemas.openxmlformats.org/officeDocument/2006/relationships" xmlns:m="http://schemas.openxmlformats.org/officeDocument/2006/math" xmlns:v="urn:schemas-microsoft-com:vml" xmlns:wp14="http://schemas.microsoft.com/office/word/2010/wordprocessingDrawing" xmlns:wp="http://schemas.openxmlformats.org/drawingml/2006/wordprocessingDrawing" xmlns:w10="urn:schemas-microsoft-com:office:word" xmlns:w="http://schemas.openxmlformats.org/wordprocessingml/2006/main" xmlns:w14="http://schemas.microsoft.com/office/word/2010/wordml" xmlns:wpg="http://schemas.microsoft.com/office/word/2010/wordprocessingGroup" xmlns:wpi="http://schemas.microsoft.com/office/word/2010/wordprocessingInk" xmlns:wne="http://schemas.microsoft.com/office/word/2006/wordml" xmlns:wps="http://schemas.microsoft.com/office/word/2010/wordprocessingShape" mc:Ignorable="w14 wp14">
   <w:sdt>
     <w:sdtPr>
       <w:id w:val="909502589"/>
@@ -3221,7 +3233,10 @@
           <w:fldChar w:fldCharType="separate"/>
         </w:r>
         <w:r>
-          <w:t>6</w:t>
+          <w:rPr>
+            <w:noProof/>
+          </w:rPr>
+          <w:t>7</w:t>
         </w:r>
         <w:r>
           <w:fldChar w:fldCharType="end"/>
@@ -3238,7 +3253,7 @@
 </file>
 
 <file path=word/footnotes.xml><?xml version="1.0" encoding="utf-8"?>
-<w:footnotes xmlns:wpc="http://schemas.microsoft.com/office/word/2010/wordprocessingCanvas" xmlns:cx="http://schemas.microsoft.com/office/drawing/2014/chartex" xmlns:cx1="http://schemas.microsoft.com/office/drawing/2015/9/8/chartex" xmlns:cx2="http://schemas.microsoft.com/office/drawing/2015/10/21/chartex" xmlns:cx3="http://schemas.microsoft.com/office/drawing/2016/5/9/chartex" xmlns:cx4="http://schemas.microsoft.com/office/drawing/2016/5/10/chartex" xmlns:cx5="http://schemas.microsoft.com/office/drawing/2016/5/11/chartex" xmlns:cx6="http://schemas.microsoft.com/office/drawing/2016/5/12/chartex" xmlns:cx7="http://schemas.microsoft.com/office/drawing/2016/5/13/chartex" xmlns:cx8="http://schemas.microsoft.com/office/drawing/2016/5/14/chartex" xmlns:mc="http://schemas.openxmlformats.org/markup-compatibility/2006" xmlns:aink="http://schemas.microsoft.com/office/drawing/2016/ink" xmlns:am3d="http://schemas.microsoft.com/office/drawing/2017/model3d" xmlns:o="urn:schemas-microsoft-com:office:office" xmlns:r="http://schemas.openxmlformats.org/officeDocument/2006/relationships" xmlns:m="http://schemas.openxmlformats.org/officeDocument/2006/math" xmlns:v="urn:schemas-microsoft-com:vml" xmlns:wp14="http://schemas.microsoft.com/office/word/2010/wordprocessingDrawing" xmlns:wp="http://schemas.openxmlformats.org/drawingml/2006/wordprocessingDrawing" xmlns:w10="urn:schemas-microsoft-com:office:word" xmlns:w="http://schemas.openxmlformats.org/wordprocessingml/2006/main" xmlns:w14="http://schemas.microsoft.com/office/word/2010/wordml" xmlns:w15="http://schemas.microsoft.com/office/word/2012/wordml" xmlns:w16cid="http://schemas.microsoft.com/office/word/2016/wordml/cid" xmlns:w16se="http://schemas.microsoft.com/office/word/2015/wordml/symex" xmlns:wpg="http://schemas.microsoft.com/office/word/2010/wordprocessingGroup" xmlns:wpi="http://schemas.microsoft.com/office/word/2010/wordprocessingInk" xmlns:wne="http://schemas.microsoft.com/office/word/2006/wordml" xmlns:wps="http://schemas.microsoft.com/office/word/2010/wordprocessingShape" mc:Ignorable="w14 w15 w16se w16cid wp14">
+<w:footnotes xmlns:wpc="http://schemas.microsoft.com/office/word/2010/wordprocessingCanvas" xmlns:mc="http://schemas.openxmlformats.org/markup-compatibility/2006" xmlns:o="urn:schemas-microsoft-com:office:office" xmlns:r="http://schemas.openxmlformats.org/officeDocument/2006/relationships" xmlns:m="http://schemas.openxmlformats.org/officeDocument/2006/math" xmlns:v="urn:schemas-microsoft-com:vml" xmlns:wp14="http://schemas.microsoft.com/office/word/2010/wordprocessingDrawing" xmlns:wp="http://schemas.openxmlformats.org/drawingml/2006/wordprocessingDrawing" xmlns:w10="urn:schemas-microsoft-com:office:word" xmlns:w="http://schemas.openxmlformats.org/wordprocessingml/2006/main" xmlns:w14="http://schemas.microsoft.com/office/word/2010/wordml" xmlns:wpg="http://schemas.microsoft.com/office/word/2010/wordprocessingGroup" xmlns:wpi="http://schemas.microsoft.com/office/word/2010/wordprocessingInk" xmlns:wne="http://schemas.microsoft.com/office/word/2006/wordml" xmlns:wps="http://schemas.microsoft.com/office/word/2010/wordprocessingShape" mc:Ignorable="w14 wp14">
   <w:footnote w:type="separator" w:id="-1">
     <w:p>
       <w:pPr>
@@ -3263,7 +3278,7 @@
 </file>
 
 <file path=word/header1.xml><?xml version="1.0" encoding="utf-8"?>
-<w:hdr xmlns:wpc="http://schemas.microsoft.com/office/word/2010/wordprocessingCanvas" xmlns:cx="http://schemas.microsoft.com/office/drawing/2014/chartex" xmlns:cx1="http://schemas.microsoft.com/office/drawing/2015/9/8/chartex" xmlns:cx2="http://schemas.microsoft.com/office/drawing/2015/10/21/chartex" xmlns:cx3="http://schemas.microsoft.com/office/drawing/2016/5/9/chartex" xmlns:cx4="http://schemas.microsoft.com/office/drawing/2016/5/10/chartex" xmlns:cx5="http://schemas.microsoft.com/office/drawing/2016/5/11/chartex" xmlns:cx6="http://schemas.microsoft.com/office/drawing/2016/5/12/chartex" xmlns:cx7="http://schemas.microsoft.com/office/drawing/2016/5/13/chartex" xmlns:cx8="http://schemas.microsoft.com/office/drawing/2016/5/14/chartex" xmlns:mc="http://schemas.openxmlformats.org/markup-compatibility/2006" xmlns:aink="http://schemas.microsoft.com/office/drawing/2016/ink" xmlns:am3d="http://schemas.microsoft.com/office/drawing/2017/model3d" xmlns:o="urn:schemas-microsoft-com:office:office" xmlns:r="http://schemas.openxmlformats.org/officeDocument/2006/relationships" xmlns:m="http://schemas.openxmlformats.org/officeDocument/2006/math" xmlns:v="urn:schemas-microsoft-com:vml" xmlns:wp14="http://schemas.microsoft.com/office/word/2010/wordprocessingDrawing" xmlns:wp="http://schemas.openxmlformats.org/drawingml/2006/wordprocessingDrawing" xmlns:w10="urn:schemas-microsoft-com:office:word" xmlns:w="http://schemas.openxmlformats.org/wordprocessingml/2006/main" xmlns:w14="http://schemas.microsoft.com/office/word/2010/wordml" xmlns:w15="http://schemas.microsoft.com/office/word/2012/wordml" xmlns:w16cid="http://schemas.microsoft.com/office/word/2016/wordml/cid" xmlns:w16se="http://schemas.microsoft.com/office/word/2015/wordml/symex" xmlns:wpg="http://schemas.microsoft.com/office/word/2010/wordprocessingGroup" xmlns:wpi="http://schemas.microsoft.com/office/word/2010/wordprocessingInk" xmlns:wne="http://schemas.microsoft.com/office/word/2006/wordml" xmlns:wps="http://schemas.microsoft.com/office/word/2010/wordprocessingShape" mc:Ignorable="w14 w15 w16se w16cid wp14">
+<w:hdr xmlns:wpc="http://schemas.microsoft.com/office/word/2010/wordprocessingCanvas" xmlns:mc="http://schemas.openxmlformats.org/markup-compatibility/2006" xmlns:o="urn:schemas-microsoft-com:office:office" xmlns:r="http://schemas.openxmlformats.org/officeDocument/2006/relationships" xmlns:m="http://schemas.openxmlformats.org/officeDocument/2006/math" xmlns:v="urn:schemas-microsoft-com:vml" xmlns:wp14="http://schemas.microsoft.com/office/word/2010/wordprocessingDrawing" xmlns:wp="http://schemas.openxmlformats.org/drawingml/2006/wordprocessingDrawing" xmlns:w10="urn:schemas-microsoft-com:office:word" xmlns:w="http://schemas.openxmlformats.org/wordprocessingml/2006/main" xmlns:w14="http://schemas.microsoft.com/office/word/2010/wordml" xmlns:wpg="http://schemas.microsoft.com/office/word/2010/wordprocessingGroup" xmlns:wpi="http://schemas.microsoft.com/office/word/2010/wordprocessingInk" xmlns:wne="http://schemas.microsoft.com/office/word/2006/wordml" xmlns:wps="http://schemas.microsoft.com/office/word/2010/wordprocessingShape" mc:Ignorable="w14 wp14">
   <w:p>
     <w:pPr>
       <w:pStyle w:val="Header"/>
@@ -3340,8 +3355,8 @@
 </file>
 
 <file path=word/numbering.xml><?xml version="1.0" encoding="utf-8"?>
-<w:numbering xmlns:wpc="http://schemas.microsoft.com/office/word/2010/wordprocessingCanvas" xmlns:cx="http://schemas.microsoft.com/office/drawing/2014/chartex" xmlns:cx1="http://schemas.microsoft.com/office/drawing/2015/9/8/chartex" xmlns:cx2="http://schemas.microsoft.com/office/drawing/2015/10/21/chartex" xmlns:cx3="http://schemas.microsoft.com/office/drawing/2016/5/9/chartex" xmlns:cx4="http://schemas.microsoft.com/office/drawing/2016/5/10/chartex" xmlns:cx5="http://schemas.microsoft.com/office/drawing/2016/5/11/chartex" xmlns:cx6="http://schemas.microsoft.com/office/drawing/2016/5/12/chartex" xmlns:cx7="http://schemas.microsoft.com/office/drawing/2016/5/13/chartex" xmlns:cx8="http://schemas.microsoft.com/office/drawing/2016/5/14/chartex" xmlns:mc="http://schemas.openxmlformats.org/markup-compatibility/2006" xmlns:aink="http://schemas.microsoft.com/office/drawing/2016/ink" xmlns:am3d="http://schemas.microsoft.com/office/drawing/2017/model3d" xmlns:o="urn:schemas-microsoft-com:office:office" xmlns:r="http://schemas.openxmlformats.org/officeDocument/2006/relationships" xmlns:m="http://schemas.openxmlformats.org/officeDocument/2006/math" xmlns:v="urn:schemas-microsoft-com:vml" xmlns:wp14="http://schemas.microsoft.com/office/word/2010/wordprocessingDrawing" xmlns:wp="http://schemas.openxmlformats.org/drawingml/2006/wordprocessingDrawing" xmlns:w10="urn:schemas-microsoft-com:office:word" xmlns:w="http://schemas.openxmlformats.org/wordprocessingml/2006/main" xmlns:w14="http://schemas.microsoft.com/office/word/2010/wordml" xmlns:w15="http://schemas.microsoft.com/office/word/2012/wordml" xmlns:w16cid="http://schemas.microsoft.com/office/word/2016/wordml/cid" xmlns:w16se="http://schemas.microsoft.com/office/word/2015/wordml/symex" xmlns:wpg="http://schemas.microsoft.com/office/word/2010/wordprocessingGroup" xmlns:wpi="http://schemas.microsoft.com/office/word/2010/wordprocessingInk" xmlns:wne="http://schemas.microsoft.com/office/word/2006/wordml" xmlns:wps="http://schemas.microsoft.com/office/word/2010/wordprocessingShape" mc:Ignorable="w14 w15 w16se w16cid wp14">
-  <w:abstractNum w:abstractNumId="0" w15:restartNumberingAfterBreak="0">
+<w:numbering xmlns:wpc="http://schemas.microsoft.com/office/word/2010/wordprocessingCanvas" xmlns:mc="http://schemas.openxmlformats.org/markup-compatibility/2006" xmlns:o="urn:schemas-microsoft-com:office:office" xmlns:r="http://schemas.openxmlformats.org/officeDocument/2006/relationships" xmlns:m="http://schemas.openxmlformats.org/officeDocument/2006/math" xmlns:v="urn:schemas-microsoft-com:vml" xmlns:wp14="http://schemas.microsoft.com/office/word/2010/wordprocessingDrawing" xmlns:wp="http://schemas.openxmlformats.org/drawingml/2006/wordprocessingDrawing" xmlns:w10="urn:schemas-microsoft-com:office:word" xmlns:w="http://schemas.openxmlformats.org/wordprocessingml/2006/main" xmlns:w14="http://schemas.microsoft.com/office/word/2010/wordml" xmlns:wpg="http://schemas.microsoft.com/office/word/2010/wordprocessingGroup" xmlns:wpi="http://schemas.microsoft.com/office/word/2010/wordprocessingInk" xmlns:wne="http://schemas.microsoft.com/office/word/2006/wordml" xmlns:wps="http://schemas.microsoft.com/office/word/2010/wordprocessingShape" mc:Ignorable="w14 wp14">
+  <w:abstractNum w:abstractNumId="0">
     <w:nsid w:val="063840E5"/>
     <w:multiLevelType w:val="multilevel"/>
     <w:tmpl w:val="C5E0DD72"/>
@@ -3462,7 +3477,7 @@
       </w:rPr>
     </w:lvl>
   </w:abstractNum>
-  <w:abstractNum w:abstractNumId="1" w15:restartNumberingAfterBreak="0">
+  <w:abstractNum w:abstractNumId="1">
     <w:nsid w:val="08056526"/>
     <w:multiLevelType w:val="multilevel"/>
     <w:tmpl w:val="6D909A66"/>
@@ -3583,7 +3598,7 @@
       </w:rPr>
     </w:lvl>
   </w:abstractNum>
-  <w:abstractNum w:abstractNumId="2" w15:restartNumberingAfterBreak="0">
+  <w:abstractNum w:abstractNumId="2">
     <w:nsid w:val="28A7570C"/>
     <w:multiLevelType w:val="multilevel"/>
     <w:tmpl w:val="4C3CFA98"/>
@@ -3741,7 +3756,7 @@
       </w:rPr>
     </w:lvl>
   </w:abstractNum>
-  <w:abstractNum w:abstractNumId="3" w15:restartNumberingAfterBreak="0">
+  <w:abstractNum w:abstractNumId="3">
     <w:nsid w:val="2E680E97"/>
     <w:multiLevelType w:val="multilevel"/>
     <w:tmpl w:val="E49482B4"/>
@@ -3862,7 +3877,7 @@
       </w:rPr>
     </w:lvl>
   </w:abstractNum>
-  <w:abstractNum w:abstractNumId="4" w15:restartNumberingAfterBreak="0">
+  <w:abstractNum w:abstractNumId="4">
     <w:nsid w:val="329E02CB"/>
     <w:multiLevelType w:val="multilevel"/>
     <w:tmpl w:val="8B70E394"/>
@@ -4020,7 +4035,7 @@
       </w:rPr>
     </w:lvl>
   </w:abstractNum>
-  <w:abstractNum w:abstractNumId="5" w15:restartNumberingAfterBreak="0">
+  <w:abstractNum w:abstractNumId="5">
     <w:nsid w:val="38665104"/>
     <w:multiLevelType w:val="multilevel"/>
     <w:tmpl w:val="8CDC65F8"/>
@@ -4178,7 +4193,7 @@
       </w:rPr>
     </w:lvl>
   </w:abstractNum>
-  <w:abstractNum w:abstractNumId="6" w15:restartNumberingAfterBreak="0">
+  <w:abstractNum w:abstractNumId="6">
     <w:nsid w:val="5D24788F"/>
     <w:multiLevelType w:val="multilevel"/>
     <w:tmpl w:val="9EEC6258"/>
@@ -4300,7 +4315,7 @@
       </w:pPr>
     </w:lvl>
   </w:abstractNum>
-  <w:abstractNum w:abstractNumId="7" w15:restartNumberingAfterBreak="0">
+  <w:abstractNum w:abstractNumId="7">
     <w:nsid w:val="61AA769A"/>
     <w:multiLevelType w:val="multilevel"/>
     <w:tmpl w:val="7EC6DD68"/>
@@ -4485,7 +4500,7 @@
 </file>
 
 <file path=word/styles.xml><?xml version="1.0" encoding="utf-8"?>
-<w:styles xmlns:mc="http://schemas.openxmlformats.org/markup-compatibility/2006" xmlns:r="http://schemas.openxmlformats.org/officeDocument/2006/relationships" xmlns:w="http://schemas.openxmlformats.org/wordprocessingml/2006/main" xmlns:w14="http://schemas.microsoft.com/office/word/2010/wordml" xmlns:w15="http://schemas.microsoft.com/office/word/2012/wordml" xmlns:w16cid="http://schemas.microsoft.com/office/word/2016/wordml/cid" xmlns:w16se="http://schemas.microsoft.com/office/word/2015/wordml/symex" mc:Ignorable="w14 w15 w16se w16cid">
+<w:styles xmlns:mc="http://schemas.openxmlformats.org/markup-compatibility/2006" xmlns:r="http://schemas.openxmlformats.org/officeDocument/2006/relationships" xmlns:w="http://schemas.openxmlformats.org/wordprocessingml/2006/main" xmlns:w14="http://schemas.microsoft.com/office/word/2010/wordml" mc:Ignorable="w14">
   <w:docDefaults>
     <w:rPrDefault>
       <w:rPr>
@@ -4500,382 +4515,144 @@
       </w:pPr>
     </w:pPrDefault>
   </w:docDefaults>
-  <w:latentStyles w:defLockedState="0" w:defUIPriority="99" w:defSemiHidden="0" w:defUnhideWhenUsed="0" w:defQFormat="0" w:count="375">
-    <w:lsdException w:name="Normal" w:uiPriority="0" w:qFormat="1"/>
-    <w:lsdException w:name="heading 1" w:uiPriority="9" w:qFormat="1"/>
-    <w:lsdException w:name="heading 2" w:semiHidden="1" w:uiPriority="9" w:unhideWhenUsed="1" w:qFormat="1"/>
-    <w:lsdException w:name="heading 3" w:semiHidden="1" w:uiPriority="9" w:unhideWhenUsed="1" w:qFormat="1"/>
-    <w:lsdException w:name="heading 4" w:semiHidden="1" w:uiPriority="9" w:unhideWhenUsed="1" w:qFormat="1"/>
-    <w:lsdException w:name="heading 5" w:semiHidden="1" w:uiPriority="9" w:unhideWhenUsed="1" w:qFormat="1"/>
-    <w:lsdException w:name="heading 6" w:semiHidden="1" w:uiPriority="9" w:unhideWhenUsed="1" w:qFormat="1"/>
-    <w:lsdException w:name="heading 7" w:semiHidden="1" w:uiPriority="9" w:unhideWhenUsed="1" w:qFormat="1"/>
-    <w:lsdException w:name="heading 8" w:semiHidden="1" w:uiPriority="9" w:unhideWhenUsed="1" w:qFormat="1"/>
-    <w:lsdException w:name="heading 9" w:semiHidden="1" w:uiPriority="9" w:unhideWhenUsed="1" w:qFormat="1"/>
-    <w:lsdException w:name="index 1" w:semiHidden="1" w:unhideWhenUsed="1"/>
-    <w:lsdException w:name="index 2" w:semiHidden="1" w:unhideWhenUsed="1"/>
-    <w:lsdException w:name="index 3" w:semiHidden="1" w:unhideWhenUsed="1"/>
-    <w:lsdException w:name="index 4" w:semiHidden="1" w:unhideWhenUsed="1"/>
-    <w:lsdException w:name="index 5" w:semiHidden="1" w:unhideWhenUsed="1"/>
-    <w:lsdException w:name="index 6" w:semiHidden="1" w:unhideWhenUsed="1"/>
-    <w:lsdException w:name="index 7" w:semiHidden="1" w:unhideWhenUsed="1"/>
-    <w:lsdException w:name="index 8" w:semiHidden="1" w:unhideWhenUsed="1"/>
-    <w:lsdException w:name="index 9" w:semiHidden="1" w:unhideWhenUsed="1"/>
-    <w:lsdException w:name="toc 1" w:semiHidden="1" w:uiPriority="39" w:unhideWhenUsed="1"/>
-    <w:lsdException w:name="toc 2" w:semiHidden="1" w:uiPriority="39" w:unhideWhenUsed="1"/>
-    <w:lsdException w:name="toc 3" w:semiHidden="1" w:uiPriority="39" w:unhideWhenUsed="1"/>
-    <w:lsdException w:name="toc 4" w:semiHidden="1" w:uiPriority="39" w:unhideWhenUsed="1"/>
-    <w:lsdException w:name="toc 5" w:semiHidden="1" w:uiPriority="39" w:unhideWhenUsed="1"/>
-    <w:lsdException w:name="toc 6" w:semiHidden="1" w:uiPriority="39" w:unhideWhenUsed="1"/>
-    <w:lsdException w:name="toc 7" w:semiHidden="1" w:uiPriority="39" w:unhideWhenUsed="1"/>
-    <w:lsdException w:name="toc 8" w:semiHidden="1" w:uiPriority="39" w:unhideWhenUsed="1"/>
-    <w:lsdException w:name="toc 9" w:semiHidden="1" w:uiPriority="39" w:unhideWhenUsed="1"/>
-    <w:lsdException w:name="Normal Indent" w:semiHidden="1" w:unhideWhenUsed="1"/>
-    <w:lsdException w:name="footnote text" w:semiHidden="1" w:unhideWhenUsed="1"/>
-    <w:lsdException w:name="annotation text" w:semiHidden="1" w:unhideWhenUsed="1"/>
-    <w:lsdException w:name="header" w:semiHidden="1" w:unhideWhenUsed="1"/>
-    <w:lsdException w:name="footer" w:semiHidden="1" w:unhideWhenUsed="1"/>
-    <w:lsdException w:name="index heading" w:semiHidden="1" w:unhideWhenUsed="1"/>
-    <w:lsdException w:name="caption" w:semiHidden="1" w:uiPriority="35" w:unhideWhenUsed="1" w:qFormat="1"/>
-    <w:lsdException w:name="table of figures" w:semiHidden="1" w:unhideWhenUsed="1"/>
-    <w:lsdException w:name="envelope address" w:semiHidden="1" w:unhideWhenUsed="1"/>
-    <w:lsdException w:name="envelope return" w:semiHidden="1" w:unhideWhenUsed="1"/>
-    <w:lsdException w:name="footnote reference" w:semiHidden="1" w:unhideWhenUsed="1"/>
-    <w:lsdException w:name="annotation reference" w:semiHidden="1" w:unhideWhenUsed="1"/>
-    <w:lsdException w:name="line number" w:semiHidden="1" w:unhideWhenUsed="1"/>
-    <w:lsdException w:name="page number" w:semiHidden="1" w:unhideWhenUsed="1"/>
-    <w:lsdException w:name="endnote reference" w:semiHidden="1" w:unhideWhenUsed="1"/>
-    <w:lsdException w:name="endnote text" w:semiHidden="1" w:unhideWhenUsed="1"/>
-    <w:lsdException w:name="table of authorities" w:semiHidden="1" w:unhideWhenUsed="1"/>
-    <w:lsdException w:name="macro" w:semiHidden="1" w:unhideWhenUsed="1"/>
-    <w:lsdException w:name="toa heading" w:semiHidden="1" w:unhideWhenUsed="1"/>
-    <w:lsdException w:name="List" w:semiHidden="1" w:unhideWhenUsed="1"/>
-    <w:lsdException w:name="List Bullet" w:semiHidden="1" w:unhideWhenUsed="1"/>
-    <w:lsdException w:name="List Number" w:semiHidden="1" w:unhideWhenUsed="1"/>
-    <w:lsdException w:name="List 2" w:semiHidden="1" w:unhideWhenUsed="1"/>
-    <w:lsdException w:name="List 3" w:semiHidden="1" w:unhideWhenUsed="1"/>
-    <w:lsdException w:name="List 4" w:semiHidden="1" w:unhideWhenUsed="1"/>
-    <w:lsdException w:name="List 5" w:semiHidden="1" w:unhideWhenUsed="1"/>
-    <w:lsdException w:name="List Bullet 2" w:semiHidden="1" w:unhideWhenUsed="1"/>
-    <w:lsdException w:name="List Bullet 3" w:semiHidden="1" w:unhideWhenUsed="1"/>
-    <w:lsdException w:name="List Bullet 4" w:semiHidden="1" w:unhideWhenUsed="1"/>
-    <w:lsdException w:name="List Bullet 5" w:semiHidden="1" w:unhideWhenUsed="1"/>
-    <w:lsdException w:name="List Number 2" w:semiHidden="1" w:unhideWhenUsed="1"/>
-    <w:lsdException w:name="List Number 3" w:semiHidden="1" w:unhideWhenUsed="1"/>
-    <w:lsdException w:name="List Number 4" w:semiHidden="1" w:unhideWhenUsed="1"/>
-    <w:lsdException w:name="List Number 5" w:semiHidden="1" w:unhideWhenUsed="1"/>
-    <w:lsdException w:name="Title" w:uiPriority="10" w:qFormat="1"/>
-    <w:lsdException w:name="Closing" w:semiHidden="1" w:unhideWhenUsed="1"/>
-    <w:lsdException w:name="Signature" w:semiHidden="1" w:unhideWhenUsed="1"/>
-    <w:lsdException w:name="Default Paragraph Font" w:semiHidden="1" w:uiPriority="1" w:unhideWhenUsed="1"/>
-    <w:lsdException w:name="Body Text" w:semiHidden="1" w:unhideWhenUsed="1"/>
-    <w:lsdException w:name="Body Text Indent" w:semiHidden="1" w:unhideWhenUsed="1"/>
-    <w:lsdException w:name="List Continue" w:semiHidden="1" w:unhideWhenUsed="1"/>
-    <w:lsdException w:name="List Continue 2" w:semiHidden="1" w:unhideWhenUsed="1"/>
-    <w:lsdException w:name="List Continue 3" w:semiHidden="1" w:unhideWhenUsed="1"/>
-    <w:lsdException w:name="List Continue 4" w:semiHidden="1" w:unhideWhenUsed="1"/>
-    <w:lsdException w:name="List Continue 5" w:semiHidden="1" w:unhideWhenUsed="1"/>
-    <w:lsdException w:name="Message Header" w:semiHidden="1" w:unhideWhenUsed="1"/>
-    <w:lsdException w:name="Subtitle" w:uiPriority="11" w:qFormat="1"/>
-    <w:lsdException w:name="Salutation" w:semiHidden="1" w:unhideWhenUsed="1"/>
-    <w:lsdException w:name="Date" w:semiHidden="1" w:unhideWhenUsed="1"/>
-    <w:lsdException w:name="Body Text First Indent" w:semiHidden="1" w:unhideWhenUsed="1"/>
-    <w:lsdException w:name="Body Text First Indent 2" w:semiHidden="1" w:unhideWhenUsed="1"/>
-    <w:lsdException w:name="Note Heading" w:semiHidden="1" w:unhideWhenUsed="1"/>
-    <w:lsdException w:name="Body Text 2" w:semiHidden="1" w:unhideWhenUsed="1"/>
-    <w:lsdException w:name="Body Text 3" w:semiHidden="1" w:unhideWhenUsed="1"/>
-    <w:lsdException w:name="Body Text Indent 2" w:semiHidden="1" w:unhideWhenUsed="1"/>
-    <w:lsdException w:name="Body Text Indent 3" w:semiHidden="1" w:unhideWhenUsed="1"/>
-    <w:lsdException w:name="Block Text" w:semiHidden="1" w:unhideWhenUsed="1"/>
-    <w:lsdException w:name="Hyperlink" w:semiHidden="1" w:unhideWhenUsed="1"/>
-    <w:lsdException w:name="FollowedHyperlink" w:semiHidden="1" w:unhideWhenUsed="1"/>
-    <w:lsdException w:name="Strong" w:uiPriority="22" w:qFormat="1"/>
-    <w:lsdException w:name="Emphasis" w:uiPriority="20" w:qFormat="1"/>
-    <w:lsdException w:name="Document Map" w:semiHidden="1" w:unhideWhenUsed="1"/>
-    <w:lsdException w:name="Plain Text" w:semiHidden="1" w:unhideWhenUsed="1"/>
-    <w:lsdException w:name="E-mail Signature" w:semiHidden="1" w:unhideWhenUsed="1"/>
-    <w:lsdException w:name="HTML Top of Form" w:semiHidden="1" w:unhideWhenUsed="1"/>
-    <w:lsdException w:name="HTML Bottom of Form" w:semiHidden="1" w:unhideWhenUsed="1"/>
-    <w:lsdException w:name="Normal (Web)" w:semiHidden="1" w:unhideWhenUsed="1"/>
-    <w:lsdException w:name="HTML Acronym" w:semiHidden="1" w:unhideWhenUsed="1"/>
-    <w:lsdException w:name="HTML Address" w:semiHidden="1" w:unhideWhenUsed="1"/>
-    <w:lsdException w:name="HTML Cite" w:semiHidden="1" w:unhideWhenUsed="1"/>
-    <w:lsdException w:name="HTML Code" w:semiHidden="1" w:unhideWhenUsed="1"/>
-    <w:lsdException w:name="HTML Definition" w:semiHidden="1" w:unhideWhenUsed="1"/>
-    <w:lsdException w:name="HTML Keyboard" w:semiHidden="1" w:unhideWhenUsed="1"/>
-    <w:lsdException w:name="HTML Preformatted" w:semiHidden="1" w:unhideWhenUsed="1"/>
-    <w:lsdException w:name="HTML Sample" w:semiHidden="1" w:unhideWhenUsed="1"/>
-    <w:lsdException w:name="HTML Typewriter" w:semiHidden="1" w:unhideWhenUsed="1"/>
-    <w:lsdException w:name="HTML Variable" w:semiHidden="1" w:unhideWhenUsed="1"/>
-    <w:lsdException w:name="Normal Table" w:semiHidden="1" w:unhideWhenUsed="1"/>
-    <w:lsdException w:name="annotation subject" w:semiHidden="1" w:unhideWhenUsed="1"/>
-    <w:lsdException w:name="No List" w:semiHidden="1" w:unhideWhenUsed="1"/>
-    <w:lsdException w:name="Outline List 1" w:semiHidden="1" w:unhideWhenUsed="1"/>
-    <w:lsdException w:name="Outline List 2" w:semiHidden="1" w:unhideWhenUsed="1"/>
-    <w:lsdException w:name="Outline List 3" w:semiHidden="1" w:unhideWhenUsed="1"/>
-    <w:lsdException w:name="Table Simple 1" w:semiHidden="1" w:unhideWhenUsed="1"/>
-    <w:lsdException w:name="Table Simple 2" w:semiHidden="1" w:unhideWhenUsed="1"/>
-    <w:lsdException w:name="Table Simple 3" w:semiHidden="1" w:unhideWhenUsed="1"/>
-    <w:lsdException w:name="Table Classic 1" w:semiHidden="1" w:unhideWhenUsed="1"/>
-    <w:lsdException w:name="Table Classic 2" w:semiHidden="1" w:unhideWhenUsed="1"/>
-    <w:lsdException w:name="Table Classic 3" w:semiHidden="1" w:unhideWhenUsed="1"/>
-    <w:lsdException w:name="Table Classic 4" w:semiHidden="1" w:unhideWhenUsed="1"/>
-    <w:lsdException w:name="Table Colorful 1" w:semiHidden="1" w:unhideWhenUsed="1"/>
-    <w:lsdException w:name="Table Colorful 2" w:semiHidden="1" w:unhideWhenUsed="1"/>
-    <w:lsdException w:name="Table Colorful 3" w:semiHidden="1" w:unhideWhenUsed="1"/>
-    <w:lsdException w:name="Table Columns 1" w:semiHidden="1" w:unhideWhenUsed="1"/>
-    <w:lsdException w:name="Table Columns 2" w:semiHidden="1" w:unhideWhenUsed="1"/>
-    <w:lsdException w:name="Table Columns 3" w:semiHidden="1" w:unhideWhenUsed="1"/>
-    <w:lsdException w:name="Table Columns 4" w:semiHidden="1" w:unhideWhenUsed="1"/>
-    <w:lsdException w:name="Table Columns 5" w:semiHidden="1" w:unhideWhenUsed="1"/>
-    <w:lsdException w:name="Table Grid 1" w:semiHidden="1" w:unhideWhenUsed="1"/>
-    <w:lsdException w:name="Table Grid 2" w:semiHidden="1" w:unhideWhenUsed="1"/>
-    <w:lsdException w:name="Table Grid 3" w:semiHidden="1" w:unhideWhenUsed="1"/>
-    <w:lsdException w:name="Table Grid 4" w:semiHidden="1" w:unhideWhenUsed="1"/>
-    <w:lsdException w:name="Table Grid 5" w:semiHidden="1" w:unhideWhenUsed="1"/>
-    <w:lsdException w:name="Table Grid 6" w:semiHidden="1" w:unhideWhenUsed="1"/>
-    <w:lsdException w:name="Table Grid 7" w:semiHidden="1" w:unhideWhenUsed="1"/>
-    <w:lsdException w:name="Table Grid 8" w:semiHidden="1" w:unhideWhenUsed="1"/>
-    <w:lsdException w:name="Table List 1" w:semiHidden="1" w:unhideWhenUsed="1"/>
-    <w:lsdException w:name="Table List 2" w:semiHidden="1" w:unhideWhenUsed="1"/>
-    <w:lsdException w:name="Table List 3" w:semiHidden="1" w:unhideWhenUsed="1"/>
-    <w:lsdException w:name="Table List 4" w:semiHidden="1" w:unhideWhenUsed="1"/>
-    <w:lsdException w:name="Table List 5" w:semiHidden="1" w:unhideWhenUsed="1"/>
-    <w:lsdException w:name="Table List 6" w:semiHidden="1" w:unhideWhenUsed="1"/>
-    <w:lsdException w:name="Table List 7" w:semiHidden="1" w:unhideWhenUsed="1"/>
-    <w:lsdException w:name="Table List 8" w:semiHidden="1" w:unhideWhenUsed="1"/>
-    <w:lsdException w:name="Table 3D effects 1" w:semiHidden="1" w:unhideWhenUsed="1"/>
-    <w:lsdException w:name="Table 3D effects 2" w:semiHidden="1" w:unhideWhenUsed="1"/>
-    <w:lsdException w:name="Table 3D effects 3" w:semiHidden="1" w:unhideWhenUsed="1"/>
-    <w:lsdException w:name="Table Contemporary" w:semiHidden="1" w:unhideWhenUsed="1"/>
-    <w:lsdException w:name="Table Elegant" w:semiHidden="1" w:unhideWhenUsed="1"/>
-    <w:lsdException w:name="Table Professional" w:semiHidden="1" w:unhideWhenUsed="1"/>
-    <w:lsdException w:name="Table Subtle 1" w:semiHidden="1" w:unhideWhenUsed="1"/>
-    <w:lsdException w:name="Table Subtle 2" w:semiHidden="1" w:unhideWhenUsed="1"/>
-    <w:lsdException w:name="Table Web 1" w:semiHidden="1" w:unhideWhenUsed="1"/>
-    <w:lsdException w:name="Table Web 2" w:semiHidden="1" w:unhideWhenUsed="1"/>
-    <w:lsdException w:name="Table Web 3" w:semiHidden="1" w:unhideWhenUsed="1"/>
-    <w:lsdException w:name="Balloon Text" w:semiHidden="1" w:unhideWhenUsed="1"/>
-    <w:lsdException w:name="Table Grid" w:uiPriority="0"/>
-    <w:lsdException w:name="Table Theme" w:semiHidden="1" w:unhideWhenUsed="1"/>
-    <w:lsdException w:name="Placeholder Text" w:semiHidden="1"/>
-    <w:lsdException w:name="No Spacing" w:uiPriority="1" w:qFormat="1"/>
-    <w:lsdException w:name="Light Shading" w:uiPriority="60"/>
-    <w:lsdException w:name="Light List" w:uiPriority="61"/>
-    <w:lsdException w:name="Light Grid" w:uiPriority="62"/>
-    <w:lsdException w:name="Medium Shading 1" w:uiPriority="63"/>
-    <w:lsdException w:name="Medium Shading 2" w:uiPriority="64"/>
-    <w:lsdException w:name="Medium List 1" w:uiPriority="65"/>
-    <w:lsdException w:name="Medium List 2" w:uiPriority="66"/>
-    <w:lsdException w:name="Medium Grid 1" w:uiPriority="67"/>
-    <w:lsdException w:name="Medium Grid 2" w:uiPriority="68"/>
-    <w:lsdException w:name="Medium Grid 3" w:uiPriority="69"/>
-    <w:lsdException w:name="Dark List" w:uiPriority="70"/>
-    <w:lsdException w:name="Colorful Shading" w:uiPriority="71"/>
-    <w:lsdException w:name="Colorful List" w:uiPriority="72"/>
-    <w:lsdException w:name="Colorful Grid" w:uiPriority="73"/>
-    <w:lsdException w:name="Light Shading Accent 1" w:uiPriority="60"/>
-    <w:lsdException w:name="Light List Accent 1" w:uiPriority="61"/>
-    <w:lsdException w:name="Light Grid Accent 1" w:uiPriority="62"/>
-    <w:lsdException w:name="Medium Shading 1 Accent 1" w:uiPriority="63"/>
-    <w:lsdException w:name="Medium Shading 2 Accent 1" w:uiPriority="64"/>
-    <w:lsdException w:name="Medium List 1 Accent 1" w:uiPriority="65"/>
-    <w:lsdException w:name="Revision" w:semiHidden="1"/>
-    <w:lsdException w:name="List Paragraph" w:uiPriority="34" w:qFormat="1"/>
-    <w:lsdException w:name="Quote" w:uiPriority="29" w:qFormat="1"/>
-    <w:lsdException w:name="Intense Quote" w:uiPriority="30" w:qFormat="1"/>
-    <w:lsdException w:name="Medium List 2 Accent 1" w:uiPriority="66"/>
-    <w:lsdException w:name="Medium Grid 1 Accent 1" w:uiPriority="67"/>
-    <w:lsdException w:name="Medium Grid 2 Accent 1" w:uiPriority="68"/>
-    <w:lsdException w:name="Medium Grid 3 Accent 1" w:uiPriority="69"/>
-    <w:lsdException w:name="Dark List Accent 1" w:uiPriority="70"/>
-    <w:lsdException w:name="Colorful Shading Accent 1" w:uiPriority="71"/>
-    <w:lsdException w:name="Colorful List Accent 1" w:uiPriority="72"/>
-    <w:lsdException w:name="Colorful Grid Accent 1" w:uiPriority="73"/>
-    <w:lsdException w:name="Light Shading Accent 2" w:uiPriority="60"/>
-    <w:lsdException w:name="Light List Accent 2" w:uiPriority="61"/>
-    <w:lsdException w:name="Light Grid Accent 2" w:uiPriority="62"/>
-    <w:lsdException w:name="Medium Shading 1 Accent 2" w:uiPriority="63"/>
-    <w:lsdException w:name="Medium Shading 2 Accent 2" w:uiPriority="64"/>
-    <w:lsdException w:name="Medium List 1 Accent 2" w:uiPriority="65"/>
-    <w:lsdException w:name="Medium List 2 Accent 2" w:uiPriority="66"/>
-    <w:lsdException w:name="Medium Grid 1 Accent 2" w:uiPriority="67"/>
-    <w:lsdException w:name="Medium Grid 2 Accent 2" w:uiPriority="68"/>
-    <w:lsdException w:name="Medium Grid 3 Accent 2" w:uiPriority="69"/>
-    <w:lsdException w:name="Dark List Accent 2" w:uiPriority="70"/>
-    <w:lsdException w:name="Colorful Shading Accent 2" w:uiPriority="71"/>
-    <w:lsdException w:name="Colorful List Accent 2" w:uiPriority="72"/>
-    <w:lsdException w:name="Colorful Grid Accent 2" w:uiPriority="73"/>
-    <w:lsdException w:name="Light Shading Accent 3" w:uiPriority="60"/>
-    <w:lsdException w:name="Light List Accent 3" w:uiPriority="61"/>
-    <w:lsdException w:name="Light Grid Accent 3" w:uiPriority="62"/>
-    <w:lsdException w:name="Medium Shading 1 Accent 3" w:uiPriority="63"/>
-    <w:lsdException w:name="Medium Shading 2 Accent 3" w:uiPriority="64"/>
-    <w:lsdException w:name="Medium List 1 Accent 3" w:uiPriority="65"/>
-    <w:lsdException w:name="Medium List 2 Accent 3" w:uiPriority="66"/>
-    <w:lsdException w:name="Medium Grid 1 Accent 3" w:uiPriority="67"/>
-    <w:lsdException w:name="Medium Grid 2 Accent 3" w:uiPriority="68"/>
-    <w:lsdException w:name="Medium Grid 3 Accent 3" w:uiPriority="69"/>
-    <w:lsdException w:name="Dark List Accent 3" w:uiPriority="70"/>
-    <w:lsdException w:name="Colorful Shading Accent 3" w:uiPriority="71"/>
-    <w:lsdException w:name="Colorful List Accent 3" w:uiPriority="72"/>
-    <w:lsdException w:name="Colorful Grid Accent 3" w:uiPriority="73"/>
-    <w:lsdException w:name="Light Shading Accent 4" w:uiPriority="60"/>
-    <w:lsdException w:name="Light List Accent 4" w:uiPriority="61"/>
-    <w:lsdException w:name="Light Grid Accent 4" w:uiPriority="62"/>
-    <w:lsdException w:name="Medium Shading 1 Accent 4" w:uiPriority="63"/>
-    <w:lsdException w:name="Medium Shading 2 Accent 4" w:uiPriority="64"/>
-    <w:lsdException w:name="Medium List 1 Accent 4" w:uiPriority="65"/>
-    <w:lsdException w:name="Medium List 2 Accent 4" w:uiPriority="66"/>
-    <w:lsdException w:name="Medium Grid 1 Accent 4" w:uiPriority="67"/>
-    <w:lsdException w:name="Medium Grid 2 Accent 4" w:uiPriority="68"/>
-    <w:lsdException w:name="Medium Grid 3 Accent 4" w:uiPriority="69"/>
-    <w:lsdException w:name="Dark List Accent 4" w:uiPriority="70"/>
-    <w:lsdException w:name="Colorful Shading Accent 4" w:uiPriority="71"/>
-    <w:lsdException w:name="Colorful List Accent 4" w:uiPriority="72"/>
-    <w:lsdException w:name="Colorful Grid Accent 4" w:uiPriority="73"/>
-    <w:lsdException w:name="Light Shading Accent 5" w:uiPriority="60"/>
-    <w:lsdException w:name="Light List Accent 5" w:uiPriority="61"/>
-    <w:lsdException w:name="Light Grid Accent 5" w:uiPriority="62"/>
-    <w:lsdException w:name="Medium Shading 1 Accent 5" w:uiPriority="63"/>
-    <w:lsdException w:name="Medium Shading 2 Accent 5" w:uiPriority="64"/>
-    <w:lsdException w:name="Medium List 1 Accent 5" w:uiPriority="65"/>
-    <w:lsdException w:name="Medium List 2 Accent 5" w:uiPriority="66"/>
-    <w:lsdException w:name="Medium Grid 1 Accent 5" w:uiPriority="67"/>
-    <w:lsdException w:name="Medium Grid 2 Accent 5" w:uiPriority="68"/>
-    <w:lsdException w:name="Medium Grid 3 Accent 5" w:uiPriority="69"/>
-    <w:lsdException w:name="Dark List Accent 5" w:uiPriority="70"/>
-    <w:lsdException w:name="Colorful Shading Accent 5" w:uiPriority="71"/>
-    <w:lsdException w:name="Colorful List Accent 5" w:uiPriority="72"/>
-    <w:lsdException w:name="Colorful Grid Accent 5" w:uiPriority="73"/>
-    <w:lsdException w:name="Light Shading Accent 6" w:uiPriority="60"/>
-    <w:lsdException w:name="Light List Accent 6" w:uiPriority="61"/>
-    <w:lsdException w:name="Light Grid Accent 6" w:uiPriority="62"/>
-    <w:lsdException w:name="Medium Shading 1 Accent 6" w:uiPriority="63"/>
-    <w:lsdException w:name="Medium Shading 2 Accent 6" w:uiPriority="64"/>
-    <w:lsdException w:name="Medium List 1 Accent 6" w:uiPriority="65"/>
-    <w:lsdException w:name="Medium List 2 Accent 6" w:uiPriority="66"/>
-    <w:lsdException w:name="Medium Grid 1 Accent 6" w:uiPriority="67"/>
-    <w:lsdException w:name="Medium Grid 2 Accent 6" w:uiPriority="68"/>
-    <w:lsdException w:name="Medium Grid 3 Accent 6" w:uiPriority="69"/>
-    <w:lsdException w:name="Dark List Accent 6" w:uiPriority="70"/>
-    <w:lsdException w:name="Colorful Shading Accent 6" w:uiPriority="71"/>
-    <w:lsdException w:name="Colorful List Accent 6" w:uiPriority="72"/>
-    <w:lsdException w:name="Colorful Grid Accent 6" w:uiPriority="73"/>
-    <w:lsdException w:name="Subtle Emphasis" w:uiPriority="19" w:qFormat="1"/>
-    <w:lsdException w:name="Intense Emphasis" w:uiPriority="21" w:qFormat="1"/>
-    <w:lsdException w:name="Subtle Reference" w:uiPriority="31" w:qFormat="1"/>
-    <w:lsdException w:name="Intense Reference" w:uiPriority="32" w:qFormat="1"/>
-    <w:lsdException w:name="Book Title" w:uiPriority="33" w:qFormat="1"/>
-    <w:lsdException w:name="Bibliography" w:semiHidden="1" w:uiPriority="37" w:unhideWhenUsed="1"/>
-    <w:lsdException w:name="TOC Heading" w:semiHidden="1" w:uiPriority="39" w:unhideWhenUsed="1" w:qFormat="1"/>
-    <w:lsdException w:name="Plain Table 1" w:uiPriority="41"/>
-    <w:lsdException w:name="Plain Table 2" w:uiPriority="42"/>
-    <w:lsdException w:name="Plain Table 3" w:uiPriority="43"/>
-    <w:lsdException w:name="Plain Table 4" w:uiPriority="44"/>
-    <w:lsdException w:name="Plain Table 5" w:uiPriority="45"/>
-    <w:lsdException w:name="Grid Table Light" w:uiPriority="40"/>
-    <w:lsdException w:name="Grid Table 1 Light" w:uiPriority="46"/>
-    <w:lsdException w:name="Grid Table 2" w:uiPriority="47"/>
-    <w:lsdException w:name="Grid Table 3" w:uiPriority="48"/>
-    <w:lsdException w:name="Grid Table 4" w:uiPriority="49"/>
-    <w:lsdException w:name="Grid Table 5 Dark" w:uiPriority="50"/>
-    <w:lsdException w:name="Grid Table 6 Colorful" w:uiPriority="51"/>
-    <w:lsdException w:name="Grid Table 7 Colorful" w:uiPriority="52"/>
-    <w:lsdException w:name="Grid Table 1 Light Accent 1" w:uiPriority="46"/>
-    <w:lsdException w:name="Grid Table 2 Accent 1" w:uiPriority="47"/>
-    <w:lsdException w:name="Grid Table 3 Accent 1" w:uiPriority="48"/>
-    <w:lsdException w:name="Grid Table 4 Accent 1" w:uiPriority="49"/>
-    <w:lsdException w:name="Grid Table 5 Dark Accent 1" w:uiPriority="50"/>
-    <w:lsdException w:name="Grid Table 6 Colorful Accent 1" w:uiPriority="51"/>
-    <w:lsdException w:name="Grid Table 7 Colorful Accent 1" w:uiPriority="52"/>
-    <w:lsdException w:name="Grid Table 1 Light Accent 2" w:uiPriority="46"/>
-    <w:lsdException w:name="Grid Table 2 Accent 2" w:uiPriority="47"/>
-    <w:lsdException w:name="Grid Table 3 Accent 2" w:uiPriority="48"/>
-    <w:lsdException w:name="Grid Table 4 Accent 2" w:uiPriority="49"/>
-    <w:lsdException w:name="Grid Table 5 Dark Accent 2" w:uiPriority="50"/>
-    <w:lsdException w:name="Grid Table 6 Colorful Accent 2" w:uiPriority="51"/>
-    <w:lsdException w:name="Grid Table 7 Colorful Accent 2" w:uiPriority="52"/>
-    <w:lsdException w:name="Grid Table 1 Light Accent 3" w:uiPriority="46"/>
-    <w:lsdException w:name="Grid Table 2 Accent 3" w:uiPriority="47"/>
-    <w:lsdException w:name="Grid Table 3 Accent 3" w:uiPriority="48"/>
-    <w:lsdException w:name="Grid Table 4 Accent 3" w:uiPriority="49"/>
-    <w:lsdException w:name="Grid Table 5 Dark Accent 3" w:uiPriority="50"/>
-    <w:lsdException w:name="Grid Table 6 Colorful Accent 3" w:uiPriority="51"/>
-    <w:lsdException w:name="Grid Table 7 Colorful Accent 3" w:uiPriority="52"/>
-    <w:lsdException w:name="Grid Table 1 Light Accent 4" w:uiPriority="46"/>
-    <w:lsdException w:name="Grid Table 2 Accent 4" w:uiPriority="47"/>
-    <w:lsdException w:name="Grid Table 3 Accent 4" w:uiPriority="48"/>
-    <w:lsdException w:name="Grid Table 4 Accent 4" w:uiPriority="49"/>
-    <w:lsdException w:name="Grid Table 5 Dark Accent 4" w:uiPriority="50"/>
-    <w:lsdException w:name="Grid Table 6 Colorful Accent 4" w:uiPriority="51"/>
-    <w:lsdException w:name="Grid Table 7 Colorful Accent 4" w:uiPriority="52"/>
-    <w:lsdException w:name="Grid Table 1 Light Accent 5" w:uiPriority="46"/>
-    <w:lsdException w:name="Grid Table 2 Accent 5" w:uiPriority="47"/>
-    <w:lsdException w:name="Grid Table 3 Accent 5" w:uiPriority="48"/>
-    <w:lsdException w:name="Grid Table 4 Accent 5" w:uiPriority="49"/>
-    <w:lsdException w:name="Grid Table 5 Dark Accent 5" w:uiPriority="50"/>
-    <w:lsdException w:name="Grid Table 6 Colorful Accent 5" w:uiPriority="51"/>
-    <w:lsdException w:name="Grid Table 7 Colorful Accent 5" w:uiPriority="52"/>
-    <w:lsdException w:name="Grid Table 1 Light Accent 6" w:uiPriority="46"/>
-    <w:lsdException w:name="Grid Table 2 Accent 6" w:uiPriority="47"/>
-    <w:lsdException w:name="Grid Table 3 Accent 6" w:uiPriority="48"/>
-    <w:lsdException w:name="Grid Table 4 Accent 6" w:uiPriority="49"/>
-    <w:lsdException w:name="Grid Table 5 Dark Accent 6" w:uiPriority="50"/>
-    <w:lsdException w:name="Grid Table 6 Colorful Accent 6" w:uiPriority="51"/>
-    <w:lsdException w:name="Grid Table 7 Colorful Accent 6" w:uiPriority="52"/>
-    <w:lsdException w:name="List Table 1 Light" w:uiPriority="46"/>
-    <w:lsdException w:name="List Table 2" w:uiPriority="47"/>
-    <w:lsdException w:name="List Table 3" w:uiPriority="48"/>
-    <w:lsdException w:name="List Table 4" w:uiPriority="49"/>
-    <w:lsdException w:name="List Table 5 Dark" w:uiPriority="50"/>
-    <w:lsdException w:name="List Table 6 Colorful" w:uiPriority="51"/>
-    <w:lsdException w:name="List Table 7 Colorful" w:uiPriority="52"/>
-    <w:lsdException w:name="List Table 1 Light Accent 1" w:uiPriority="46"/>
-    <w:lsdException w:name="List Table 2 Accent 1" w:uiPriority="47"/>
-    <w:lsdException w:name="List Table 3 Accent 1" w:uiPriority="48"/>
-    <w:lsdException w:name="List Table 4 Accent 1" w:uiPriority="49"/>
-    <w:lsdException w:name="List Table 5 Dark Accent 1" w:uiPriority="50"/>
-    <w:lsdException w:name="List Table 6 Colorful Accent 1" w:uiPriority="51"/>
-    <w:lsdException w:name="List Table 7 Colorful Accent 1" w:uiPriority="52"/>
-    <w:lsdException w:name="List Table 1 Light Accent 2" w:uiPriority="46"/>
-    <w:lsdException w:name="List Table 2 Accent 2" w:uiPriority="47"/>
-    <w:lsdException w:name="List Table 3 Accent 2" w:uiPriority="48"/>
-    <w:lsdException w:name="List Table 4 Accent 2" w:uiPriority="49"/>
-    <w:lsdException w:name="List Table 5 Dark Accent 2" w:uiPriority="50"/>
-    <w:lsdException w:name="List Table 6 Colorful Accent 2" w:uiPriority="51"/>
-    <w:lsdException w:name="List Table 7 Colorful Accent 2" w:uiPriority="52"/>
-    <w:lsdException w:name="List Table 1 Light Accent 3" w:uiPriority="46"/>
-    <w:lsdException w:name="List Table 2 Accent 3" w:uiPriority="47"/>
-    <w:lsdException w:name="List Table 3 Accent 3" w:uiPriority="48"/>
-    <w:lsdException w:name="List Table 4 Accent 3" w:uiPriority="49"/>
-    <w:lsdException w:name="List Table 5 Dark Accent 3" w:uiPriority="50"/>
-    <w:lsdException w:name="List Table 6 Colorful Accent 3" w:uiPriority="51"/>
-    <w:lsdException w:name="List Table 7 Colorful Accent 3" w:uiPriority="52"/>
-    <w:lsdException w:name="List Table 1 Light Accent 4" w:uiPriority="46"/>
-    <w:lsdException w:name="List Table 2 Accent 4" w:uiPriority="47"/>
-    <w:lsdException w:name="List Table 3 Accent 4" w:uiPriority="48"/>
-    <w:lsdException w:name="List Table 4 Accent 4" w:uiPriority="49"/>
-    <w:lsdException w:name="List Table 5 Dark Accent 4" w:uiPriority="50"/>
-    <w:lsdException w:name="List Table 6 Colorful Accent 4" w:uiPriority="51"/>
-    <w:lsdException w:name="List Table 7 Colorful Accent 4" w:uiPriority="52"/>
-    <w:lsdException w:name="List Table 1 Light Accent 5" w:uiPriority="46"/>
-    <w:lsdException w:name="List Table 2 Accent 5" w:uiPriority="47"/>
-    <w:lsdException w:name="List Table 3 Accent 5" w:uiPriority="48"/>
-    <w:lsdException w:name="List Table 4 Accent 5" w:uiPriority="49"/>
-    <w:lsdException w:name="List Table 5 Dark Accent 5" w:uiPriority="50"/>
-    <w:lsdException w:name="List Table 6 Colorful Accent 5" w:uiPriority="51"/>
-    <w:lsdException w:name="List Table 7 Colorful Accent 5" w:uiPriority="52"/>
-    <w:lsdException w:name="List Table 1 Light Accent 6" w:uiPriority="46"/>
-    <w:lsdException w:name="List Table 2 Accent 6" w:uiPriority="47"/>
-    <w:lsdException w:name="List Table 3 Accent 6" w:uiPriority="48"/>
-    <w:lsdException w:name="List Table 4 Accent 6" w:uiPriority="49"/>
-    <w:lsdException w:name="List Table 5 Dark Accent 6" w:uiPriority="50"/>
-    <w:lsdException w:name="List Table 6 Colorful Accent 6" w:uiPriority="51"/>
-    <w:lsdException w:name="List Table 7 Colorful Accent 6" w:uiPriority="52"/>
-    <w:lsdException w:name="Mention" w:semiHidden="1" w:unhideWhenUsed="1"/>
-    <w:lsdException w:name="Smart Hyperlink" w:semiHidden="1" w:unhideWhenUsed="1"/>
-    <w:lsdException w:name="Hashtag" w:semiHidden="1" w:unhideWhenUsed="1"/>
-    <w:lsdException w:name="Unresolved Mention" w:semiHidden="1" w:unhideWhenUsed="1"/>
+  <w:latentStyles w:defLockedState="0" w:defUIPriority="99" w:defSemiHidden="1" w:defUnhideWhenUsed="1" w:defQFormat="0" w:count="267">
+    <w:lsdException w:name="Normal" w:semiHidden="0" w:uiPriority="0" w:unhideWhenUsed="0" w:qFormat="1"/>
+    <w:lsdException w:name="heading 1" w:semiHidden="0" w:uiPriority="9" w:unhideWhenUsed="0" w:qFormat="1"/>
+    <w:lsdException w:name="heading 2" w:uiPriority="9" w:qFormat="1"/>
+    <w:lsdException w:name="heading 3" w:uiPriority="9" w:qFormat="1"/>
+    <w:lsdException w:name="heading 4" w:uiPriority="9" w:qFormat="1"/>
+    <w:lsdException w:name="heading 5" w:uiPriority="9" w:qFormat="1"/>
+    <w:lsdException w:name="heading 6" w:uiPriority="9" w:qFormat="1"/>
+    <w:lsdException w:name="heading 7" w:uiPriority="9" w:qFormat="1"/>
+    <w:lsdException w:name="heading 8" w:uiPriority="9" w:qFormat="1"/>
+    <w:lsdException w:name="heading 9" w:uiPriority="9" w:qFormat="1"/>
+    <w:lsdException w:name="toc 1" w:uiPriority="39"/>
+    <w:lsdException w:name="toc 2" w:uiPriority="39"/>
+    <w:lsdException w:name="toc 3" w:uiPriority="39"/>
+    <w:lsdException w:name="toc 4" w:uiPriority="39"/>
+    <w:lsdException w:name="toc 5" w:uiPriority="39"/>
+    <w:lsdException w:name="toc 6" w:uiPriority="39"/>
+    <w:lsdException w:name="toc 7" w:uiPriority="39"/>
+    <w:lsdException w:name="toc 8" w:uiPriority="39"/>
+    <w:lsdException w:name="toc 9" w:uiPriority="39"/>
+    <w:lsdException w:name="caption" w:uiPriority="35" w:qFormat="1"/>
+    <w:lsdException w:name="Title" w:semiHidden="0" w:uiPriority="10" w:unhideWhenUsed="0" w:qFormat="1"/>
+    <w:lsdException w:name="Default Paragraph Font" w:uiPriority="1"/>
+    <w:lsdException w:name="Subtitle" w:semiHidden="0" w:uiPriority="11" w:unhideWhenUsed="0" w:qFormat="1"/>
+    <w:lsdException w:name="Strong" w:semiHidden="0" w:uiPriority="22" w:unhideWhenUsed="0" w:qFormat="1"/>
+    <w:lsdException w:name="Emphasis" w:semiHidden="0" w:uiPriority="20" w:unhideWhenUsed="0" w:qFormat="1"/>
+    <w:lsdException w:name="Table Grid" w:semiHidden="0" w:uiPriority="0" w:unhideWhenUsed="0"/>
+    <w:lsdException w:name="Placeholder Text" w:unhideWhenUsed="0"/>
+    <w:lsdException w:name="No Spacing" w:semiHidden="0" w:uiPriority="1" w:unhideWhenUsed="0" w:qFormat="1"/>
+    <w:lsdException w:name="Light Shading" w:semiHidden="0" w:uiPriority="60" w:unhideWhenUsed="0"/>
+    <w:lsdException w:name="Light List" w:semiHidden="0" w:uiPriority="61" w:unhideWhenUsed="0"/>
+    <w:lsdException w:name="Light Grid" w:semiHidden="0" w:uiPriority="62" w:unhideWhenUsed="0"/>
+    <w:lsdException w:name="Medium Shading 1" w:semiHidden="0" w:uiPriority="63" w:unhideWhenUsed="0"/>
+    <w:lsdException w:name="Medium Shading 2" w:semiHidden="0" w:uiPriority="64" w:unhideWhenUsed="0"/>
+    <w:lsdException w:name="Medium List 1" w:semiHidden="0" w:uiPriority="65" w:unhideWhenUsed="0"/>
+    <w:lsdException w:name="Medium List 2" w:semiHidden="0" w:uiPriority="66" w:unhideWhenUsed="0"/>
+    <w:lsdException w:name="Medium Grid 1" w:semiHidden="0" w:uiPriority="67" w:unhideWhenUsed="0"/>
+    <w:lsdException w:name="Medium Grid 2" w:semiHidden="0" w:uiPriority="68" w:unhideWhenUsed="0"/>
+    <w:lsdException w:name="Medium Grid 3" w:semiHidden="0" w:uiPriority="69" w:unhideWhenUsed="0"/>
+    <w:lsdException w:name="Dark List" w:semiHidden="0" w:uiPriority="70" w:unhideWhenUsed="0"/>
+    <w:lsdException w:name="Colorful Shading" w:semiHidden="0" w:uiPriority="71" w:unhideWhenUsed="0"/>
+    <w:lsdException w:name="Colorful List" w:semiHidden="0" w:uiPriority="72" w:unhideWhenUsed="0"/>
+    <w:lsdException w:name="Colorful Grid" w:semiHidden="0" w:uiPriority="73" w:unhideWhenUsed="0"/>
+    <w:lsdException w:name="Light Shading Accent 1" w:semiHidden="0" w:uiPriority="60" w:unhideWhenUsed="0"/>
+    <w:lsdException w:name="Light List Accent 1" w:semiHidden="0" w:uiPriority="61" w:unhideWhenUsed="0"/>
+    <w:lsdException w:name="Light Grid Accent 1" w:semiHidden="0" w:uiPriority="62" w:unhideWhenUsed="0"/>
+    <w:lsdException w:name="Medium Shading 1 Accent 1" w:semiHidden="0" w:uiPriority="63" w:unhideWhenUsed="0"/>
+    <w:lsdException w:name="Medium Shading 2 Accent 1" w:semiHidden="0" w:uiPriority="64" w:unhideWhenUsed="0"/>
+    <w:lsdException w:name="Medium List 1 Accent 1" w:semiHidden="0" w:uiPriority="65" w:unhideWhenUsed="0"/>
+    <w:lsdException w:name="Revision" w:unhideWhenUsed="0"/>
+    <w:lsdException w:name="List Paragraph" w:semiHidden="0" w:uiPriority="34" w:unhideWhenUsed="0" w:qFormat="1"/>
+    <w:lsdException w:name="Quote" w:semiHidden="0" w:uiPriority="29" w:unhideWhenUsed="0" w:qFormat="1"/>
+    <w:lsdException w:name="Intense Quote" w:semiHidden="0" w:uiPriority="30" w:unhideWhenUsed="0" w:qFormat="1"/>
+    <w:lsdException w:name="Medium List 2 Accent 1" w:semiHidden="0" w:uiPriority="66" w:unhideWhenUsed="0"/>
+    <w:lsdException w:name="Medium Grid 1 Accent 1" w:semiHidden="0" w:uiPriority="67" w:unhideWhenUsed="0"/>
+    <w:lsdException w:name="Medium Grid 2 Accent 1" w:semiHidden="0" w:uiPriority="68" w:unhideWhenUsed="0"/>
+    <w:lsdException w:name="Medium Grid 3 Accent 1" w:semiHidden="0" w:uiPriority="69" w:unhideWhenUsed="0"/>
+    <w:lsdException w:name="Dark List Accent 1" w:semiHidden="0" w:uiPriority="70" w:unhideWhenUsed="0"/>
+    <w:lsdException w:name="Colorful Shading Accent 1" w:semiHidden="0" w:uiPriority="71" w:unhideWhenUsed="0"/>
+    <w:lsdException w:name="Colorful List Accent 1" w:semiHidden="0" w:uiPriority="72" w:unhideWhenUsed="0"/>
+    <w:lsdException w:name="Colorful Grid Accent 1" w:semiHidden="0" w:uiPriority="73" w:unhideWhenUsed="0"/>
+    <w:lsdException w:name="Light Shading Accent 2" w:semiHidden="0" w:uiPriority="60" w:unhideWhenUsed="0"/>
+    <w:lsdException w:name="Light List Accent 2" w:semiHidden="0" w:uiPriority="61" w:unhideWhenUsed="0"/>
+    <w:lsdException w:name="Light Grid Accent 2" w:semiHidden="0" w:uiPriority="62" w:unhideWhenUsed="0"/>
+    <w:lsdException w:name="Medium Shading 1 Accent 2" w:semiHidden="0" w:uiPriority="63" w:unhideWhenUsed="0"/>
+    <w:lsdException w:name="Medium Shading 2 Accent 2" w:semiHidden="0" w:uiPriority="64" w:unhideWhenUsed="0"/>
+    <w:lsdException w:name="Medium List 1 Accent 2" w:semiHidden="0" w:uiPriority="65" w:unhideWhenUsed="0"/>
+    <w:lsdException w:name="Medium List 2 Accent 2" w:semiHidden="0" w:uiPriority="66" w:unhideWhenUsed="0"/>
+    <w:lsdException w:name="Medium Grid 1 Accent 2" w:semiHidden="0" w:uiPriority="67" w:unhideWhenUsed="0"/>
+    <w:lsdException w:name="Medium Grid 2 Accent 2" w:semiHidden="0" w:uiPriority="68" w:unhideWhenUsed="0"/>
+    <w:lsdException w:name="Medium Grid 3 Accent 2" w:semiHidden="0" w:uiPriority="69" w:unhideWhenUsed="0"/>
+    <w:lsdException w:name="Dark List Accent 2" w:semiHidden="0" w:uiPriority="70" w:unhideWhenUsed="0"/>
+    <w:lsdException w:name="Colorful Shading Accent 2" w:semiHidden="0" w:uiPriority="71" w:unhideWhenUsed="0"/>
+    <w:lsdException w:name="Colorful List Accent 2" w:semiHidden="0" w:uiPriority="72" w:unhideWhenUsed="0"/>
+    <w:lsdException w:name="Colorful Grid Accent 2" w:semiHidden="0" w:uiPriority="73" w:unhideWhenUsed="0"/>
+    <w:lsdException w:name="Light Shading Accent 3" w:semiHidden="0" w:uiPriority="60" w:unhideWhenUsed="0"/>
+    <w:lsdException w:name="Light List Accent 3" w:semiHidden="0" w:uiPriority="61" w:unhideWhenUsed="0"/>
+    <w:lsdException w:name="Light Grid Accent 3" w:semiHidden="0" w:uiPriority="62" w:unhideWhenUsed="0"/>
+    <w:lsdException w:name="Medium Shading 1 Accent 3" w:semiHidden="0" w:uiPriority="63" w:unhideWhenUsed="0"/>
+    <w:lsdException w:name="Medium Shading 2 Accent 3" w:semiHidden="0" w:uiPriority="64" w:unhideWhenUsed="0"/>
+    <w:lsdException w:name="Medium List 1 Accent 3" w:semiHidden="0" w:uiPriority="65" w:unhideWhenUsed="0"/>
+    <w:lsdException w:name="Medium List 2 Accent 3" w:semiHidden="0" w:uiPriority="66" w:unhideWhenUsed="0"/>
+    <w:lsdException w:name="Medium Grid 1 Accent 3" w:semiHidden="0" w:uiPriority="67" w:unhideWhenUsed="0"/>
+    <w:lsdException w:name="Medium Grid 2 Accent 3" w:semiHidden="0" w:uiPriority="68" w:unhideWhenUsed="0"/>
+    <w:lsdException w:name="Medium Grid 3 Accent 3" w:semiHidden="0" w:uiPriority="69" w:unhideWhenUsed="0"/>
+    <w:lsdException w:name="Dark List Accent 3" w:semiHidden="0" w:uiPriority="70" w:unhideWhenUsed="0"/>
+    <w:lsdException w:name="Colorful Shading Accent 3" w:semiHidden="0" w:uiPriority="71" w:unhideWhenUsed="0"/>
+    <w:lsdException w:name="Colorful List Accent 3" w:semiHidden="0" w:uiPriority="72" w:unhideWhenUsed="0"/>
+    <w:lsdException w:name="Colorful Grid Accent 3" w:semiHidden="0" w:uiPriority="73" w:unhideWhenUsed="0"/>
+    <w:lsdException w:name="Light Shading Accent 4" w:semiHidden="0" w:uiPriority="60" w:unhideWhenUsed="0"/>
+    <w:lsdException w:name="Light List Accent 4" w:semiHidden="0" w:uiPriority="61" w:unhideWhenUsed="0"/>
+    <w:lsdException w:name="Light Grid Accent 4" w:semiHidden="0" w:uiPriority="62" w:unhideWhenUsed="0"/>
+    <w:lsdException w:name="Medium Shading 1 Accent 4" w:semiHidden="0" w:uiPriority="63" w:unhideWhenUsed="0"/>
+    <w:lsdException w:name="Medium Shading 2 Accent 4" w:semiHidden="0" w:uiPriority="64" w:unhideWhenUsed="0"/>
+    <w:lsdException w:name="Medium List 1 Accent 4" w:semiHidden="0" w:uiPriority="65" w:unhideWhenUsed="0"/>
+    <w:lsdException w:name="Medium List 2 Accent 4" w:semiHidden="0" w:uiPriority="66" w:unhideWhenUsed="0"/>
+    <w:lsdException w:name="Medium Grid 1 Accent 4" w:semiHidden="0" w:uiPriority="67" w:unhideWhenUsed="0"/>
+    <w:lsdException w:name="Medium Grid 2 Accent 4" w:semiHidden="0" w:uiPriority="68" w:unhideWhenUsed="0"/>
+    <w:lsdException w:name="Medium Grid 3 Accent 4" w:semiHidden="0" w:uiPriority="69" w:unhideWhenUsed="0"/>
+    <w:lsdException w:name="Dark List Accent 4" w:semiHidden="0" w:uiPriority="70" w:unhideWhenUsed="0"/>
+    <w:lsdException w:name="Colorful Shading Accent 4" w:semiHidden="0" w:uiPriority="71" w:unhideWhenUsed="0"/>
+    <w:lsdException w:name="Colorful List Accent 4" w:semiHidden="0" w:uiPriority="72" w:unhideWhenUsed="0"/>
+    <w:lsdException w:name="Colorful Grid Accent 4" w:semiHidden="0" w:uiPriority="73" w:unhideWhenUsed="0"/>
+    <w:lsdException w:name="Light Shading Accent 5" w:semiHidden="0" w:uiPriority="60" w:unhideWhenUsed="0"/>
+    <w:lsdException w:name="Light List Accent 5" w:semiHidden="0" w:uiPriority="61" w:unhideWhenUsed="0"/>
+    <w:lsdException w:name="Light Grid Accent 5" w:semiHidden="0" w:uiPriority="62" w:unhideWhenUsed="0"/>
+    <w:lsdException w:name="Medium Shading 1 Accent 5" w:semiHidden="0" w:uiPriority="63" w:unhideWhenUsed="0"/>
+    <w:lsdException w:name="Medium Shading 2 Accent 5" w:semiHidden="0" w:uiPriority="64" w:unhideWhenUsed="0"/>
+    <w:lsdException w:name="Medium List 1 Accent 5" w:semiHidden="0" w:uiPriority="65" w:unhideWhenUsed="0"/>
+    <w:lsdException w:name="Medium List 2 Accent 5" w:semiHidden="0" w:uiPriority="66" w:unhideWhenUsed="0"/>
+    <w:lsdException w:name="Medium Grid 1 Accent 5" w:semiHidden="0" w:uiPriority="67" w:unhideWhenUsed="0"/>
+    <w:lsdException w:name="Medium Grid 2 Accent 5" w:semiHidden="0" w:uiPriority="68" w:unhideWhenUsed="0"/>
+    <w:lsdException w:name="Medium Grid 3 Accent 5" w:semiHidden="0" w:uiPriority="69" w:unhideWhenUsed="0"/>
+    <w:lsdException w:name="Dark List Accent 5" w:semiHidden="0" w:uiPriority="70" w:unhideWhenUsed="0"/>
+    <w:lsdException w:name="Colorful Shading Accent 5" w:semiHidden="0" w:uiPriority="71" w:unhideWhenUsed="0"/>
+    <w:lsdException w:name="Colorful List Accent 5" w:semiHidden="0" w:uiPriority="72" w:unhideWhenUsed="0"/>
+    <w:lsdException w:name="Colorful Grid Accent 5" w:semiHidden="0" w:uiPriority="73" w:unhideWhenUsed="0"/>
+    <w:lsdException w:name="Light Shading Accent 6" w:semiHidden="0" w:uiPriority="60" w:unhideWhenUsed="0"/>
+    <w:lsdException w:name="Light List Accent 6" w:semiHidden="0" w:uiPriority="61" w:unhideWhenUsed="0"/>
+    <w:lsdException w:name="Light Grid Accent 6" w:semiHidden="0" w:uiPriority="62" w:unhideWhenUsed="0"/>
+    <w:lsdException w:name="Medium Shading 1 Accent 6" w:semiHidden="0" w:uiPriority="63" w:unhideWhenUsed="0"/>
+    <w:lsdException w:name="Medium Shading 2 Accent 6" w:semiHidden="0" w:uiPriority="64" w:unhideWhenUsed="0"/>
+    <w:lsdException w:name="Medium List 1 Accent 6" w:semiHidden="0" w:uiPriority="65" w:unhideWhenUsed="0"/>
+    <w:lsdException w:name="Medium List 2 Accent 6" w:semiHidden="0" w:uiPriority="66" w:unhideWhenUsed="0"/>
+    <w:lsdException w:name="Medium Grid 1 Accent 6" w:semiHidden="0" w:uiPriority="67" w:unhideWhenUsed="0"/>
+    <w:lsdException w:name="Medium Grid 2 Accent 6" w:semiHidden="0" w:uiPriority="68" w:unhideWhenUsed="0"/>
+    <w:lsdException w:name="Medium Grid 3 Accent 6" w:semiHidden="0" w:uiPriority="69" w:unhideWhenUsed="0"/>
+    <w:lsdException w:name="Dark List Accent 6" w:semiHidden="0" w:uiPriority="70" w:unhideWhenUsed="0"/>
+    <w:lsdException w:name="Colorful Shading Accent 6" w:semiHidden="0" w:uiPriority="71" w:unhideWhenUsed="0"/>
+    <w:lsdException w:name="Colorful List Accent 6" w:semiHidden="0" w:uiPriority="72" w:unhideWhenUsed="0"/>
+    <w:lsdException w:name="Colorful Grid Accent 6" w:semiHidden="0" w:uiPriority="73" w:unhideWhenUsed="0"/>
+    <w:lsdException w:name="Subtle Emphasis" w:semiHidden="0" w:uiPriority="19" w:unhideWhenUsed="0" w:qFormat="1"/>
+    <w:lsdException w:name="Intense Emphasis" w:semiHidden="0" w:uiPriority="21" w:unhideWhenUsed="0" w:qFormat="1"/>
+    <w:lsdException w:name="Subtle Reference" w:semiHidden="0" w:uiPriority="31" w:unhideWhenUsed="0" w:qFormat="1"/>
+    <w:lsdException w:name="Intense Reference" w:semiHidden="0" w:uiPriority="32" w:unhideWhenUsed="0" w:qFormat="1"/>
+    <w:lsdException w:name="Book Title" w:semiHidden="0" w:uiPriority="33" w:unhideWhenUsed="0" w:qFormat="1"/>
+    <w:lsdException w:name="Bibliography" w:uiPriority="37"/>
+    <w:lsdException w:name="TOC Heading" w:uiPriority="39" w:qFormat="1"/>
   </w:latentStyles>
   <w:style w:type="paragraph" w:default="1" w:styleId="Normal">
     <w:name w:val="Normal"/>
@@ -5385,7 +5162,7 @@
       <w:szCs w:val="22"/>
     </w:rPr>
   </w:style>
-  <w:style w:type="table" w:styleId="TableGridLight">
+  <w:style w:type="table" w:customStyle="1" w:styleId="GridTableLight">
     <w:name w:val="Grid Table Light"/>
     <w:basedOn w:val="TableNormal"/>
     <w:uiPriority w:val="40"/>
@@ -5394,7 +5171,6 @@
       <w:spacing w:line="240" w:lineRule="auto"/>
     </w:pPr>
     <w:tblPr>
-      <w:tblInd w:w="0" w:type="nil"/>
       <w:tblBorders>
         <w:top w:val="single" w:sz="4" w:space="0" w:color="FFFFFF" w:themeColor="background1"/>
         <w:left w:val="single" w:sz="4" w:space="0" w:color="FFFFFF" w:themeColor="background1"/>
@@ -5403,6 +5179,12 @@
         <w:insideH w:val="single" w:sz="4" w:space="0" w:color="FFFFFF" w:themeColor="background1"/>
         <w:insideV w:val="single" w:sz="4" w:space="0" w:color="FFFFFF" w:themeColor="background1"/>
       </w:tblBorders>
+      <w:tblCellMar>
+        <w:top w:w="0" w:type="dxa"/>
+        <w:left w:w="108" w:type="dxa"/>
+        <w:bottom w:w="0" w:type="dxa"/>
+        <w:right w:w="108" w:type="dxa"/>
+      </w:tblCellMar>
     </w:tblPr>
   </w:style>
   <w:style w:type="table" w:styleId="TableGrid">
@@ -5416,6 +5198,7 @@
       <w:szCs w:val="20"/>
     </w:rPr>
     <w:tblPr>
+      <w:tblInd w:w="0" w:type="dxa"/>
       <w:tblBorders>
         <w:top w:val="single" w:sz="4" w:space="0" w:color="auto"/>
         <w:left w:val="single" w:sz="4" w:space="0" w:color="auto"/>
@@ -5424,6 +5207,731 @@
         <w:insideH w:val="single" w:sz="4" w:space="0" w:color="auto"/>
         <w:insideV w:val="single" w:sz="4" w:space="0" w:color="auto"/>
       </w:tblBorders>
+      <w:tblCellMar>
+        <w:top w:w="0" w:type="dxa"/>
+        <w:left w:w="108" w:type="dxa"/>
+        <w:bottom w:w="0" w:type="dxa"/>
+        <w:right w:w="108" w:type="dxa"/>
+      </w:tblCellMar>
+    </w:tblPr>
+  </w:style>
+</w:styles>
+</file>
+
+<file path=word/stylesWithEffects.xml><?xml version="1.0" encoding="utf-8"?>
+<w:styles xmlns:wpc="http://schemas.microsoft.com/office/word/2010/wordprocessingCanvas" xmlns:mc="http://schemas.openxmlformats.org/markup-compatibility/2006" xmlns:o="urn:schemas-microsoft-com:office:office" xmlns:r="http://schemas.openxmlformats.org/officeDocument/2006/relationships" xmlns:m="http://schemas.openxmlformats.org/officeDocument/2006/math" xmlns:v="urn:schemas-microsoft-com:vml" xmlns:wp14="http://schemas.microsoft.com/office/word/2010/wordprocessingDrawing" xmlns:wp="http://schemas.openxmlformats.org/drawingml/2006/wordprocessingDrawing" xmlns:w10="urn:schemas-microsoft-com:office:word" xmlns:w="http://schemas.openxmlformats.org/wordprocessingml/2006/main" xmlns:w14="http://schemas.microsoft.com/office/word/2010/wordml" xmlns:wpg="http://schemas.microsoft.com/office/word/2010/wordprocessingGroup" xmlns:wpi="http://schemas.microsoft.com/office/word/2010/wordprocessingInk" xmlns:wne="http://schemas.microsoft.com/office/word/2006/wordml" xmlns:wps="http://schemas.microsoft.com/office/word/2010/wordprocessingShape" mc:Ignorable="w14 wp14">
+  <w:docDefaults>
+    <w:rPrDefault>
+      <w:rPr>
+        <w:rFonts w:asciiTheme="minorHAnsi" w:eastAsiaTheme="minorHAnsi" w:hAnsiTheme="minorHAnsi" w:cstheme="minorBidi"/>
+        <w:szCs w:val="22"/>
+        <w:lang w:val="en-US" w:eastAsia="en-US" w:bidi="ar-SA"/>
+      </w:rPr>
+    </w:rPrDefault>
+    <w:pPrDefault>
+      <w:pPr>
+        <w:spacing w:line="259" w:lineRule="auto"/>
+      </w:pPr>
+    </w:pPrDefault>
+  </w:docDefaults>
+  <w:latentStyles w:defLockedState="0" w:defUIPriority="99" w:defSemiHidden="1" w:defUnhideWhenUsed="1" w:defQFormat="0" w:count="267">
+    <w:lsdException w:name="Normal" w:semiHidden="0" w:uiPriority="0" w:unhideWhenUsed="0" w:qFormat="1"/>
+    <w:lsdException w:name="heading 1" w:semiHidden="0" w:uiPriority="9" w:unhideWhenUsed="0" w:qFormat="1"/>
+    <w:lsdException w:name="heading 2" w:uiPriority="9" w:qFormat="1"/>
+    <w:lsdException w:name="heading 3" w:uiPriority="9" w:qFormat="1"/>
+    <w:lsdException w:name="heading 4" w:uiPriority="9" w:qFormat="1"/>
+    <w:lsdException w:name="heading 5" w:uiPriority="9" w:qFormat="1"/>
+    <w:lsdException w:name="heading 6" w:uiPriority="9" w:qFormat="1"/>
+    <w:lsdException w:name="heading 7" w:uiPriority="9" w:qFormat="1"/>
+    <w:lsdException w:name="heading 8" w:uiPriority="9" w:qFormat="1"/>
+    <w:lsdException w:name="heading 9" w:uiPriority="9" w:qFormat="1"/>
+    <w:lsdException w:name="toc 1" w:uiPriority="39"/>
+    <w:lsdException w:name="toc 2" w:uiPriority="39"/>
+    <w:lsdException w:name="toc 3" w:uiPriority="39"/>
+    <w:lsdException w:name="toc 4" w:uiPriority="39"/>
+    <w:lsdException w:name="toc 5" w:uiPriority="39"/>
+    <w:lsdException w:name="toc 6" w:uiPriority="39"/>
+    <w:lsdException w:name="toc 7" w:uiPriority="39"/>
+    <w:lsdException w:name="toc 8" w:uiPriority="39"/>
+    <w:lsdException w:name="toc 9" w:uiPriority="39"/>
+    <w:lsdException w:name="caption" w:uiPriority="35" w:qFormat="1"/>
+    <w:lsdException w:name="Title" w:semiHidden="0" w:uiPriority="10" w:unhideWhenUsed="0" w:qFormat="1"/>
+    <w:lsdException w:name="Default Paragraph Font" w:uiPriority="1"/>
+    <w:lsdException w:name="Subtitle" w:semiHidden="0" w:uiPriority="11" w:unhideWhenUsed="0" w:qFormat="1"/>
+    <w:lsdException w:name="Strong" w:semiHidden="0" w:uiPriority="22" w:unhideWhenUsed="0" w:qFormat="1"/>
+    <w:lsdException w:name="Emphasis" w:semiHidden="0" w:uiPriority="20" w:unhideWhenUsed="0" w:qFormat="1"/>
+    <w:lsdException w:name="Table Grid" w:semiHidden="0" w:uiPriority="0" w:unhideWhenUsed="0"/>
+    <w:lsdException w:name="Placeholder Text" w:unhideWhenUsed="0"/>
+    <w:lsdException w:name="No Spacing" w:semiHidden="0" w:uiPriority="1" w:unhideWhenUsed="0" w:qFormat="1"/>
+    <w:lsdException w:name="Light Shading" w:semiHidden="0" w:uiPriority="60" w:unhideWhenUsed="0"/>
+    <w:lsdException w:name="Light List" w:semiHidden="0" w:uiPriority="61" w:unhideWhenUsed="0"/>
+    <w:lsdException w:name="Light Grid" w:semiHidden="0" w:uiPriority="62" w:unhideWhenUsed="0"/>
+    <w:lsdException w:name="Medium Shading 1" w:semiHidden="0" w:uiPriority="63" w:unhideWhenUsed="0"/>
+    <w:lsdException w:name="Medium Shading 2" w:semiHidden="0" w:uiPriority="64" w:unhideWhenUsed="0"/>
+    <w:lsdException w:name="Medium List 1" w:semiHidden="0" w:uiPriority="65" w:unhideWhenUsed="0"/>
+    <w:lsdException w:name="Medium List 2" w:semiHidden="0" w:uiPriority="66" w:unhideWhenUsed="0"/>
+    <w:lsdException w:name="Medium Grid 1" w:semiHidden="0" w:uiPriority="67" w:unhideWhenUsed="0"/>
+    <w:lsdException w:name="Medium Grid 2" w:semiHidden="0" w:uiPriority="68" w:unhideWhenUsed="0"/>
+    <w:lsdException w:name="Medium Grid 3" w:semiHidden="0" w:uiPriority="69" w:unhideWhenUsed="0"/>
+    <w:lsdException w:name="Dark List" w:semiHidden="0" w:uiPriority="70" w:unhideWhenUsed="0"/>
+    <w:lsdException w:name="Colorful Shading" w:semiHidden="0" w:uiPriority="71" w:unhideWhenUsed="0"/>
+    <w:lsdException w:name="Colorful List" w:semiHidden="0" w:uiPriority="72" w:unhideWhenUsed="0"/>
+    <w:lsdException w:name="Colorful Grid" w:semiHidden="0" w:uiPriority="73" w:unhideWhenUsed="0"/>
+    <w:lsdException w:name="Light Shading Accent 1" w:semiHidden="0" w:uiPriority="60" w:unhideWhenUsed="0"/>
+    <w:lsdException w:name="Light List Accent 1" w:semiHidden="0" w:uiPriority="61" w:unhideWhenUsed="0"/>
+    <w:lsdException w:name="Light Grid Accent 1" w:semiHidden="0" w:uiPriority="62" w:unhideWhenUsed="0"/>
+    <w:lsdException w:name="Medium Shading 1 Accent 1" w:semiHidden="0" w:uiPriority="63" w:unhideWhenUsed="0"/>
+    <w:lsdException w:name="Medium Shading 2 Accent 1" w:semiHidden="0" w:uiPriority="64" w:unhideWhenUsed="0"/>
+    <w:lsdException w:name="Medium List 1 Accent 1" w:semiHidden="0" w:uiPriority="65" w:unhideWhenUsed="0"/>
+    <w:lsdException w:name="Revision" w:unhideWhenUsed="0"/>
+    <w:lsdException w:name="List Paragraph" w:semiHidden="0" w:uiPriority="34" w:unhideWhenUsed="0" w:qFormat="1"/>
+    <w:lsdException w:name="Quote" w:semiHidden="0" w:uiPriority="29" w:unhideWhenUsed="0" w:qFormat="1"/>
+    <w:lsdException w:name="Intense Quote" w:semiHidden="0" w:uiPriority="30" w:unhideWhenUsed="0" w:qFormat="1"/>
+    <w:lsdException w:name="Medium List 2 Accent 1" w:semiHidden="0" w:uiPriority="66" w:unhideWhenUsed="0"/>
+    <w:lsdException w:name="Medium Grid 1 Accent 1" w:semiHidden="0" w:uiPriority="67" w:unhideWhenUsed="0"/>
+    <w:lsdException w:name="Medium Grid 2 Accent 1" w:semiHidden="0" w:uiPriority="68" w:unhideWhenUsed="0"/>
+    <w:lsdException w:name="Medium Grid 3 Accent 1" w:semiHidden="0" w:uiPriority="69" w:unhideWhenUsed="0"/>
+    <w:lsdException w:name="Dark List Accent 1" w:semiHidden="0" w:uiPriority="70" w:unhideWhenUsed="0"/>
+    <w:lsdException w:name="Colorful Shading Accent 1" w:semiHidden="0" w:uiPriority="71" w:unhideWhenUsed="0"/>
+    <w:lsdException w:name="Colorful List Accent 1" w:semiHidden="0" w:uiPriority="72" w:unhideWhenUsed="0"/>
+    <w:lsdException w:name="Colorful Grid Accent 1" w:semiHidden="0" w:uiPriority="73" w:unhideWhenUsed="0"/>
+    <w:lsdException w:name="Light Shading Accent 2" w:semiHidden="0" w:uiPriority="60" w:unhideWhenUsed="0"/>
+    <w:lsdException w:name="Light List Accent 2" w:semiHidden="0" w:uiPriority="61" w:unhideWhenUsed="0"/>
+    <w:lsdException w:name="Light Grid Accent 2" w:semiHidden="0" w:uiPriority="62" w:unhideWhenUsed="0"/>
+    <w:lsdException w:name="Medium Shading 1 Accent 2" w:semiHidden="0" w:uiPriority="63" w:unhideWhenUsed="0"/>
+    <w:lsdException w:name="Medium Shading 2 Accent 2" w:semiHidden="0" w:uiPriority="64" w:unhideWhenUsed="0"/>
+    <w:lsdException w:name="Medium List 1 Accent 2" w:semiHidden="0" w:uiPriority="65" w:unhideWhenUsed="0"/>
+    <w:lsdException w:name="Medium List 2 Accent 2" w:semiHidden="0" w:uiPriority="66" w:unhideWhenUsed="0"/>
+    <w:lsdException w:name="Medium Grid 1 Accent 2" w:semiHidden="0" w:uiPriority="67" w:unhideWhenUsed="0"/>
+    <w:lsdException w:name="Medium Grid 2 Accent 2" w:semiHidden="0" w:uiPriority="68" w:unhideWhenUsed="0"/>
+    <w:lsdException w:name="Medium Grid 3 Accent 2" w:semiHidden="0" w:uiPriority="69" w:unhideWhenUsed="0"/>
+    <w:lsdException w:name="Dark List Accent 2" w:semiHidden="0" w:uiPriority="70" w:unhideWhenUsed="0"/>
+    <w:lsdException w:name="Colorful Shading Accent 2" w:semiHidden="0" w:uiPriority="71" w:unhideWhenUsed="0"/>
+    <w:lsdException w:name="Colorful List Accent 2" w:semiHidden="0" w:uiPriority="72" w:unhideWhenUsed="0"/>
+    <w:lsdException w:name="Colorful Grid Accent 2" w:semiHidden="0" w:uiPriority="73" w:unhideWhenUsed="0"/>
+    <w:lsdException w:name="Light Shading Accent 3" w:semiHidden="0" w:uiPriority="60" w:unhideWhenUsed="0"/>
+    <w:lsdException w:name="Light List Accent 3" w:semiHidden="0" w:uiPriority="61" w:unhideWhenUsed="0"/>
+    <w:lsdException w:name="Light Grid Accent 3" w:semiHidden="0" w:uiPriority="62" w:unhideWhenUsed="0"/>
+    <w:lsdException w:name="Medium Shading 1 Accent 3" w:semiHidden="0" w:uiPriority="63" w:unhideWhenUsed="0"/>
+    <w:lsdException w:name="Medium Shading 2 Accent 3" w:semiHidden="0" w:uiPriority="64" w:unhideWhenUsed="0"/>
+    <w:lsdException w:name="Medium List 1 Accent 3" w:semiHidden="0" w:uiPriority="65" w:unhideWhenUsed="0"/>
+    <w:lsdException w:name="Medium List 2 Accent 3" w:semiHidden="0" w:uiPriority="66" w:unhideWhenUsed="0"/>
+    <w:lsdException w:name="Medium Grid 1 Accent 3" w:semiHidden="0" w:uiPriority="67" w:unhideWhenUsed="0"/>
+    <w:lsdException w:name="Medium Grid 2 Accent 3" w:semiHidden="0" w:uiPriority="68" w:unhideWhenUsed="0"/>
+    <w:lsdException w:name="Medium Grid 3 Accent 3" w:semiHidden="0" w:uiPriority="69" w:unhideWhenUsed="0"/>
+    <w:lsdException w:name="Dark List Accent 3" w:semiHidden="0" w:uiPriority="70" w:unhideWhenUsed="0"/>
+    <w:lsdException w:name="Colorful Shading Accent 3" w:semiHidden="0" w:uiPriority="71" w:unhideWhenUsed="0"/>
+    <w:lsdException w:name="Colorful List Accent 3" w:semiHidden="0" w:uiPriority="72" w:unhideWhenUsed="0"/>
+    <w:lsdException w:name="Colorful Grid Accent 3" w:semiHidden="0" w:uiPriority="73" w:unhideWhenUsed="0"/>
+    <w:lsdException w:name="Light Shading Accent 4" w:semiHidden="0" w:uiPriority="60" w:unhideWhenUsed="0"/>
+    <w:lsdException w:name="Light List Accent 4" w:semiHidden="0" w:uiPriority="61" w:unhideWhenUsed="0"/>
+    <w:lsdException w:name="Light Grid Accent 4" w:semiHidden="0" w:uiPriority="62" w:unhideWhenUsed="0"/>
+    <w:lsdException w:name="Medium Shading 1 Accent 4" w:semiHidden="0" w:uiPriority="63" w:unhideWhenUsed="0"/>
+    <w:lsdException w:name="Medium Shading 2 Accent 4" w:semiHidden="0" w:uiPriority="64" w:unhideWhenUsed="0"/>
+    <w:lsdException w:name="Medium List 1 Accent 4" w:semiHidden="0" w:uiPriority="65" w:unhideWhenUsed="0"/>
+    <w:lsdException w:name="Medium List 2 Accent 4" w:semiHidden="0" w:uiPriority="66" w:unhideWhenUsed="0"/>
+    <w:lsdException w:name="Medium Grid 1 Accent 4" w:semiHidden="0" w:uiPriority="67" w:unhideWhenUsed="0"/>
+    <w:lsdException w:name="Medium Grid 2 Accent 4" w:semiHidden="0" w:uiPriority="68" w:unhideWhenUsed="0"/>
+    <w:lsdException w:name="Medium Grid 3 Accent 4" w:semiHidden="0" w:uiPriority="69" w:unhideWhenUsed="0"/>
+    <w:lsdException w:name="Dark List Accent 4" w:semiHidden="0" w:uiPriority="70" w:unhideWhenUsed="0"/>
+    <w:lsdException w:name="Colorful Shading Accent 4" w:semiHidden="0" w:uiPriority="71" w:unhideWhenUsed="0"/>
+    <w:lsdException w:name="Colorful List Accent 4" w:semiHidden="0" w:uiPriority="72" w:unhideWhenUsed="0"/>
+    <w:lsdException w:name="Colorful Grid Accent 4" w:semiHidden="0" w:uiPriority="73" w:unhideWhenUsed="0"/>
+    <w:lsdException w:name="Light Shading Accent 5" w:semiHidden="0" w:uiPriority="60" w:unhideWhenUsed="0"/>
+    <w:lsdException w:name="Light List Accent 5" w:semiHidden="0" w:uiPriority="61" w:unhideWhenUsed="0"/>
+    <w:lsdException w:name="Light Grid Accent 5" w:semiHidden="0" w:uiPriority="62" w:unhideWhenUsed="0"/>
+    <w:lsdException w:name="Medium Shading 1 Accent 5" w:semiHidden="0" w:uiPriority="63" w:unhideWhenUsed="0"/>
+    <w:lsdException w:name="Medium Shading 2 Accent 5" w:semiHidden="0" w:uiPriority="64" w:unhideWhenUsed="0"/>
+    <w:lsdException w:name="Medium List 1 Accent 5" w:semiHidden="0" w:uiPriority="65" w:unhideWhenUsed="0"/>
+    <w:lsdException w:name="Medium List 2 Accent 5" w:semiHidden="0" w:uiPriority="66" w:unhideWhenUsed="0"/>
+    <w:lsdException w:name="Medium Grid 1 Accent 5" w:semiHidden="0" w:uiPriority="67" w:unhideWhenUsed="0"/>
+    <w:lsdException w:name="Medium Grid 2 Accent 5" w:semiHidden="0" w:uiPriority="68" w:unhideWhenUsed="0"/>
+    <w:lsdException w:name="Medium Grid 3 Accent 5" w:semiHidden="0" w:uiPriority="69" w:unhideWhenUsed="0"/>
+    <w:lsdException w:name="Dark List Accent 5" w:semiHidden="0" w:uiPriority="70" w:unhideWhenUsed="0"/>
+    <w:lsdException w:name="Colorful Shading Accent 5" w:semiHidden="0" w:uiPriority="71" w:unhideWhenUsed="0"/>
+    <w:lsdException w:name="Colorful List Accent 5" w:semiHidden="0" w:uiPriority="72" w:unhideWhenUsed="0"/>
+    <w:lsdException w:name="Colorful Grid Accent 5" w:semiHidden="0" w:uiPriority="73" w:unhideWhenUsed="0"/>
+    <w:lsdException w:name="Light Shading Accent 6" w:semiHidden="0" w:uiPriority="60" w:unhideWhenUsed="0"/>
+    <w:lsdException w:name="Light List Accent 6" w:semiHidden="0" w:uiPriority="61" w:unhideWhenUsed="0"/>
+    <w:lsdException w:name="Light Grid Accent 6" w:semiHidden="0" w:uiPriority="62" w:unhideWhenUsed="0"/>
+    <w:lsdException w:name="Medium Shading 1 Accent 6" w:semiHidden="0" w:uiPriority="63" w:unhideWhenUsed="0"/>
+    <w:lsdException w:name="Medium Shading 2 Accent 6" w:semiHidden="0" w:uiPriority="64" w:unhideWhenUsed="0"/>
+    <w:lsdException w:name="Medium List 1 Accent 6" w:semiHidden="0" w:uiPriority="65" w:unhideWhenUsed="0"/>
+    <w:lsdException w:name="Medium List 2 Accent 6" w:semiHidden="0" w:uiPriority="66" w:unhideWhenUsed="0"/>
+    <w:lsdException w:name="Medium Grid 1 Accent 6" w:semiHidden="0" w:uiPriority="67" w:unhideWhenUsed="0"/>
+    <w:lsdException w:name="Medium Grid 2 Accent 6" w:semiHidden="0" w:uiPriority="68" w:unhideWhenUsed="0"/>
+    <w:lsdException w:name="Medium Grid 3 Accent 6" w:semiHidden="0" w:uiPriority="69" w:unhideWhenUsed="0"/>
+    <w:lsdException w:name="Dark List Accent 6" w:semiHidden="0" w:uiPriority="70" w:unhideWhenUsed="0"/>
+    <w:lsdException w:name="Colorful Shading Accent 6" w:semiHidden="0" w:uiPriority="71" w:unhideWhenUsed="0"/>
+    <w:lsdException w:name="Colorful List Accent 6" w:semiHidden="0" w:uiPriority="72" w:unhideWhenUsed="0"/>
+    <w:lsdException w:name="Colorful Grid Accent 6" w:semiHidden="0" w:uiPriority="73" w:unhideWhenUsed="0"/>
+    <w:lsdException w:name="Subtle Emphasis" w:semiHidden="0" w:uiPriority="19" w:unhideWhenUsed="0" w:qFormat="1"/>
+    <w:lsdException w:name="Intense Emphasis" w:semiHidden="0" w:uiPriority="21" w:unhideWhenUsed="0" w:qFormat="1"/>
+    <w:lsdException w:name="Subtle Reference" w:semiHidden="0" w:uiPriority="31" w:unhideWhenUsed="0" w:qFormat="1"/>
+    <w:lsdException w:name="Intense Reference" w:semiHidden="0" w:uiPriority="32" w:unhideWhenUsed="0" w:qFormat="1"/>
+    <w:lsdException w:name="Book Title" w:semiHidden="0" w:uiPriority="33" w:unhideWhenUsed="0" w:qFormat="1"/>
+    <w:lsdException w:name="Bibliography" w:uiPriority="37"/>
+    <w:lsdException w:name="TOC Heading" w:uiPriority="39" w:qFormat="1"/>
+  </w:latentStyles>
+  <w:style w:type="paragraph" w:default="1" w:styleId="Normal">
+    <w:name w:val="Normal"/>
+    <w:qFormat/>
+    <w:rsid w:val="00997682"/>
+    <w:pPr>
+      <w:suppressAutoHyphens/>
+      <w:spacing w:before="180" w:line="240" w:lineRule="auto"/>
+    </w:pPr>
+    <w:rPr>
+      <w:rFonts w:ascii="Arial" w:eastAsia="Times New Roman" w:hAnsi="Arial" w:cs="Times New Roman"/>
+      <w:color w:val="00000A"/>
+      <w:sz w:val="22"/>
+      <w:szCs w:val="24"/>
+    </w:rPr>
+  </w:style>
+  <w:style w:type="paragraph" w:styleId="Heading1">
+    <w:name w:val="heading 1"/>
+    <w:basedOn w:val="Normal"/>
+    <w:next w:val="Normal"/>
+    <w:link w:val="Heading1Char"/>
+    <w:uiPriority w:val="9"/>
+    <w:qFormat/>
+    <w:rsid w:val="00997682"/>
+    <w:pPr>
+      <w:keepNext/>
+      <w:keepLines/>
+      <w:spacing w:before="240"/>
+      <w:outlineLvl w:val="0"/>
+    </w:pPr>
+    <w:rPr>
+      <w:rFonts w:asciiTheme="majorHAnsi" w:eastAsiaTheme="majorEastAsia" w:hAnsiTheme="majorHAnsi" w:cstheme="majorBidi"/>
+      <w:color w:val="2F5496" w:themeColor="accent1" w:themeShade="BF"/>
+      <w:sz w:val="32"/>
+      <w:szCs w:val="32"/>
+    </w:rPr>
+  </w:style>
+  <w:style w:type="paragraph" w:styleId="Heading2">
+    <w:name w:val="heading 2"/>
+    <w:basedOn w:val="Normal"/>
+    <w:next w:val="Normal"/>
+    <w:link w:val="Heading2Char"/>
+    <w:uiPriority w:val="9"/>
+    <w:semiHidden/>
+    <w:unhideWhenUsed/>
+    <w:qFormat/>
+    <w:rsid w:val="00520BF6"/>
+    <w:pPr>
+      <w:keepNext/>
+      <w:keepLines/>
+      <w:spacing w:before="40"/>
+      <w:outlineLvl w:val="1"/>
+    </w:pPr>
+    <w:rPr>
+      <w:rFonts w:asciiTheme="majorHAnsi" w:eastAsiaTheme="majorEastAsia" w:hAnsiTheme="majorHAnsi" w:cstheme="majorBidi"/>
+      <w:color w:val="2F5496" w:themeColor="accent1" w:themeShade="BF"/>
+      <w:sz w:val="26"/>
+      <w:szCs w:val="26"/>
+    </w:rPr>
+  </w:style>
+  <w:style w:type="character" w:default="1" w:styleId="DefaultParagraphFont">
+    <w:name w:val="Default Paragraph Font"/>
+    <w:uiPriority w:val="1"/>
+    <w:semiHidden/>
+    <w:unhideWhenUsed/>
+  </w:style>
+  <w:style w:type="table" w:default="1" w:styleId="TableNormal">
+    <w:name w:val="Normal Table"/>
+    <w:uiPriority w:val="99"/>
+    <w:semiHidden/>
+    <w:unhideWhenUsed/>
+    <w:tblPr>
+      <w:tblInd w:w="0" w:type="dxa"/>
+      <w:tblCellMar>
+        <w:top w:w="0" w:type="dxa"/>
+        <w:left w:w="108" w:type="dxa"/>
+        <w:bottom w:w="0" w:type="dxa"/>
+        <w:right w:w="108" w:type="dxa"/>
+      </w:tblCellMar>
+    </w:tblPr>
+  </w:style>
+  <w:style w:type="numbering" w:default="1" w:styleId="NoList">
+    <w:name w:val="No List"/>
+    <w:uiPriority w:val="99"/>
+    <w:semiHidden/>
+    <w:unhideWhenUsed/>
+  </w:style>
+  <w:style w:type="character" w:customStyle="1" w:styleId="HeadingChar">
+    <w:name w:val="Heading Char"/>
+    <w:basedOn w:val="DefaultParagraphFont"/>
+    <w:link w:val="Heading"/>
+    <w:qFormat/>
+    <w:rsid w:val="00997682"/>
+    <w:rPr>
+      <w:rFonts w:ascii="Arial" w:hAnsi="Arial" w:cs="Arial"/>
+      <w:sz w:val="48"/>
+      <w:szCs w:val="40"/>
+    </w:rPr>
+  </w:style>
+  <w:style w:type="character" w:customStyle="1" w:styleId="HeaderChar">
+    <w:name w:val="Header Char"/>
+    <w:basedOn w:val="DefaultParagraphFont"/>
+    <w:link w:val="Header"/>
+    <w:uiPriority w:val="99"/>
+    <w:qFormat/>
+    <w:rsid w:val="00997682"/>
+    <w:rPr>
+      <w:rFonts w:ascii="Arial" w:eastAsia="Times New Roman" w:hAnsi="Arial" w:cs="Times New Roman"/>
+      <w:szCs w:val="24"/>
+    </w:rPr>
+  </w:style>
+  <w:style w:type="character" w:customStyle="1" w:styleId="FooterChar">
+    <w:name w:val="Footer Char"/>
+    <w:basedOn w:val="DefaultParagraphFont"/>
+    <w:link w:val="Footer"/>
+    <w:uiPriority w:val="99"/>
+    <w:qFormat/>
+    <w:rsid w:val="00997682"/>
+    <w:rPr>
+      <w:rFonts w:ascii="Arial" w:eastAsia="Times New Roman" w:hAnsi="Arial" w:cs="Times New Roman"/>
+      <w:szCs w:val="24"/>
+    </w:rPr>
+  </w:style>
+  <w:style w:type="character" w:customStyle="1" w:styleId="Heading1Char">
+    <w:name w:val="Heading 1 Char"/>
+    <w:basedOn w:val="DefaultParagraphFont"/>
+    <w:link w:val="Heading1"/>
+    <w:uiPriority w:val="9"/>
+    <w:qFormat/>
+    <w:rsid w:val="00997682"/>
+    <w:rPr>
+      <w:rFonts w:asciiTheme="majorHAnsi" w:eastAsiaTheme="majorEastAsia" w:hAnsiTheme="majorHAnsi" w:cstheme="majorBidi"/>
+      <w:color w:val="2F5496" w:themeColor="accent1" w:themeShade="BF"/>
+      <w:sz w:val="32"/>
+      <w:szCs w:val="32"/>
+    </w:rPr>
+  </w:style>
+  <w:style w:type="character" w:customStyle="1" w:styleId="InternetLink">
+    <w:name w:val="Internet Link"/>
+    <w:basedOn w:val="DefaultParagraphFont"/>
+    <w:uiPriority w:val="99"/>
+    <w:unhideWhenUsed/>
+    <w:rsid w:val="00997682"/>
+    <w:rPr>
+      <w:color w:val="0563C1" w:themeColor="hyperlink"/>
+      <w:u w:val="single"/>
+    </w:rPr>
+  </w:style>
+  <w:style w:type="character" w:customStyle="1" w:styleId="Sub-headlineChar">
+    <w:name w:val="Sub-headline Char"/>
+    <w:basedOn w:val="DefaultParagraphFont"/>
+    <w:qFormat/>
+    <w:rsid w:val="00FF2834"/>
+    <w:rPr>
+      <w:rFonts w:ascii="Arial" w:hAnsi="Arial" w:cs="Arial"/>
+      <w:sz w:val="28"/>
+      <w:szCs w:val="28"/>
+    </w:rPr>
+  </w:style>
+  <w:style w:type="character" w:customStyle="1" w:styleId="BalloonTextChar">
+    <w:name w:val="Balloon Text Char"/>
+    <w:basedOn w:val="DefaultParagraphFont"/>
+    <w:link w:val="BalloonText"/>
+    <w:uiPriority w:val="99"/>
+    <w:semiHidden/>
+    <w:qFormat/>
+    <w:rsid w:val="001F11DB"/>
+    <w:rPr>
+      <w:rFonts w:ascii="Segoe UI" w:eastAsia="Times New Roman" w:hAnsi="Segoe UI" w:cs="Segoe UI"/>
+      <w:sz w:val="18"/>
+      <w:szCs w:val="18"/>
+    </w:rPr>
+  </w:style>
+  <w:style w:type="character" w:customStyle="1" w:styleId="Heading2Char">
+    <w:name w:val="Heading 2 Char"/>
+    <w:basedOn w:val="DefaultParagraphFont"/>
+    <w:link w:val="Heading2"/>
+    <w:uiPriority w:val="9"/>
+    <w:semiHidden/>
+    <w:qFormat/>
+    <w:rsid w:val="00520BF6"/>
+    <w:rPr>
+      <w:rFonts w:asciiTheme="majorHAnsi" w:eastAsiaTheme="majorEastAsia" w:hAnsiTheme="majorHAnsi" w:cstheme="majorBidi"/>
+      <w:color w:val="2F5496" w:themeColor="accent1" w:themeShade="BF"/>
+      <w:sz w:val="26"/>
+      <w:szCs w:val="26"/>
+    </w:rPr>
+  </w:style>
+  <w:style w:type="character" w:customStyle="1" w:styleId="ListLabel1">
+    <w:name w:val="ListLabel 1"/>
+    <w:qFormat/>
+    <w:rPr>
+      <w:rFonts w:ascii="Arial" w:hAnsi="Arial"/>
+      <w:b/>
+      <w:sz w:val="21"/>
+    </w:rPr>
+  </w:style>
+  <w:style w:type="character" w:customStyle="1" w:styleId="ListLabel2">
+    <w:name w:val="ListLabel 2"/>
+    <w:qFormat/>
+    <w:rPr>
+      <w:rFonts w:eastAsia="Calibri"/>
+    </w:rPr>
+  </w:style>
+  <w:style w:type="character" w:customStyle="1" w:styleId="ListLabel3">
+    <w:name w:val="ListLabel 3"/>
+    <w:qFormat/>
+    <w:rPr>
+      <w:rFonts w:cs="Courier New"/>
+    </w:rPr>
+  </w:style>
+  <w:style w:type="character" w:customStyle="1" w:styleId="ListLabel4">
+    <w:name w:val="ListLabel 4"/>
+    <w:qFormat/>
+    <w:rPr>
+      <w:rFonts w:ascii="Arial" w:eastAsia="Times New Roman" w:hAnsi="Arial" w:cs="Arial"/>
+      <w:b/>
+      <w:color w:val="373D49"/>
+      <w:sz w:val="21"/>
+    </w:rPr>
+  </w:style>
+  <w:style w:type="character" w:customStyle="1" w:styleId="ListLabel5">
+    <w:name w:val="ListLabel 5"/>
+    <w:qFormat/>
+    <w:rPr>
+      <w:rFonts w:ascii="Arial" w:eastAsia="Times New Roman" w:hAnsi="Arial" w:cs="Times New Roman"/>
+      <w:b/>
+      <w:sz w:val="21"/>
+    </w:rPr>
+  </w:style>
+  <w:style w:type="character" w:customStyle="1" w:styleId="ListLabel6">
+    <w:name w:val="ListLabel 6"/>
+    <w:qFormat/>
+    <w:rPr>
+      <w:rFonts w:cs="Times New Roman"/>
+      <w:color w:val="00000A"/>
+      <w:sz w:val="21"/>
+    </w:rPr>
+  </w:style>
+  <w:style w:type="character" w:customStyle="1" w:styleId="ListLabel7">
+    <w:name w:val="ListLabel 7"/>
+    <w:qFormat/>
+    <w:rPr>
+      <w:rFonts w:ascii="Arial" w:hAnsi="Arial" w:cs="Times New Roman"/>
+      <w:b/>
+      <w:sz w:val="21"/>
+    </w:rPr>
+  </w:style>
+  <w:style w:type="character" w:customStyle="1" w:styleId="IndexLink">
+    <w:name w:val="Index Link"/>
+    <w:qFormat/>
+  </w:style>
+  <w:style w:type="character" w:customStyle="1" w:styleId="ListLabel8">
+    <w:name w:val="ListLabel 8"/>
+    <w:qFormat/>
+    <w:rPr>
+      <w:rFonts w:ascii="Arial" w:hAnsi="Arial" w:cs="Symbol"/>
+      <w:b/>
+      <w:sz w:val="21"/>
+    </w:rPr>
+  </w:style>
+  <w:style w:type="character" w:customStyle="1" w:styleId="ListLabel9">
+    <w:name w:val="ListLabel 9"/>
+    <w:qFormat/>
+    <w:rPr>
+      <w:rFonts w:ascii="Arial" w:hAnsi="Arial" w:cs="Courier New"/>
+      <w:b w:val="0"/>
+      <w:sz w:val="21"/>
+    </w:rPr>
+  </w:style>
+  <w:style w:type="character" w:customStyle="1" w:styleId="ListLabel10">
+    <w:name w:val="ListLabel 10"/>
+    <w:qFormat/>
+    <w:rPr>
+      <w:rFonts w:cs="Wingdings"/>
+    </w:rPr>
+  </w:style>
+  <w:style w:type="character" w:customStyle="1" w:styleId="ListLabel11">
+    <w:name w:val="ListLabel 11"/>
+    <w:qFormat/>
+    <w:rPr>
+      <w:rFonts w:cs="Symbol"/>
+    </w:rPr>
+  </w:style>
+  <w:style w:type="character" w:customStyle="1" w:styleId="ListLabel12">
+    <w:name w:val="ListLabel 12"/>
+    <w:qFormat/>
+    <w:rPr>
+      <w:rFonts w:cs="Courier New"/>
+      <w:sz w:val="21"/>
+    </w:rPr>
+  </w:style>
+  <w:style w:type="character" w:customStyle="1" w:styleId="ListLabel13">
+    <w:name w:val="ListLabel 13"/>
+    <w:qFormat/>
+    <w:rPr>
+      <w:rFonts w:cs="Wingdings"/>
+      <w:b/>
+      <w:sz w:val="21"/>
+    </w:rPr>
+  </w:style>
+  <w:style w:type="character" w:customStyle="1" w:styleId="ListLabel14">
+    <w:name w:val="ListLabel 14"/>
+    <w:qFormat/>
+    <w:rPr>
+      <w:rFonts w:ascii="Arial" w:hAnsi="Arial" w:cs="Courier New"/>
+      <w:b/>
+      <w:sz w:val="21"/>
+    </w:rPr>
+  </w:style>
+  <w:style w:type="paragraph" w:customStyle="1" w:styleId="Heading">
+    <w:name w:val="Heading"/>
+    <w:basedOn w:val="Normal"/>
+    <w:next w:val="TextBody"/>
+    <w:link w:val="HeadingChar"/>
+    <w:qFormat/>
+    <w:rsid w:val="00997682"/>
+    <w:pPr>
+      <w:spacing w:after="200" w:line="276" w:lineRule="auto"/>
+    </w:pPr>
+    <w:rPr>
+      <w:rFonts w:cs="Arial"/>
+      <w:sz w:val="48"/>
+      <w:szCs w:val="40"/>
+    </w:rPr>
+  </w:style>
+  <w:style w:type="paragraph" w:customStyle="1" w:styleId="TextBody">
+    <w:name w:val="Text Body"/>
+    <w:basedOn w:val="Normal"/>
+    <w:pPr>
+      <w:spacing w:before="0" w:after="140" w:line="288" w:lineRule="auto"/>
+    </w:pPr>
+  </w:style>
+  <w:style w:type="paragraph" w:styleId="List">
+    <w:name w:val="List"/>
+    <w:basedOn w:val="TextBody"/>
+    <w:rPr>
+      <w:rFonts w:cs="FreeSans"/>
+    </w:rPr>
+  </w:style>
+  <w:style w:type="paragraph" w:styleId="Caption">
+    <w:name w:val="caption"/>
+    <w:basedOn w:val="Normal"/>
+    <w:qFormat/>
+    <w:pPr>
+      <w:suppressLineNumbers/>
+      <w:spacing w:before="120" w:after="120"/>
+    </w:pPr>
+    <w:rPr>
+      <w:rFonts w:cs="FreeSans"/>
+      <w:i/>
+      <w:iCs/>
+      <w:sz w:val="24"/>
+    </w:rPr>
+  </w:style>
+  <w:style w:type="paragraph" w:customStyle="1" w:styleId="Index">
+    <w:name w:val="Index"/>
+    <w:basedOn w:val="Normal"/>
+    <w:qFormat/>
+    <w:pPr>
+      <w:suppressLineNumbers/>
+    </w:pPr>
+    <w:rPr>
+      <w:rFonts w:cs="FreeSans"/>
+    </w:rPr>
+  </w:style>
+  <w:style w:type="paragraph" w:styleId="Header">
+    <w:name w:val="header"/>
+    <w:basedOn w:val="Normal"/>
+    <w:link w:val="HeaderChar"/>
+    <w:uiPriority w:val="99"/>
+    <w:unhideWhenUsed/>
+    <w:rsid w:val="00997682"/>
+    <w:pPr>
+      <w:tabs>
+        <w:tab w:val="center" w:pos="4680"/>
+        <w:tab w:val="right" w:pos="9360"/>
+      </w:tabs>
+      <w:spacing w:before="0"/>
+    </w:pPr>
+  </w:style>
+  <w:style w:type="paragraph" w:styleId="Footer">
+    <w:name w:val="footer"/>
+    <w:basedOn w:val="Normal"/>
+    <w:link w:val="FooterChar"/>
+    <w:uiPriority w:val="99"/>
+    <w:unhideWhenUsed/>
+    <w:rsid w:val="00997682"/>
+    <w:pPr>
+      <w:tabs>
+        <w:tab w:val="center" w:pos="4680"/>
+        <w:tab w:val="right" w:pos="9360"/>
+      </w:tabs>
+      <w:spacing w:before="0"/>
+    </w:pPr>
+  </w:style>
+  <w:style w:type="paragraph" w:customStyle="1" w:styleId="ContentsHeading">
+    <w:name w:val="Contents Heading"/>
+    <w:basedOn w:val="Heading1"/>
+    <w:next w:val="Normal"/>
+    <w:uiPriority w:val="39"/>
+    <w:unhideWhenUsed/>
+    <w:qFormat/>
+    <w:rsid w:val="00997682"/>
+    <w:pPr>
+      <w:spacing w:line="259" w:lineRule="auto"/>
+    </w:pPr>
+  </w:style>
+  <w:style w:type="paragraph" w:customStyle="1" w:styleId="Contents1">
+    <w:name w:val="Contents 1"/>
+    <w:basedOn w:val="Normal"/>
+    <w:next w:val="Normal"/>
+    <w:autoRedefine/>
+    <w:uiPriority w:val="39"/>
+    <w:unhideWhenUsed/>
+    <w:rsid w:val="00997682"/>
+    <w:pPr>
+      <w:spacing w:after="100"/>
+    </w:pPr>
+  </w:style>
+  <w:style w:type="paragraph" w:customStyle="1" w:styleId="Contents2">
+    <w:name w:val="Contents 2"/>
+    <w:basedOn w:val="Normal"/>
+    <w:next w:val="Normal"/>
+    <w:autoRedefine/>
+    <w:uiPriority w:val="39"/>
+    <w:unhideWhenUsed/>
+    <w:rsid w:val="00997682"/>
+    <w:pPr>
+      <w:spacing w:after="100"/>
+      <w:ind w:left="220"/>
+    </w:pPr>
+  </w:style>
+  <w:style w:type="paragraph" w:customStyle="1" w:styleId="Sub-headline">
+    <w:name w:val="Sub-headline"/>
+    <w:qFormat/>
+    <w:rsid w:val="00FF2834"/>
+    <w:pPr>
+      <w:suppressAutoHyphens/>
+      <w:spacing w:after="200" w:line="276" w:lineRule="auto"/>
+    </w:pPr>
+    <w:rPr>
+      <w:rFonts w:ascii="Arial" w:hAnsi="Arial" w:cs="Arial"/>
+      <w:color w:val="00000A"/>
+      <w:sz w:val="28"/>
+      <w:szCs w:val="28"/>
+    </w:rPr>
+  </w:style>
+  <w:style w:type="paragraph" w:customStyle="1" w:styleId="cye-lm-tag">
+    <w:name w:val="cye-lm-tag"/>
+    <w:basedOn w:val="Normal"/>
+    <w:qFormat/>
+    <w:rsid w:val="00FF2834"/>
+    <w:pPr>
+      <w:spacing w:beforeAutospacing="1" w:afterAutospacing="1"/>
+    </w:pPr>
+    <w:rPr>
+      <w:rFonts w:ascii="Times New Roman" w:hAnsi="Times New Roman"/>
+      <w:sz w:val="24"/>
+      <w:lang w:val="en-GB" w:eastAsia="en-GB"/>
+    </w:rPr>
+  </w:style>
+  <w:style w:type="paragraph" w:customStyle="1" w:styleId="Contents3">
+    <w:name w:val="Contents 3"/>
+    <w:basedOn w:val="Normal"/>
+    <w:next w:val="Normal"/>
+    <w:autoRedefine/>
+    <w:uiPriority w:val="39"/>
+    <w:unhideWhenUsed/>
+    <w:rsid w:val="00FF2834"/>
+    <w:pPr>
+      <w:spacing w:after="100"/>
+      <w:ind w:left="440"/>
+    </w:pPr>
+  </w:style>
+  <w:style w:type="paragraph" w:styleId="BalloonText">
+    <w:name w:val="Balloon Text"/>
+    <w:basedOn w:val="Normal"/>
+    <w:link w:val="BalloonTextChar"/>
+    <w:uiPriority w:val="99"/>
+    <w:semiHidden/>
+    <w:unhideWhenUsed/>
+    <w:qFormat/>
+    <w:rsid w:val="001F11DB"/>
+    <w:pPr>
+      <w:spacing w:before="0"/>
+    </w:pPr>
+    <w:rPr>
+      <w:rFonts w:ascii="Segoe UI" w:hAnsi="Segoe UI" w:cs="Segoe UI"/>
+      <w:sz w:val="18"/>
+      <w:szCs w:val="18"/>
+    </w:rPr>
+  </w:style>
+  <w:style w:type="paragraph" w:styleId="ListParagraph">
+    <w:name w:val="List Paragraph"/>
+    <w:basedOn w:val="Normal"/>
+    <w:uiPriority w:val="34"/>
+    <w:qFormat/>
+    <w:rsid w:val="00520BF6"/>
+    <w:pPr>
+      <w:spacing w:before="0" w:after="160" w:line="252" w:lineRule="auto"/>
+      <w:ind w:left="720"/>
+      <w:contextualSpacing/>
+    </w:pPr>
+    <w:rPr>
+      <w:rFonts w:asciiTheme="minorHAnsi" w:eastAsiaTheme="minorHAnsi" w:hAnsiTheme="minorHAnsi" w:cstheme="minorBidi"/>
+      <w:szCs w:val="22"/>
+    </w:rPr>
+  </w:style>
+  <w:style w:type="table" w:customStyle="1" w:styleId="GridTableLight">
+    <w:name w:val="Grid Table Light"/>
+    <w:basedOn w:val="TableNormal"/>
+    <w:uiPriority w:val="40"/>
+    <w:rsid w:val="00FF2834"/>
+    <w:pPr>
+      <w:spacing w:line="240" w:lineRule="auto"/>
+    </w:pPr>
+    <w:tblPr>
+      <w:tblBorders>
+        <w:top w:val="single" w:sz="4" w:space="0" w:color="FFFFFF" w:themeColor="background1"/>
+        <w:left w:val="single" w:sz="4" w:space="0" w:color="FFFFFF" w:themeColor="background1"/>
+        <w:bottom w:val="single" w:sz="4" w:space="0" w:color="FFFFFF" w:themeColor="background1"/>
+        <w:right w:val="single" w:sz="4" w:space="0" w:color="FFFFFF" w:themeColor="background1"/>
+        <w:insideH w:val="single" w:sz="4" w:space="0" w:color="FFFFFF" w:themeColor="background1"/>
+        <w:insideV w:val="single" w:sz="4" w:space="0" w:color="FFFFFF" w:themeColor="background1"/>
+      </w:tblBorders>
+      <w:tblCellMar>
+        <w:top w:w="0" w:type="dxa"/>
+        <w:left w:w="108" w:type="dxa"/>
+        <w:bottom w:w="0" w:type="dxa"/>
+        <w:right w:w="108" w:type="dxa"/>
+      </w:tblCellMar>
+    </w:tblPr>
+  </w:style>
+  <w:style w:type="table" w:styleId="TableGrid">
+    <w:name w:val="Table Grid"/>
+    <w:basedOn w:val="TableNormal"/>
+    <w:rsid w:val="001064D9"/>
+    <w:pPr>
+      <w:spacing w:line="240" w:lineRule="auto"/>
+    </w:pPr>
+    <w:rPr>
+      <w:szCs w:val="20"/>
+    </w:rPr>
+    <w:tblPr>
+      <w:tblInd w:w="0" w:type="dxa"/>
+      <w:tblBorders>
+        <w:top w:val="single" w:sz="4" w:space="0" w:color="auto"/>
+        <w:left w:val="single" w:sz="4" w:space="0" w:color="auto"/>
+        <w:bottom w:val="single" w:sz="4" w:space="0" w:color="auto"/>
+        <w:right w:val="single" w:sz="4" w:space="0" w:color="auto"/>
+        <w:insideH w:val="single" w:sz="4" w:space="0" w:color="auto"/>
+        <w:insideV w:val="single" w:sz="4" w:space="0" w:color="auto"/>
+      </w:tblBorders>
+      <w:tblCellMar>
+        <w:top w:w="0" w:type="dxa"/>
+        <w:left w:w="108" w:type="dxa"/>
+        <w:bottom w:w="0" w:type="dxa"/>
+        <w:right w:w="108" w:type="dxa"/>
+      </w:tblCellMar>
     </w:tblPr>
   </w:style>
 </w:styles>
@@ -5472,7 +5980,7 @@
     </a:clrScheme>
     <a:fontScheme name="Office">
       <a:majorFont>
-        <a:latin typeface="Calibri Light" panose="020F0302020204030204"/>
+        <a:latin typeface="Calibri Light"/>
         <a:ea typeface=""/>
         <a:cs typeface=""/>
         <a:font script="Jpan" typeface="游ゴシック Light"/>
@@ -5524,7 +6032,7 @@
         <a:font script="Tfng" typeface="Ebrima"/>
       </a:majorFont>
       <a:minorFont>
-        <a:latin typeface="Calibri" panose="020F0502020204030204"/>
+        <a:latin typeface="Calibri"/>
         <a:ea typeface=""/>
         <a:cs typeface=""/>
         <a:font script="Jpan" typeface="游明朝"/>
@@ -5718,13 +6226,28 @@
   <a:extraClrSchemeLst/>
   <a:extLst>
     <a:ext uri="{05A4C25C-085E-4340-85A3-A5531E510DB2}">
-      <thm15:themeFamily xmlns:thm15="http://schemas.microsoft.com/office/thememl/2012/main" name="Office Theme" id="{62F939B6-93AF-4DB8-9C6B-D6C7DFDC589F}" vid="{4A3C46E8-61CC-4603-A589-7422A47A8E4A}"/>
+      <thm15:themeFamily xmlns:thm15="http://schemas.microsoft.com/office/thememl/2012/main" xmlns="" name="Office Theme" id="{62F939B6-93AF-4DB8-9C6B-D6C7DFDC589F}" vid="{4A3C46E8-61CC-4603-A589-7422A47A8E4A}"/>
     </a:ext>
   </a:extLst>
 </a:theme>
 </file>
 
 <file path=customXml/item1.xml><?xml version="1.0" encoding="utf-8"?>
+<?mso-contentType ?>
+<FormTemplates xmlns="http://schemas.microsoft.com/sharepoint/v3/contenttype/forms">
+  <Display>DocumentLibraryForm</Display>
+  <Edit>DocumentLibraryForm</Edit>
+  <New>DocumentLibraryForm</New>
+</FormTemplates>
+</file>
+
+<file path=customXml/item2.xml><?xml version="1.0" encoding="utf-8"?>
+<p:properties xmlns:p="http://schemas.microsoft.com/office/2006/metadata/properties" xmlns:xsi="http://www.w3.org/2001/XMLSchema-instance" xmlns:pc="http://schemas.microsoft.com/office/infopath/2007/PartnerControls">
+  <documentManagement/>
+</p:properties>
+</file>
+
+<file path=customXml/item3.xml><?xml version="1.0" encoding="utf-8"?>
 <ct:contentTypeSchema xmlns:ct="http://schemas.microsoft.com/office/2006/metadata/contentType" xmlns:ma="http://schemas.microsoft.com/office/2006/metadata/properties/metaAttributes" ct:_="" ma:_="" ma:contentTypeName="Document" ma:contentTypeID="0x010100964A87BADAFAF74BBA71FD7AC034A652" ma:contentTypeVersion="8" ma:contentTypeDescription="Create a new document." ma:contentTypeScope="" ma:versionID="09e232fa399fc496cce67eb99f4ac8c3">
   <xsd:schema xmlns:xsd="http://www.w3.org/2001/XMLSchema" xmlns:xs="http://www.w3.org/2001/XMLSchema" xmlns:p="http://schemas.microsoft.com/office/2006/metadata/properties" xmlns:ns2="85a789e5-8c6f-48dd-9f0b-97ba1f677744" xmlns:ns3="daa3d5ed-050e-47c9-b299-7b71baab931b" targetNamespace="http://schemas.microsoft.com/office/2006/metadata/properties" ma:root="true" ma:fieldsID="b0a20de4c94030519aae855bf98aaedf" ns2:_="" ns3:_="">
     <xsd:import namespace="85a789e5-8c6f-48dd-9f0b-97ba1f677744"/>
@@ -5915,26 +6438,28 @@
 </ct:contentTypeSchema>
 </file>
 
-<file path=customXml/item2.xml><?xml version="1.0" encoding="utf-8"?>
-<p:properties xmlns:p="http://schemas.microsoft.com/office/2006/metadata/properties" xmlns:xsi="http://www.w3.org/2001/XMLSchema-instance" xmlns:pc="http://schemas.microsoft.com/office/infopath/2007/PartnerControls">
-  <documentManagement/>
-</p:properties>
-</file>
-
-<file path=customXml/item3.xml><?xml version="1.0" encoding="utf-8"?>
-<?mso-contentType ?>
-<FormTemplates xmlns="http://schemas.microsoft.com/sharepoint/v3/contenttype/forms">
-  <Display>DocumentLibraryForm</Display>
-  <Edit>DocumentLibraryForm</Edit>
-  <New>DocumentLibraryForm</New>
-</FormTemplates>
-</file>
-
 <file path=customXml/item4.xml><?xml version="1.0" encoding="utf-8"?>
 <b:Sources xmlns:b="http://schemas.openxmlformats.org/officeDocument/2006/bibliography" xmlns="http://schemas.openxmlformats.org/officeDocument/2006/bibliography" SelectedStyle="\APASixthEditionOfficeOnline.xsl" StyleName="APA" Version="6"/>
 </file>
 
 <file path=customXml/itemProps1.xml><?xml version="1.0" encoding="utf-8"?>
+<ds:datastoreItem xmlns:ds="http://schemas.openxmlformats.org/officeDocument/2006/customXml" ds:itemID="{2A8B6592-6794-44FD-8CEE-A25306055886}">
+  <ds:schemaRefs>
+    <ds:schemaRef ds:uri="http://schemas.microsoft.com/sharepoint/v3/contenttype/forms"/>
+  </ds:schemaRefs>
+</ds:datastoreItem>
+</file>
+
+<file path=customXml/itemProps2.xml><?xml version="1.0" encoding="utf-8"?>
+<ds:datastoreItem xmlns:ds="http://schemas.openxmlformats.org/officeDocument/2006/customXml" ds:itemID="{353157A9-2020-416C-89A9-59E782BB1D75}">
+  <ds:schemaRefs>
+    <ds:schemaRef ds:uri="http://schemas.microsoft.com/office/2006/metadata/properties"/>
+    <ds:schemaRef ds:uri="http://schemas.microsoft.com/office/infopath/2007/PartnerControls"/>
+  </ds:schemaRefs>
+</ds:datastoreItem>
+</file>
+
+<file path=customXml/itemProps3.xml><?xml version="1.0" encoding="utf-8"?>
 <ds:datastoreItem xmlns:ds="http://schemas.openxmlformats.org/officeDocument/2006/customXml" ds:itemID="{ABD7027F-4143-4218-9BA8-0C342246362F}">
   <ds:schemaRefs>
     <ds:schemaRef ds:uri="http://schemas.microsoft.com/office/2006/metadata/contentType"/>
@@ -5953,33 +6478,8 @@
 </ds:datastoreItem>
 </file>
 
-<file path=customXml/itemProps2.xml><?xml version="1.0" encoding="utf-8"?>
-<ds:datastoreItem xmlns:ds="http://schemas.openxmlformats.org/officeDocument/2006/customXml" ds:itemID="{353157A9-2020-416C-89A9-59E782BB1D75}">
-  <ds:schemaRefs>
-    <ds:schemaRef ds:uri="http://schemas.microsoft.com/office/2006/documentManagement/types"/>
-    <ds:schemaRef ds:uri="http://schemas.microsoft.com/office/2006/metadata/properties"/>
-    <ds:schemaRef ds:uri="http://purl.org/dc/elements/1.1/"/>
-    <ds:schemaRef ds:uri="daa3d5ed-050e-47c9-b299-7b71baab931b"/>
-    <ds:schemaRef ds:uri="http://schemas.openxmlformats.org/package/2006/metadata/core-properties"/>
-    <ds:schemaRef ds:uri="http://purl.org/dc/terms/"/>
-    <ds:schemaRef ds:uri="http://schemas.microsoft.com/office/infopath/2007/PartnerControls"/>
-    <ds:schemaRef ds:uri="85a789e5-8c6f-48dd-9f0b-97ba1f677744"/>
-    <ds:schemaRef ds:uri="http://www.w3.org/XML/1998/namespace"/>
-    <ds:schemaRef ds:uri="http://purl.org/dc/dcmitype/"/>
-  </ds:schemaRefs>
-</ds:datastoreItem>
-</file>
-
-<file path=customXml/itemProps3.xml><?xml version="1.0" encoding="utf-8"?>
-<ds:datastoreItem xmlns:ds="http://schemas.openxmlformats.org/officeDocument/2006/customXml" ds:itemID="{2A8B6592-6794-44FD-8CEE-A25306055886}">
-  <ds:schemaRefs>
-    <ds:schemaRef ds:uri="http://schemas.microsoft.com/sharepoint/v3/contenttype/forms"/>
-  </ds:schemaRefs>
-</ds:datastoreItem>
-</file>
-
 <file path=customXml/itemProps4.xml><?xml version="1.0" encoding="utf-8"?>
-<ds:datastoreItem xmlns:ds="http://schemas.openxmlformats.org/officeDocument/2006/customXml" ds:itemID="{9ABEBCE1-779F-4811-A078-FFB18FBE74C2}">
+<ds:datastoreItem xmlns:ds="http://schemas.openxmlformats.org/officeDocument/2006/customXml" ds:itemID="{53E2A001-F4A5-4A94-8DA0-B591047300E6}">
   <ds:schemaRefs>
     <ds:schemaRef ds:uri="http://schemas.openxmlformats.org/officeDocument/2006/bibliography"/>
   </ds:schemaRefs>

</xml_diff>

<commit_message>
Passed findAllByStatusAPPROVED_ShouldPassed() test in  ExtensionServiceTest class
</commit_message>
<xml_diff>
--- a/Telerik_Academy_Gold_Partner_Project_Tick42.docx
+++ b/Telerik_Academy_Gold_Partner_Project_Tick42.docx
@@ -1,6 +1,6 @@
 
 <file path=word/document.xml><?xml version="1.0" encoding="utf-8"?>
-<w:document xmlns:wpc="http://schemas.microsoft.com/office/word/2010/wordprocessingCanvas" xmlns:mc="http://schemas.openxmlformats.org/markup-compatibility/2006" xmlns:o="urn:schemas-microsoft-com:office:office" xmlns:r="http://schemas.openxmlformats.org/officeDocument/2006/relationships" xmlns:m="http://schemas.openxmlformats.org/officeDocument/2006/math" xmlns:v="urn:schemas-microsoft-com:vml" xmlns:wp14="http://schemas.microsoft.com/office/word/2010/wordprocessingDrawing" xmlns:wp="http://schemas.openxmlformats.org/drawingml/2006/wordprocessingDrawing" xmlns:w10="urn:schemas-microsoft-com:office:word" xmlns:w="http://schemas.openxmlformats.org/wordprocessingml/2006/main" xmlns:w14="http://schemas.microsoft.com/office/word/2010/wordml" xmlns:wpg="http://schemas.microsoft.com/office/word/2010/wordprocessingGroup" xmlns:wpi="http://schemas.microsoft.com/office/word/2010/wordprocessingInk" xmlns:wne="http://schemas.microsoft.com/office/word/2006/wordml" xmlns:wps="http://schemas.microsoft.com/office/word/2010/wordprocessingShape" mc:Ignorable="w14 wp14">
+<w:document xmlns:wpc="http://schemas.microsoft.com/office/word/2010/wordprocessingCanvas" xmlns:cx="http://schemas.microsoft.com/office/drawing/2014/chartex" xmlns:cx1="http://schemas.microsoft.com/office/drawing/2015/9/8/chartex" xmlns:cx2="http://schemas.microsoft.com/office/drawing/2015/10/21/chartex" xmlns:cx3="http://schemas.microsoft.com/office/drawing/2016/5/9/chartex" xmlns:cx4="http://schemas.microsoft.com/office/drawing/2016/5/10/chartex" xmlns:cx5="http://schemas.microsoft.com/office/drawing/2016/5/11/chartex" xmlns:cx6="http://schemas.microsoft.com/office/drawing/2016/5/12/chartex" xmlns:cx7="http://schemas.microsoft.com/office/drawing/2016/5/13/chartex" xmlns:cx8="http://schemas.microsoft.com/office/drawing/2016/5/14/chartex" xmlns:mc="http://schemas.openxmlformats.org/markup-compatibility/2006" xmlns:aink="http://schemas.microsoft.com/office/drawing/2016/ink" xmlns:am3d="http://schemas.microsoft.com/office/drawing/2017/model3d" xmlns:o="urn:schemas-microsoft-com:office:office" xmlns:r="http://schemas.openxmlformats.org/officeDocument/2006/relationships" xmlns:m="http://schemas.openxmlformats.org/officeDocument/2006/math" xmlns:v="urn:schemas-microsoft-com:vml" xmlns:wp14="http://schemas.microsoft.com/office/word/2010/wordprocessingDrawing" xmlns:wp="http://schemas.openxmlformats.org/drawingml/2006/wordprocessingDrawing" xmlns:w10="urn:schemas-microsoft-com:office:word" xmlns:w="http://schemas.openxmlformats.org/wordprocessingml/2006/main" xmlns:w14="http://schemas.microsoft.com/office/word/2010/wordml" xmlns:w15="http://schemas.microsoft.com/office/word/2012/wordml" xmlns:w16cid="http://schemas.microsoft.com/office/word/2016/wordml/cid" xmlns:w16se="http://schemas.microsoft.com/office/word/2015/wordml/symex" xmlns:wpg="http://schemas.microsoft.com/office/word/2010/wordprocessingGroup" xmlns:wpi="http://schemas.microsoft.com/office/word/2010/wordprocessingInk" xmlns:wne="http://schemas.microsoft.com/office/word/2006/wordml" xmlns:wps="http://schemas.microsoft.com/office/word/2010/wordprocessingShape" mc:Ignorable="w14 w15 w16se w16cid wp14">
   <w:body>
     <w:p>
       <w:pPr>
@@ -43,7 +43,7 @@
                     </pic:cNvPicPr>
                   </pic:nvPicPr>
                   <pic:blipFill>
-                    <a:blip r:embed="rId12"/>
+                    <a:blip r:embed="rId11"/>
                     <a:stretch>
                       <a:fillRect/>
                     </a:stretch>
@@ -111,7 +111,7 @@
                     </pic:cNvPicPr>
                   </pic:nvPicPr>
                   <pic:blipFill>
-                    <a:blip r:embed="rId13"/>
+                    <a:blip r:embed="rId12"/>
                     <a:stretch>
                       <a:fillRect/>
                     </a:stretch>
@@ -176,6 +176,7 @@
           <w:rFonts w:ascii="Roboto" w:hAnsi="Roboto"/>
           <w:sz w:val="32"/>
         </w:rPr>
+        <w:lastRenderedPageBreak/>
         <w:t>Final Project Assignment</w:t>
       </w:r>
     </w:p>
@@ -1178,6 +1179,7 @@
           <w:szCs w:val="21"/>
           <w:lang w:val="bg-BG"/>
         </w:rPr>
+        <w:lastRenderedPageBreak/>
         <w:t xml:space="preserve">Extension detail page </w:t>
       </w:r>
       <w:r>
@@ -1212,6 +1214,7 @@
         </w:numPr>
         <w:rPr>
           <w:color w:val="FF0000"/>
+          <w:highlight w:val="cyan"/>
         </w:rPr>
       </w:pPr>
       <w:r>
@@ -1220,6 +1223,7 @@
           <w:color w:val="FF0000"/>
           <w:sz w:val="21"/>
           <w:szCs w:val="21"/>
+          <w:highlight w:val="cyan"/>
           <w:lang w:val="bg-BG"/>
         </w:rPr>
         <w:t>Name</w:t>
@@ -1234,6 +1238,7 @@
         </w:numPr>
         <w:rPr>
           <w:color w:val="FF0000"/>
+          <w:highlight w:val="cyan"/>
         </w:rPr>
       </w:pPr>
       <w:r>
@@ -1242,6 +1247,7 @@
           <w:color w:val="FF0000"/>
           <w:sz w:val="21"/>
           <w:szCs w:val="21"/>
+          <w:highlight w:val="cyan"/>
         </w:rPr>
         <w:t>Description</w:t>
       </w:r>
@@ -1255,6 +1261,7 @@
         </w:numPr>
         <w:rPr>
           <w:color w:val="FF0000"/>
+          <w:highlight w:val="cyan"/>
         </w:rPr>
       </w:pPr>
       <w:r>
@@ -1263,6 +1270,7 @@
           <w:color w:val="FF0000"/>
           <w:sz w:val="21"/>
           <w:szCs w:val="21"/>
+          <w:highlight w:val="cyan"/>
           <w:lang w:val="bg-BG"/>
         </w:rPr>
         <w:t>Version</w:t>
@@ -1277,6 +1285,7 @@
         </w:numPr>
         <w:rPr>
           <w:color w:val="FF0000"/>
+          <w:highlight w:val="cyan"/>
         </w:rPr>
       </w:pPr>
       <w:r>
@@ -1285,6 +1294,7 @@
           <w:color w:val="FF0000"/>
           <w:sz w:val="21"/>
           <w:szCs w:val="21"/>
+          <w:highlight w:val="cyan"/>
           <w:lang w:val="bg-BG"/>
         </w:rPr>
         <w:t>Owner</w:t>
@@ -1299,6 +1309,7 @@
         </w:numPr>
         <w:rPr>
           <w:color w:val="FF0000"/>
+          <w:highlight w:val="cyan"/>
         </w:rPr>
       </w:pPr>
       <w:r>
@@ -1307,6 +1318,7 @@
           <w:color w:val="FF0000"/>
           <w:sz w:val="21"/>
           <w:szCs w:val="21"/>
+          <w:highlight w:val="cyan"/>
           <w:lang w:val="bg-BG"/>
         </w:rPr>
         <w:t>Number of downloads</w:t>
@@ -1321,6 +1333,7 @@
         </w:numPr>
         <w:rPr>
           <w:color w:val="FF0000"/>
+          <w:highlight w:val="cyan"/>
         </w:rPr>
       </w:pPr>
       <w:r>
@@ -1329,6 +1342,7 @@
           <w:color w:val="FF0000"/>
           <w:sz w:val="21"/>
           <w:szCs w:val="21"/>
+          <w:highlight w:val="cyan"/>
           <w:lang w:val="bg-BG"/>
         </w:rPr>
         <w:t xml:space="preserve">Tags </w:t>
@@ -1365,6 +1379,7 @@
         </w:numPr>
         <w:rPr>
           <w:color w:val="FF0000"/>
+          <w:highlight w:val="cyan"/>
         </w:rPr>
       </w:pPr>
       <w:r>
@@ -1373,6 +1388,7 @@
           <w:color w:val="FF0000"/>
           <w:sz w:val="21"/>
           <w:szCs w:val="21"/>
+          <w:highlight w:val="cyan"/>
           <w:lang w:val="bg-BG"/>
         </w:rPr>
         <w:t xml:space="preserve">Link to the source repository – the source of the extension should be </w:t>
@@ -1383,6 +1399,7 @@
           <w:color w:val="FF0000"/>
           <w:sz w:val="21"/>
           <w:szCs w:val="21"/>
+          <w:highlight w:val="cyan"/>
         </w:rPr>
         <w:t xml:space="preserve">a </w:t>
       </w:r>
@@ -1392,6 +1409,7 @@
           <w:color w:val="FF0000"/>
           <w:sz w:val="21"/>
           <w:szCs w:val="21"/>
+          <w:highlight w:val="cyan"/>
           <w:lang w:val="bg-BG"/>
         </w:rPr>
         <w:t>github repository.</w:t>
@@ -1406,6 +1424,7 @@
         </w:numPr>
         <w:rPr>
           <w:color w:val="FF0000"/>
+          <w:highlight w:val="cyan"/>
         </w:rPr>
       </w:pPr>
       <w:r>
@@ -1414,6 +1433,7 @@
           <w:color w:val="FF0000"/>
           <w:sz w:val="21"/>
           <w:szCs w:val="21"/>
+          <w:highlight w:val="cyan"/>
           <w:lang w:val="bg-BG"/>
         </w:rPr>
         <w:t>Number of open issues (retrieved from github)</w:t>
@@ -1428,6 +1448,7 @@
         </w:numPr>
         <w:rPr>
           <w:color w:val="FF0000"/>
+          <w:highlight w:val="cyan"/>
         </w:rPr>
       </w:pPr>
       <w:r>
@@ -1436,6 +1457,7 @@
           <w:color w:val="FF0000"/>
           <w:sz w:val="21"/>
           <w:szCs w:val="21"/>
+          <w:highlight w:val="cyan"/>
           <w:lang w:val="bg-BG"/>
         </w:rPr>
         <w:t>Number of pull requests (retrieved from github)</w:t>
@@ -1450,6 +1472,7 @@
         </w:numPr>
         <w:rPr>
           <w:color w:val="FF0000"/>
+          <w:highlight w:val="cyan"/>
         </w:rPr>
       </w:pPr>
       <w:r>
@@ -1458,6 +1481,7 @@
           <w:color w:val="FF0000"/>
           <w:sz w:val="21"/>
           <w:szCs w:val="21"/>
+          <w:highlight w:val="cyan"/>
           <w:lang w:val="bg-BG"/>
         </w:rPr>
         <w:t>Last commit date (retrieved from github)</w:t>
@@ -1539,13 +1563,15 @@
         </w:numPr>
         <w:rPr>
           <w:color w:val="FF0000"/>
-        </w:rPr>
-      </w:pPr>
-      <w:r>
-        <w:rPr>
-          <w:rFonts w:ascii="Arial" w:hAnsi="Arial" w:cs="Arial"/>
-          <w:sz w:val="21"/>
-          <w:szCs w:val="21"/>
+          <w:highlight w:val="cyan"/>
+        </w:rPr>
+      </w:pPr>
+      <w:r>
+        <w:rPr>
+          <w:rFonts w:ascii="Arial" w:hAnsi="Arial" w:cs="Arial"/>
+          <w:sz w:val="21"/>
+          <w:szCs w:val="21"/>
+          <w:highlight w:val="cyan"/>
         </w:rPr>
         <w:t xml:space="preserve">Application </w:t>
       </w:r>
@@ -1556,6 +1582,7 @@
           <w:bCs/>
           <w:sz w:val="21"/>
           <w:szCs w:val="21"/>
+          <w:highlight w:val="cyan"/>
         </w:rPr>
         <w:t>MUST</w:t>
       </w:r>
@@ -1564,6 +1591,7 @@
           <w:rFonts w:ascii="Arial" w:hAnsi="Arial" w:cs="Arial"/>
           <w:sz w:val="21"/>
           <w:szCs w:val="21"/>
+          <w:highlight w:val="cyan"/>
         </w:rPr>
         <w:t xml:space="preserve"> </w:t>
       </w:r>
@@ -1573,6 +1601,7 @@
           <w:color w:val="FF0000"/>
           <w:sz w:val="21"/>
           <w:szCs w:val="21"/>
+          <w:highlight w:val="cyan"/>
         </w:rPr>
         <w:t>allow listing extensions with filtering by name</w:t>
       </w:r>
@@ -1581,6 +1610,7 @@
           <w:rFonts w:ascii="Arial" w:hAnsi="Arial" w:cs="Arial"/>
           <w:sz w:val="21"/>
           <w:szCs w:val="21"/>
+          <w:highlight w:val="cyan"/>
         </w:rPr>
         <w:t xml:space="preserve"> and </w:t>
       </w:r>
@@ -1590,6 +1620,7 @@
           <w:color w:val="FF0000"/>
           <w:sz w:val="21"/>
           <w:szCs w:val="21"/>
+          <w:highlight w:val="cyan"/>
         </w:rPr>
         <w:t>sorting by the following fields</w:t>
       </w:r>
@@ -1603,6 +1634,7 @@
         </w:numPr>
         <w:rPr>
           <w:color w:val="FF0000"/>
+          <w:highlight w:val="cyan"/>
         </w:rPr>
       </w:pPr>
       <w:r>
@@ -1611,6 +1643,7 @@
           <w:color w:val="FF0000"/>
           <w:sz w:val="21"/>
           <w:szCs w:val="21"/>
+          <w:highlight w:val="cyan"/>
         </w:rPr>
         <w:t>Name</w:t>
       </w:r>
@@ -1624,6 +1657,7 @@
         </w:numPr>
         <w:rPr>
           <w:color w:val="FF0000"/>
+          <w:highlight w:val="cyan"/>
         </w:rPr>
       </w:pPr>
       <w:r>
@@ -1632,6 +1666,7 @@
           <w:color w:val="FF0000"/>
           <w:sz w:val="21"/>
           <w:szCs w:val="21"/>
+          <w:highlight w:val="cyan"/>
         </w:rPr>
         <w:t>Number of downloads</w:t>
       </w:r>
@@ -1645,6 +1680,7 @@
         </w:numPr>
         <w:rPr>
           <w:color w:val="FF0000"/>
+          <w:highlight w:val="cyan"/>
         </w:rPr>
       </w:pPr>
       <w:r>
@@ -1653,6 +1689,7 @@
           <w:color w:val="FF0000"/>
           <w:sz w:val="21"/>
           <w:szCs w:val="21"/>
+          <w:highlight w:val="cyan"/>
         </w:rPr>
         <w:t>Upload date</w:t>
       </w:r>
@@ -1666,6 +1703,7 @@
         </w:numPr>
         <w:rPr>
           <w:color w:val="FF0000"/>
+          <w:highlight w:val="cyan"/>
         </w:rPr>
       </w:pPr>
       <w:r>
@@ -1674,8 +1712,8 @@
           <w:color w:val="FF0000"/>
           <w:sz w:val="21"/>
           <w:szCs w:val="21"/>
-        </w:rPr>
-        <w:lastRenderedPageBreak/>
+          <w:highlight w:val="cyan"/>
+        </w:rPr>
         <w:t>Last commit date</w:t>
       </w:r>
     </w:p>
@@ -1706,6 +1744,8 @@
         </w:rPr>
         <w:br w:type="page"/>
       </w:r>
+      <w:bookmarkStart w:id="2" w:name="_GoBack"/>
+      <w:bookmarkEnd w:id="2"/>
     </w:p>
     <w:p>
       <w:pPr>
@@ -1846,12 +1886,16 @@
         </w:numPr>
         <w:shd w:val="clear" w:color="auto" w:fill="FFFFFF"/>
         <w:spacing w:before="0" w:beforeAutospacing="0" w:line="276" w:lineRule="auto"/>
-      </w:pPr>
-      <w:r>
-        <w:rPr>
-          <w:rFonts w:ascii="Arial" w:hAnsi="Arial" w:cs="Arial"/>
-          <w:sz w:val="21"/>
-          <w:szCs w:val="21"/>
+        <w:rPr>
+          <w:highlight w:val="red"/>
+        </w:rPr>
+      </w:pPr>
+      <w:r>
+        <w:rPr>
+          <w:rFonts w:ascii="Arial" w:hAnsi="Arial" w:cs="Arial"/>
+          <w:sz w:val="21"/>
+          <w:szCs w:val="21"/>
+          <w:highlight w:val="red"/>
         </w:rPr>
         <w:t>Tags</w:t>
       </w:r>
@@ -1865,12 +1909,16 @@
         </w:numPr>
         <w:shd w:val="clear" w:color="auto" w:fill="FFFFFF"/>
         <w:spacing w:before="0" w:beforeAutospacing="0" w:line="276" w:lineRule="auto"/>
-      </w:pPr>
-      <w:r>
-        <w:rPr>
-          <w:rFonts w:ascii="Arial" w:hAnsi="Arial" w:cs="Arial"/>
-          <w:sz w:val="21"/>
-          <w:szCs w:val="21"/>
+        <w:rPr>
+          <w:highlight w:val="red"/>
+        </w:rPr>
+      </w:pPr>
+      <w:r>
+        <w:rPr>
+          <w:rFonts w:ascii="Arial" w:hAnsi="Arial" w:cs="Arial"/>
+          <w:sz w:val="21"/>
+          <w:szCs w:val="21"/>
+          <w:highlight w:val="red"/>
         </w:rPr>
         <w:t>Binary content (the extension itself)</w:t>
       </w:r>
@@ -1890,8 +1938,17 @@
           <w:rFonts w:ascii="Arial" w:hAnsi="Arial" w:cs="Arial"/>
           <w:sz w:val="21"/>
           <w:szCs w:val="21"/>
-        </w:rPr>
-        <w:t>Origin – this is the location of the repo hosting the extension. The application must support github as a location.</w:t>
+          <w:highlight w:val="red"/>
+        </w:rPr>
+        <w:t>Origin – this is the location of the repo hosting the extension. The application must support github as a location</w:t>
+      </w:r>
+      <w:r>
+        <w:rPr>
+          <w:rFonts w:ascii="Arial" w:hAnsi="Arial" w:cs="Arial"/>
+          <w:sz w:val="21"/>
+          <w:szCs w:val="21"/>
+        </w:rPr>
+        <w:t>.</w:t>
       </w:r>
     </w:p>
     <w:p>
@@ -1917,6 +1974,7 @@
           <w:color w:val="FF0000"/>
           <w:sz w:val="21"/>
           <w:szCs w:val="21"/>
+          <w:highlight w:val="cyan"/>
         </w:rPr>
         <w:t xml:space="preserve">The extension is visible in the </w:t>
       </w:r>
@@ -1928,6 +1986,7 @@
           <w:color w:val="FF0000"/>
           <w:sz w:val="21"/>
           <w:szCs w:val="21"/>
+          <w:highlight w:val="cyan"/>
         </w:rPr>
         <w:t>Public</w:t>
       </w:r>
@@ -1937,6 +1996,7 @@
           <w:color w:val="FF0000"/>
           <w:sz w:val="21"/>
           <w:szCs w:val="21"/>
+          <w:highlight w:val="cyan"/>
         </w:rPr>
         <w:t xml:space="preserve"> </w:t>
       </w:r>
@@ -1948,6 +2008,7 @@
           <w:color w:val="FF0000"/>
           <w:sz w:val="21"/>
           <w:szCs w:val="21"/>
+          <w:highlight w:val="cyan"/>
         </w:rPr>
         <w:t>Part</w:t>
       </w:r>
@@ -1957,6 +2018,7 @@
           <w:color w:val="FF0000"/>
           <w:sz w:val="21"/>
           <w:szCs w:val="21"/>
+          <w:highlight w:val="cyan"/>
         </w:rPr>
         <w:t xml:space="preserve"> only if it is approved.</w:t>
       </w:r>
@@ -2119,10 +2181,11 @@
           <w:sz w:val="21"/>
           <w:szCs w:val="21"/>
         </w:rPr>
+        <w:lastRenderedPageBreak/>
         <w:br/>
       </w:r>
-      <w:bookmarkStart w:id="2" w:name="_Toc508906886"/>
-      <w:bookmarkEnd w:id="2"/>
+      <w:bookmarkStart w:id="3" w:name="_Toc508906886"/>
+      <w:bookmarkEnd w:id="3"/>
     </w:p>
     <w:p>
       <w:pPr>
@@ -2350,8 +2413,8 @@
       <w:pPr>
         <w:pStyle w:val="Heading1"/>
       </w:pPr>
-      <w:bookmarkStart w:id="3" w:name="_Toc508906887"/>
-      <w:bookmarkEnd w:id="3"/>
+      <w:bookmarkStart w:id="4" w:name="_Toc508906887"/>
+      <w:bookmarkEnd w:id="4"/>
       <w:r>
         <w:rPr>
           <w:rFonts w:ascii="Arial" w:hAnsi="Arial" w:cs="Arial"/>
@@ -2400,8 +2463,8 @@
         </w:rPr>
         <w:t xml:space="preserve">Integration with </w:t>
       </w:r>
-      <w:bookmarkStart w:id="4" w:name="__DdeLink__523_796251098"/>
-      <w:bookmarkEnd w:id="4"/>
+      <w:bookmarkStart w:id="5" w:name="__DdeLink__523_796251098"/>
+      <w:bookmarkEnd w:id="5"/>
       <w:r>
         <w:rPr>
           <w:rFonts w:cs="Arial"/>
@@ -2615,6 +2678,7 @@
           <w:sz w:val="21"/>
           <w:szCs w:val="21"/>
         </w:rPr>
+        <w:lastRenderedPageBreak/>
         <w:t>Failure details(the error that has occurred).</w:t>
       </w:r>
     </w:p>
@@ -2629,8 +2693,8 @@
           <w:szCs w:val="36"/>
         </w:rPr>
       </w:pPr>
-      <w:bookmarkStart w:id="5" w:name="_Toc508906888"/>
-      <w:bookmarkEnd w:id="5"/>
+      <w:bookmarkStart w:id="6" w:name="_Toc508906888"/>
+      <w:bookmarkEnd w:id="6"/>
       <w:r>
         <w:rPr>
           <w:rFonts w:ascii="Arial" w:hAnsi="Arial" w:cs="Arial"/>
@@ -2821,8 +2885,8 @@
           <w:szCs w:val="36"/>
         </w:rPr>
       </w:pPr>
-      <w:bookmarkStart w:id="6" w:name="_Toc508906889"/>
-      <w:bookmarkEnd w:id="6"/>
+      <w:bookmarkStart w:id="7" w:name="_Toc508906889"/>
+      <w:bookmarkEnd w:id="7"/>
       <w:r>
         <w:rPr>
           <w:rFonts w:cs="Arial"/>
@@ -3155,6 +3219,7 @@
           <w:sz w:val="21"/>
           <w:szCs w:val="21"/>
         </w:rPr>
+        <w:lastRenderedPageBreak/>
         <w:t>What would you do differently if you were implementing the system again?</w:t>
       </w:r>
     </w:p>
@@ -3162,14 +3227,12 @@
       <w:pPr>
         <w:spacing w:before="0" w:afterAutospacing="1" w:line="276" w:lineRule="auto"/>
       </w:pPr>
-      <w:bookmarkStart w:id="7" w:name="_Toc508906890"/>
-      <w:bookmarkStart w:id="8" w:name="_GoBack"/>
-      <w:bookmarkEnd w:id="7"/>
+      <w:bookmarkStart w:id="8" w:name="_Toc508906890"/>
       <w:bookmarkEnd w:id="8"/>
     </w:p>
     <w:sectPr>
-      <w:headerReference w:type="default" r:id="rId14"/>
-      <w:footerReference w:type="default" r:id="rId15"/>
+      <w:headerReference w:type="default" r:id="rId13"/>
+      <w:footerReference w:type="default" r:id="rId14"/>
       <w:pgSz w:w="12240" w:h="15840"/>
       <w:pgMar w:top="1440" w:right="1440" w:bottom="1440" w:left="1440" w:header="720" w:footer="720" w:gutter="0"/>
       <w:cols w:space="720"/>
@@ -3182,7 +3245,7 @@
 </file>
 
 <file path=word/endnotes.xml><?xml version="1.0" encoding="utf-8"?>
-<w:endnotes xmlns:wpc="http://schemas.microsoft.com/office/word/2010/wordprocessingCanvas" xmlns:mc="http://schemas.openxmlformats.org/markup-compatibility/2006" xmlns:o="urn:schemas-microsoft-com:office:office" xmlns:r="http://schemas.openxmlformats.org/officeDocument/2006/relationships" xmlns:m="http://schemas.openxmlformats.org/officeDocument/2006/math" xmlns:v="urn:schemas-microsoft-com:vml" xmlns:wp14="http://schemas.microsoft.com/office/word/2010/wordprocessingDrawing" xmlns:wp="http://schemas.openxmlformats.org/drawingml/2006/wordprocessingDrawing" xmlns:w10="urn:schemas-microsoft-com:office:word" xmlns:w="http://schemas.openxmlformats.org/wordprocessingml/2006/main" xmlns:w14="http://schemas.microsoft.com/office/word/2010/wordml" xmlns:wpg="http://schemas.microsoft.com/office/word/2010/wordprocessingGroup" xmlns:wpi="http://schemas.microsoft.com/office/word/2010/wordprocessingInk" xmlns:wne="http://schemas.microsoft.com/office/word/2006/wordml" xmlns:wps="http://schemas.microsoft.com/office/word/2010/wordprocessingShape" mc:Ignorable="w14 wp14">
+<w:endnotes xmlns:wpc="http://schemas.microsoft.com/office/word/2010/wordprocessingCanvas" xmlns:cx="http://schemas.microsoft.com/office/drawing/2014/chartex" xmlns:cx1="http://schemas.microsoft.com/office/drawing/2015/9/8/chartex" xmlns:cx2="http://schemas.microsoft.com/office/drawing/2015/10/21/chartex" xmlns:cx3="http://schemas.microsoft.com/office/drawing/2016/5/9/chartex" xmlns:cx4="http://schemas.microsoft.com/office/drawing/2016/5/10/chartex" xmlns:cx5="http://schemas.microsoft.com/office/drawing/2016/5/11/chartex" xmlns:cx6="http://schemas.microsoft.com/office/drawing/2016/5/12/chartex" xmlns:cx7="http://schemas.microsoft.com/office/drawing/2016/5/13/chartex" xmlns:cx8="http://schemas.microsoft.com/office/drawing/2016/5/14/chartex" xmlns:mc="http://schemas.openxmlformats.org/markup-compatibility/2006" xmlns:aink="http://schemas.microsoft.com/office/drawing/2016/ink" xmlns:am3d="http://schemas.microsoft.com/office/drawing/2017/model3d" xmlns:o="urn:schemas-microsoft-com:office:office" xmlns:r="http://schemas.openxmlformats.org/officeDocument/2006/relationships" xmlns:m="http://schemas.openxmlformats.org/officeDocument/2006/math" xmlns:v="urn:schemas-microsoft-com:vml" xmlns:wp14="http://schemas.microsoft.com/office/word/2010/wordprocessingDrawing" xmlns:wp="http://schemas.openxmlformats.org/drawingml/2006/wordprocessingDrawing" xmlns:w10="urn:schemas-microsoft-com:office:word" xmlns:w="http://schemas.openxmlformats.org/wordprocessingml/2006/main" xmlns:w14="http://schemas.microsoft.com/office/word/2010/wordml" xmlns:w15="http://schemas.microsoft.com/office/word/2012/wordml" xmlns:w16cid="http://schemas.microsoft.com/office/word/2016/wordml/cid" xmlns:w16se="http://schemas.microsoft.com/office/word/2015/wordml/symex" xmlns:wpg="http://schemas.microsoft.com/office/word/2010/wordprocessingGroup" xmlns:wpi="http://schemas.microsoft.com/office/word/2010/wordprocessingInk" xmlns:wne="http://schemas.microsoft.com/office/word/2006/wordml" xmlns:wps="http://schemas.microsoft.com/office/word/2010/wordprocessingShape" mc:Ignorable="w14 w15 w16se w16cid wp14">
   <w:endnote w:type="separator" w:id="-1">
     <w:p>
       <w:pPr>
@@ -3207,7 +3270,7 @@
 </file>
 
 <file path=word/footer1.xml><?xml version="1.0" encoding="utf-8"?>
-<w:ftr xmlns:wpc="http://schemas.microsoft.com/office/word/2010/wordprocessingCanvas" xmlns:mc="http://schemas.openxmlformats.org/markup-compatibility/2006" xmlns:o="urn:schemas-microsoft-com:office:office" xmlns:r="http://schemas.openxmlformats.org/officeDocument/2006/relationships" xmlns:m="http://schemas.openxmlformats.org/officeDocument/2006/math" xmlns:v="urn:schemas-microsoft-com:vml" xmlns:wp14="http://schemas.microsoft.com/office/word/2010/wordprocessingDrawing" xmlns:wp="http://schemas.openxmlformats.org/drawingml/2006/wordprocessingDrawing" xmlns:w10="urn:schemas-microsoft-com:office:word" xmlns:w="http://schemas.openxmlformats.org/wordprocessingml/2006/main" xmlns:w14="http://schemas.microsoft.com/office/word/2010/wordml" xmlns:wpg="http://schemas.microsoft.com/office/word/2010/wordprocessingGroup" xmlns:wpi="http://schemas.microsoft.com/office/word/2010/wordprocessingInk" xmlns:wne="http://schemas.microsoft.com/office/word/2006/wordml" xmlns:wps="http://schemas.microsoft.com/office/word/2010/wordprocessingShape" mc:Ignorable="w14 wp14">
+<w:ftr xmlns:wpc="http://schemas.microsoft.com/office/word/2010/wordprocessingCanvas" xmlns:cx="http://schemas.microsoft.com/office/drawing/2014/chartex" xmlns:cx1="http://schemas.microsoft.com/office/drawing/2015/9/8/chartex" xmlns:cx2="http://schemas.microsoft.com/office/drawing/2015/10/21/chartex" xmlns:cx3="http://schemas.microsoft.com/office/drawing/2016/5/9/chartex" xmlns:cx4="http://schemas.microsoft.com/office/drawing/2016/5/10/chartex" xmlns:cx5="http://schemas.microsoft.com/office/drawing/2016/5/11/chartex" xmlns:cx6="http://schemas.microsoft.com/office/drawing/2016/5/12/chartex" xmlns:cx7="http://schemas.microsoft.com/office/drawing/2016/5/13/chartex" xmlns:cx8="http://schemas.microsoft.com/office/drawing/2016/5/14/chartex" xmlns:mc="http://schemas.openxmlformats.org/markup-compatibility/2006" xmlns:aink="http://schemas.microsoft.com/office/drawing/2016/ink" xmlns:am3d="http://schemas.microsoft.com/office/drawing/2017/model3d" xmlns:o="urn:schemas-microsoft-com:office:office" xmlns:r="http://schemas.openxmlformats.org/officeDocument/2006/relationships" xmlns:m="http://schemas.openxmlformats.org/officeDocument/2006/math" xmlns:v="urn:schemas-microsoft-com:vml" xmlns:wp14="http://schemas.microsoft.com/office/word/2010/wordprocessingDrawing" xmlns:wp="http://schemas.openxmlformats.org/drawingml/2006/wordprocessingDrawing" xmlns:w10="urn:schemas-microsoft-com:office:word" xmlns:w="http://schemas.openxmlformats.org/wordprocessingml/2006/main" xmlns:w14="http://schemas.microsoft.com/office/word/2010/wordml" xmlns:w15="http://schemas.microsoft.com/office/word/2012/wordml" xmlns:w16cid="http://schemas.microsoft.com/office/word/2016/wordml/cid" xmlns:w16se="http://schemas.microsoft.com/office/word/2015/wordml/symex" xmlns:wpg="http://schemas.microsoft.com/office/word/2010/wordprocessingGroup" xmlns:wpi="http://schemas.microsoft.com/office/word/2010/wordprocessingInk" xmlns:wne="http://schemas.microsoft.com/office/word/2006/wordml" xmlns:wps="http://schemas.microsoft.com/office/word/2010/wordprocessingShape" mc:Ignorable="w14 w15 w16se w16cid wp14">
   <w:sdt>
     <w:sdtPr>
       <w:id w:val="909502589"/>
@@ -3253,7 +3316,7 @@
 </file>
 
 <file path=word/footnotes.xml><?xml version="1.0" encoding="utf-8"?>
-<w:footnotes xmlns:wpc="http://schemas.microsoft.com/office/word/2010/wordprocessingCanvas" xmlns:mc="http://schemas.openxmlformats.org/markup-compatibility/2006" xmlns:o="urn:schemas-microsoft-com:office:office" xmlns:r="http://schemas.openxmlformats.org/officeDocument/2006/relationships" xmlns:m="http://schemas.openxmlformats.org/officeDocument/2006/math" xmlns:v="urn:schemas-microsoft-com:vml" xmlns:wp14="http://schemas.microsoft.com/office/word/2010/wordprocessingDrawing" xmlns:wp="http://schemas.openxmlformats.org/drawingml/2006/wordprocessingDrawing" xmlns:w10="urn:schemas-microsoft-com:office:word" xmlns:w="http://schemas.openxmlformats.org/wordprocessingml/2006/main" xmlns:w14="http://schemas.microsoft.com/office/word/2010/wordml" xmlns:wpg="http://schemas.microsoft.com/office/word/2010/wordprocessingGroup" xmlns:wpi="http://schemas.microsoft.com/office/word/2010/wordprocessingInk" xmlns:wne="http://schemas.microsoft.com/office/word/2006/wordml" xmlns:wps="http://schemas.microsoft.com/office/word/2010/wordprocessingShape" mc:Ignorable="w14 wp14">
+<w:footnotes xmlns:wpc="http://schemas.microsoft.com/office/word/2010/wordprocessingCanvas" xmlns:cx="http://schemas.microsoft.com/office/drawing/2014/chartex" xmlns:cx1="http://schemas.microsoft.com/office/drawing/2015/9/8/chartex" xmlns:cx2="http://schemas.microsoft.com/office/drawing/2015/10/21/chartex" xmlns:cx3="http://schemas.microsoft.com/office/drawing/2016/5/9/chartex" xmlns:cx4="http://schemas.microsoft.com/office/drawing/2016/5/10/chartex" xmlns:cx5="http://schemas.microsoft.com/office/drawing/2016/5/11/chartex" xmlns:cx6="http://schemas.microsoft.com/office/drawing/2016/5/12/chartex" xmlns:cx7="http://schemas.microsoft.com/office/drawing/2016/5/13/chartex" xmlns:cx8="http://schemas.microsoft.com/office/drawing/2016/5/14/chartex" xmlns:mc="http://schemas.openxmlformats.org/markup-compatibility/2006" xmlns:aink="http://schemas.microsoft.com/office/drawing/2016/ink" xmlns:am3d="http://schemas.microsoft.com/office/drawing/2017/model3d" xmlns:o="urn:schemas-microsoft-com:office:office" xmlns:r="http://schemas.openxmlformats.org/officeDocument/2006/relationships" xmlns:m="http://schemas.openxmlformats.org/officeDocument/2006/math" xmlns:v="urn:schemas-microsoft-com:vml" xmlns:wp14="http://schemas.microsoft.com/office/word/2010/wordprocessingDrawing" xmlns:wp="http://schemas.openxmlformats.org/drawingml/2006/wordprocessingDrawing" xmlns:w10="urn:schemas-microsoft-com:office:word" xmlns:w="http://schemas.openxmlformats.org/wordprocessingml/2006/main" xmlns:w14="http://schemas.microsoft.com/office/word/2010/wordml" xmlns:w15="http://schemas.microsoft.com/office/word/2012/wordml" xmlns:w16cid="http://schemas.microsoft.com/office/word/2016/wordml/cid" xmlns:w16se="http://schemas.microsoft.com/office/word/2015/wordml/symex" xmlns:wpg="http://schemas.microsoft.com/office/word/2010/wordprocessingGroup" xmlns:wpi="http://schemas.microsoft.com/office/word/2010/wordprocessingInk" xmlns:wne="http://schemas.microsoft.com/office/word/2006/wordml" xmlns:wps="http://schemas.microsoft.com/office/word/2010/wordprocessingShape" mc:Ignorable="w14 w15 w16se w16cid wp14">
   <w:footnote w:type="separator" w:id="-1">
     <w:p>
       <w:pPr>
@@ -3278,7 +3341,7 @@
 </file>
 
 <file path=word/header1.xml><?xml version="1.0" encoding="utf-8"?>
-<w:hdr xmlns:wpc="http://schemas.microsoft.com/office/word/2010/wordprocessingCanvas" xmlns:mc="http://schemas.openxmlformats.org/markup-compatibility/2006" xmlns:o="urn:schemas-microsoft-com:office:office" xmlns:r="http://schemas.openxmlformats.org/officeDocument/2006/relationships" xmlns:m="http://schemas.openxmlformats.org/officeDocument/2006/math" xmlns:v="urn:schemas-microsoft-com:vml" xmlns:wp14="http://schemas.microsoft.com/office/word/2010/wordprocessingDrawing" xmlns:wp="http://schemas.openxmlformats.org/drawingml/2006/wordprocessingDrawing" xmlns:w10="urn:schemas-microsoft-com:office:word" xmlns:w="http://schemas.openxmlformats.org/wordprocessingml/2006/main" xmlns:w14="http://schemas.microsoft.com/office/word/2010/wordml" xmlns:wpg="http://schemas.microsoft.com/office/word/2010/wordprocessingGroup" xmlns:wpi="http://schemas.microsoft.com/office/word/2010/wordprocessingInk" xmlns:wne="http://schemas.microsoft.com/office/word/2006/wordml" xmlns:wps="http://schemas.microsoft.com/office/word/2010/wordprocessingShape" mc:Ignorable="w14 wp14">
+<w:hdr xmlns:wpc="http://schemas.microsoft.com/office/word/2010/wordprocessingCanvas" xmlns:cx="http://schemas.microsoft.com/office/drawing/2014/chartex" xmlns:cx1="http://schemas.microsoft.com/office/drawing/2015/9/8/chartex" xmlns:cx2="http://schemas.microsoft.com/office/drawing/2015/10/21/chartex" xmlns:cx3="http://schemas.microsoft.com/office/drawing/2016/5/9/chartex" xmlns:cx4="http://schemas.microsoft.com/office/drawing/2016/5/10/chartex" xmlns:cx5="http://schemas.microsoft.com/office/drawing/2016/5/11/chartex" xmlns:cx6="http://schemas.microsoft.com/office/drawing/2016/5/12/chartex" xmlns:cx7="http://schemas.microsoft.com/office/drawing/2016/5/13/chartex" xmlns:cx8="http://schemas.microsoft.com/office/drawing/2016/5/14/chartex" xmlns:mc="http://schemas.openxmlformats.org/markup-compatibility/2006" xmlns:aink="http://schemas.microsoft.com/office/drawing/2016/ink" xmlns:am3d="http://schemas.microsoft.com/office/drawing/2017/model3d" xmlns:o="urn:schemas-microsoft-com:office:office" xmlns:r="http://schemas.openxmlformats.org/officeDocument/2006/relationships" xmlns:m="http://schemas.openxmlformats.org/officeDocument/2006/math" xmlns:v="urn:schemas-microsoft-com:vml" xmlns:wp14="http://schemas.microsoft.com/office/word/2010/wordprocessingDrawing" xmlns:wp="http://schemas.openxmlformats.org/drawingml/2006/wordprocessingDrawing" xmlns:w10="urn:schemas-microsoft-com:office:word" xmlns:w="http://schemas.openxmlformats.org/wordprocessingml/2006/main" xmlns:w14="http://schemas.microsoft.com/office/word/2010/wordml" xmlns:w15="http://schemas.microsoft.com/office/word/2012/wordml" xmlns:w16cid="http://schemas.microsoft.com/office/word/2016/wordml/cid" xmlns:w16se="http://schemas.microsoft.com/office/word/2015/wordml/symex" xmlns:wpg="http://schemas.microsoft.com/office/word/2010/wordprocessingGroup" xmlns:wpi="http://schemas.microsoft.com/office/word/2010/wordprocessingInk" xmlns:wne="http://schemas.microsoft.com/office/word/2006/wordml" xmlns:wps="http://schemas.microsoft.com/office/word/2010/wordprocessingShape" mc:Ignorable="w14 w15 w16se w16cid wp14">
   <w:p>
     <w:pPr>
       <w:pStyle w:val="Header"/>
@@ -3355,8 +3418,8 @@
 </file>
 
 <file path=word/numbering.xml><?xml version="1.0" encoding="utf-8"?>
-<w:numbering xmlns:wpc="http://schemas.microsoft.com/office/word/2010/wordprocessingCanvas" xmlns:mc="http://schemas.openxmlformats.org/markup-compatibility/2006" xmlns:o="urn:schemas-microsoft-com:office:office" xmlns:r="http://schemas.openxmlformats.org/officeDocument/2006/relationships" xmlns:m="http://schemas.openxmlformats.org/officeDocument/2006/math" xmlns:v="urn:schemas-microsoft-com:vml" xmlns:wp14="http://schemas.microsoft.com/office/word/2010/wordprocessingDrawing" xmlns:wp="http://schemas.openxmlformats.org/drawingml/2006/wordprocessingDrawing" xmlns:w10="urn:schemas-microsoft-com:office:word" xmlns:w="http://schemas.openxmlformats.org/wordprocessingml/2006/main" xmlns:w14="http://schemas.microsoft.com/office/word/2010/wordml" xmlns:wpg="http://schemas.microsoft.com/office/word/2010/wordprocessingGroup" xmlns:wpi="http://schemas.microsoft.com/office/word/2010/wordprocessingInk" xmlns:wne="http://schemas.microsoft.com/office/word/2006/wordml" xmlns:wps="http://schemas.microsoft.com/office/word/2010/wordprocessingShape" mc:Ignorable="w14 wp14">
-  <w:abstractNum w:abstractNumId="0">
+<w:numbering xmlns:wpc="http://schemas.microsoft.com/office/word/2010/wordprocessingCanvas" xmlns:cx="http://schemas.microsoft.com/office/drawing/2014/chartex" xmlns:cx1="http://schemas.microsoft.com/office/drawing/2015/9/8/chartex" xmlns:cx2="http://schemas.microsoft.com/office/drawing/2015/10/21/chartex" xmlns:cx3="http://schemas.microsoft.com/office/drawing/2016/5/9/chartex" xmlns:cx4="http://schemas.microsoft.com/office/drawing/2016/5/10/chartex" xmlns:cx5="http://schemas.microsoft.com/office/drawing/2016/5/11/chartex" xmlns:cx6="http://schemas.microsoft.com/office/drawing/2016/5/12/chartex" xmlns:cx7="http://schemas.microsoft.com/office/drawing/2016/5/13/chartex" xmlns:cx8="http://schemas.microsoft.com/office/drawing/2016/5/14/chartex" xmlns:mc="http://schemas.openxmlformats.org/markup-compatibility/2006" xmlns:aink="http://schemas.microsoft.com/office/drawing/2016/ink" xmlns:am3d="http://schemas.microsoft.com/office/drawing/2017/model3d" xmlns:o="urn:schemas-microsoft-com:office:office" xmlns:r="http://schemas.openxmlformats.org/officeDocument/2006/relationships" xmlns:m="http://schemas.openxmlformats.org/officeDocument/2006/math" xmlns:v="urn:schemas-microsoft-com:vml" xmlns:wp14="http://schemas.microsoft.com/office/word/2010/wordprocessingDrawing" xmlns:wp="http://schemas.openxmlformats.org/drawingml/2006/wordprocessingDrawing" xmlns:w10="urn:schemas-microsoft-com:office:word" xmlns:w="http://schemas.openxmlformats.org/wordprocessingml/2006/main" xmlns:w14="http://schemas.microsoft.com/office/word/2010/wordml" xmlns:w15="http://schemas.microsoft.com/office/word/2012/wordml" xmlns:w16cid="http://schemas.microsoft.com/office/word/2016/wordml/cid" xmlns:w16se="http://schemas.microsoft.com/office/word/2015/wordml/symex" xmlns:wpg="http://schemas.microsoft.com/office/word/2010/wordprocessingGroup" xmlns:wpi="http://schemas.microsoft.com/office/word/2010/wordprocessingInk" xmlns:wne="http://schemas.microsoft.com/office/word/2006/wordml" xmlns:wps="http://schemas.microsoft.com/office/word/2010/wordprocessingShape" mc:Ignorable="w14 w15 w16se w16cid wp14">
+  <w:abstractNum w:abstractNumId="0" w15:restartNumberingAfterBreak="0">
     <w:nsid w:val="063840E5"/>
     <w:multiLevelType w:val="multilevel"/>
     <w:tmpl w:val="C5E0DD72"/>
@@ -3477,7 +3540,7 @@
       </w:rPr>
     </w:lvl>
   </w:abstractNum>
-  <w:abstractNum w:abstractNumId="1">
+  <w:abstractNum w:abstractNumId="1" w15:restartNumberingAfterBreak="0">
     <w:nsid w:val="08056526"/>
     <w:multiLevelType w:val="multilevel"/>
     <w:tmpl w:val="6D909A66"/>
@@ -3598,7 +3661,7 @@
       </w:rPr>
     </w:lvl>
   </w:abstractNum>
-  <w:abstractNum w:abstractNumId="2">
+  <w:abstractNum w:abstractNumId="2" w15:restartNumberingAfterBreak="0">
     <w:nsid w:val="28A7570C"/>
     <w:multiLevelType w:val="multilevel"/>
     <w:tmpl w:val="4C3CFA98"/>
@@ -3756,7 +3819,7 @@
       </w:rPr>
     </w:lvl>
   </w:abstractNum>
-  <w:abstractNum w:abstractNumId="3">
+  <w:abstractNum w:abstractNumId="3" w15:restartNumberingAfterBreak="0">
     <w:nsid w:val="2E680E97"/>
     <w:multiLevelType w:val="multilevel"/>
     <w:tmpl w:val="E49482B4"/>
@@ -3877,7 +3940,7 @@
       </w:rPr>
     </w:lvl>
   </w:abstractNum>
-  <w:abstractNum w:abstractNumId="4">
+  <w:abstractNum w:abstractNumId="4" w15:restartNumberingAfterBreak="0">
     <w:nsid w:val="329E02CB"/>
     <w:multiLevelType w:val="multilevel"/>
     <w:tmpl w:val="8B70E394"/>
@@ -4035,7 +4098,7 @@
       </w:rPr>
     </w:lvl>
   </w:abstractNum>
-  <w:abstractNum w:abstractNumId="5">
+  <w:abstractNum w:abstractNumId="5" w15:restartNumberingAfterBreak="0">
     <w:nsid w:val="38665104"/>
     <w:multiLevelType w:val="multilevel"/>
     <w:tmpl w:val="8CDC65F8"/>
@@ -4193,7 +4256,7 @@
       </w:rPr>
     </w:lvl>
   </w:abstractNum>
-  <w:abstractNum w:abstractNumId="6">
+  <w:abstractNum w:abstractNumId="6" w15:restartNumberingAfterBreak="0">
     <w:nsid w:val="5D24788F"/>
     <w:multiLevelType w:val="multilevel"/>
     <w:tmpl w:val="9EEC6258"/>
@@ -4315,7 +4378,7 @@
       </w:pPr>
     </w:lvl>
   </w:abstractNum>
-  <w:abstractNum w:abstractNumId="7">
+  <w:abstractNum w:abstractNumId="7" w15:restartNumberingAfterBreak="0">
     <w:nsid w:val="61AA769A"/>
     <w:multiLevelType w:val="multilevel"/>
     <w:tmpl w:val="7EC6DD68"/>
@@ -4500,7 +4563,7 @@
 </file>
 
 <file path=word/styles.xml><?xml version="1.0" encoding="utf-8"?>
-<w:styles xmlns:mc="http://schemas.openxmlformats.org/markup-compatibility/2006" xmlns:r="http://schemas.openxmlformats.org/officeDocument/2006/relationships" xmlns:w="http://schemas.openxmlformats.org/wordprocessingml/2006/main" xmlns:w14="http://schemas.microsoft.com/office/word/2010/wordml" mc:Ignorable="w14">
+<w:styles xmlns:mc="http://schemas.openxmlformats.org/markup-compatibility/2006" xmlns:r="http://schemas.openxmlformats.org/officeDocument/2006/relationships" xmlns:w="http://schemas.openxmlformats.org/wordprocessingml/2006/main" xmlns:w14="http://schemas.microsoft.com/office/word/2010/wordml" xmlns:w15="http://schemas.microsoft.com/office/word/2012/wordml" xmlns:w16cid="http://schemas.microsoft.com/office/word/2016/wordml/cid" xmlns:w16se="http://schemas.microsoft.com/office/word/2015/wordml/symex" mc:Ignorable="w14 w15 w16se w16cid">
   <w:docDefaults>
     <w:rPrDefault>
       <w:rPr>
@@ -4515,144 +4578,382 @@
       </w:pPr>
     </w:pPrDefault>
   </w:docDefaults>
-  <w:latentStyles w:defLockedState="0" w:defUIPriority="99" w:defSemiHidden="1" w:defUnhideWhenUsed="1" w:defQFormat="0" w:count="267">
-    <w:lsdException w:name="Normal" w:semiHidden="0" w:uiPriority="0" w:unhideWhenUsed="0" w:qFormat="1"/>
-    <w:lsdException w:name="heading 1" w:semiHidden="0" w:uiPriority="9" w:unhideWhenUsed="0" w:qFormat="1"/>
-    <w:lsdException w:name="heading 2" w:uiPriority="9" w:qFormat="1"/>
-    <w:lsdException w:name="heading 3" w:uiPriority="9" w:qFormat="1"/>
-    <w:lsdException w:name="heading 4" w:uiPriority="9" w:qFormat="1"/>
-    <w:lsdException w:name="heading 5" w:uiPriority="9" w:qFormat="1"/>
-    <w:lsdException w:name="heading 6" w:uiPriority="9" w:qFormat="1"/>
-    <w:lsdException w:name="heading 7" w:uiPriority="9" w:qFormat="1"/>
-    <w:lsdException w:name="heading 8" w:uiPriority="9" w:qFormat="1"/>
-    <w:lsdException w:name="heading 9" w:uiPriority="9" w:qFormat="1"/>
-    <w:lsdException w:name="toc 1" w:uiPriority="39"/>
-    <w:lsdException w:name="toc 2" w:uiPriority="39"/>
-    <w:lsdException w:name="toc 3" w:uiPriority="39"/>
-    <w:lsdException w:name="toc 4" w:uiPriority="39"/>
-    <w:lsdException w:name="toc 5" w:uiPriority="39"/>
-    <w:lsdException w:name="toc 6" w:uiPriority="39"/>
-    <w:lsdException w:name="toc 7" w:uiPriority="39"/>
-    <w:lsdException w:name="toc 8" w:uiPriority="39"/>
-    <w:lsdException w:name="toc 9" w:uiPriority="39"/>
-    <w:lsdException w:name="caption" w:uiPriority="35" w:qFormat="1"/>
-    <w:lsdException w:name="Title" w:semiHidden="0" w:uiPriority="10" w:unhideWhenUsed="0" w:qFormat="1"/>
-    <w:lsdException w:name="Default Paragraph Font" w:uiPriority="1"/>
-    <w:lsdException w:name="Subtitle" w:semiHidden="0" w:uiPriority="11" w:unhideWhenUsed="0" w:qFormat="1"/>
-    <w:lsdException w:name="Strong" w:semiHidden="0" w:uiPriority="22" w:unhideWhenUsed="0" w:qFormat="1"/>
-    <w:lsdException w:name="Emphasis" w:semiHidden="0" w:uiPriority="20" w:unhideWhenUsed="0" w:qFormat="1"/>
-    <w:lsdException w:name="Table Grid" w:semiHidden="0" w:uiPriority="0" w:unhideWhenUsed="0"/>
-    <w:lsdException w:name="Placeholder Text" w:unhideWhenUsed="0"/>
-    <w:lsdException w:name="No Spacing" w:semiHidden="0" w:uiPriority="1" w:unhideWhenUsed="0" w:qFormat="1"/>
-    <w:lsdException w:name="Light Shading" w:semiHidden="0" w:uiPriority="60" w:unhideWhenUsed="0"/>
-    <w:lsdException w:name="Light List" w:semiHidden="0" w:uiPriority="61" w:unhideWhenUsed="0"/>
-    <w:lsdException w:name="Light Grid" w:semiHidden="0" w:uiPriority="62" w:unhideWhenUsed="0"/>
-    <w:lsdException w:name="Medium Shading 1" w:semiHidden="0" w:uiPriority="63" w:unhideWhenUsed="0"/>
-    <w:lsdException w:name="Medium Shading 2" w:semiHidden="0" w:uiPriority="64" w:unhideWhenUsed="0"/>
-    <w:lsdException w:name="Medium List 1" w:semiHidden="0" w:uiPriority="65" w:unhideWhenUsed="0"/>
-    <w:lsdException w:name="Medium List 2" w:semiHidden="0" w:uiPriority="66" w:unhideWhenUsed="0"/>
-    <w:lsdException w:name="Medium Grid 1" w:semiHidden="0" w:uiPriority="67" w:unhideWhenUsed="0"/>
-    <w:lsdException w:name="Medium Grid 2" w:semiHidden="0" w:uiPriority="68" w:unhideWhenUsed="0"/>
-    <w:lsdException w:name="Medium Grid 3" w:semiHidden="0" w:uiPriority="69" w:unhideWhenUsed="0"/>
-    <w:lsdException w:name="Dark List" w:semiHidden="0" w:uiPriority="70" w:unhideWhenUsed="0"/>
-    <w:lsdException w:name="Colorful Shading" w:semiHidden="0" w:uiPriority="71" w:unhideWhenUsed="0"/>
-    <w:lsdException w:name="Colorful List" w:semiHidden="0" w:uiPriority="72" w:unhideWhenUsed="0"/>
-    <w:lsdException w:name="Colorful Grid" w:semiHidden="0" w:uiPriority="73" w:unhideWhenUsed="0"/>
-    <w:lsdException w:name="Light Shading Accent 1" w:semiHidden="0" w:uiPriority="60" w:unhideWhenUsed="0"/>
-    <w:lsdException w:name="Light List Accent 1" w:semiHidden="0" w:uiPriority="61" w:unhideWhenUsed="0"/>
-    <w:lsdException w:name="Light Grid Accent 1" w:semiHidden="0" w:uiPriority="62" w:unhideWhenUsed="0"/>
-    <w:lsdException w:name="Medium Shading 1 Accent 1" w:semiHidden="0" w:uiPriority="63" w:unhideWhenUsed="0"/>
-    <w:lsdException w:name="Medium Shading 2 Accent 1" w:semiHidden="0" w:uiPriority="64" w:unhideWhenUsed="0"/>
-    <w:lsdException w:name="Medium List 1 Accent 1" w:semiHidden="0" w:uiPriority="65" w:unhideWhenUsed="0"/>
-    <w:lsdException w:name="Revision" w:unhideWhenUsed="0"/>
-    <w:lsdException w:name="List Paragraph" w:semiHidden="0" w:uiPriority="34" w:unhideWhenUsed="0" w:qFormat="1"/>
-    <w:lsdException w:name="Quote" w:semiHidden="0" w:uiPriority="29" w:unhideWhenUsed="0" w:qFormat="1"/>
-    <w:lsdException w:name="Intense Quote" w:semiHidden="0" w:uiPriority="30" w:unhideWhenUsed="0" w:qFormat="1"/>
-    <w:lsdException w:name="Medium List 2 Accent 1" w:semiHidden="0" w:uiPriority="66" w:unhideWhenUsed="0"/>
-    <w:lsdException w:name="Medium Grid 1 Accent 1" w:semiHidden="0" w:uiPriority="67" w:unhideWhenUsed="0"/>
-    <w:lsdException w:name="Medium Grid 2 Accent 1" w:semiHidden="0" w:uiPriority="68" w:unhideWhenUsed="0"/>
-    <w:lsdException w:name="Medium Grid 3 Accent 1" w:semiHidden="0" w:uiPriority="69" w:unhideWhenUsed="0"/>
-    <w:lsdException w:name="Dark List Accent 1" w:semiHidden="0" w:uiPriority="70" w:unhideWhenUsed="0"/>
-    <w:lsdException w:name="Colorful Shading Accent 1" w:semiHidden="0" w:uiPriority="71" w:unhideWhenUsed="0"/>
-    <w:lsdException w:name="Colorful List Accent 1" w:semiHidden="0" w:uiPriority="72" w:unhideWhenUsed="0"/>
-    <w:lsdException w:name="Colorful Grid Accent 1" w:semiHidden="0" w:uiPriority="73" w:unhideWhenUsed="0"/>
-    <w:lsdException w:name="Light Shading Accent 2" w:semiHidden="0" w:uiPriority="60" w:unhideWhenUsed="0"/>
-    <w:lsdException w:name="Light List Accent 2" w:semiHidden="0" w:uiPriority="61" w:unhideWhenUsed="0"/>
-    <w:lsdException w:name="Light Grid Accent 2" w:semiHidden="0" w:uiPriority="62" w:unhideWhenUsed="0"/>
-    <w:lsdException w:name="Medium Shading 1 Accent 2" w:semiHidden="0" w:uiPriority="63" w:unhideWhenUsed="0"/>
-    <w:lsdException w:name="Medium Shading 2 Accent 2" w:semiHidden="0" w:uiPriority="64" w:unhideWhenUsed="0"/>
-    <w:lsdException w:name="Medium List 1 Accent 2" w:semiHidden="0" w:uiPriority="65" w:unhideWhenUsed="0"/>
-    <w:lsdException w:name="Medium List 2 Accent 2" w:semiHidden="0" w:uiPriority="66" w:unhideWhenUsed="0"/>
-    <w:lsdException w:name="Medium Grid 1 Accent 2" w:semiHidden="0" w:uiPriority="67" w:unhideWhenUsed="0"/>
-    <w:lsdException w:name="Medium Grid 2 Accent 2" w:semiHidden="0" w:uiPriority="68" w:unhideWhenUsed="0"/>
-    <w:lsdException w:name="Medium Grid 3 Accent 2" w:semiHidden="0" w:uiPriority="69" w:unhideWhenUsed="0"/>
-    <w:lsdException w:name="Dark List Accent 2" w:semiHidden="0" w:uiPriority="70" w:unhideWhenUsed="0"/>
-    <w:lsdException w:name="Colorful Shading Accent 2" w:semiHidden="0" w:uiPriority="71" w:unhideWhenUsed="0"/>
-    <w:lsdException w:name="Colorful List Accent 2" w:semiHidden="0" w:uiPriority="72" w:unhideWhenUsed="0"/>
-    <w:lsdException w:name="Colorful Grid Accent 2" w:semiHidden="0" w:uiPriority="73" w:unhideWhenUsed="0"/>
-    <w:lsdException w:name="Light Shading Accent 3" w:semiHidden="0" w:uiPriority="60" w:unhideWhenUsed="0"/>
-    <w:lsdException w:name="Light List Accent 3" w:semiHidden="0" w:uiPriority="61" w:unhideWhenUsed="0"/>
-    <w:lsdException w:name="Light Grid Accent 3" w:semiHidden="0" w:uiPriority="62" w:unhideWhenUsed="0"/>
-    <w:lsdException w:name="Medium Shading 1 Accent 3" w:semiHidden="0" w:uiPriority="63" w:unhideWhenUsed="0"/>
-    <w:lsdException w:name="Medium Shading 2 Accent 3" w:semiHidden="0" w:uiPriority="64" w:unhideWhenUsed="0"/>
-    <w:lsdException w:name="Medium List 1 Accent 3" w:semiHidden="0" w:uiPriority="65" w:unhideWhenUsed="0"/>
-    <w:lsdException w:name="Medium List 2 Accent 3" w:semiHidden="0" w:uiPriority="66" w:unhideWhenUsed="0"/>
-    <w:lsdException w:name="Medium Grid 1 Accent 3" w:semiHidden="0" w:uiPriority="67" w:unhideWhenUsed="0"/>
-    <w:lsdException w:name="Medium Grid 2 Accent 3" w:semiHidden="0" w:uiPriority="68" w:unhideWhenUsed="0"/>
-    <w:lsdException w:name="Medium Grid 3 Accent 3" w:semiHidden="0" w:uiPriority="69" w:unhideWhenUsed="0"/>
-    <w:lsdException w:name="Dark List Accent 3" w:semiHidden="0" w:uiPriority="70" w:unhideWhenUsed="0"/>
-    <w:lsdException w:name="Colorful Shading Accent 3" w:semiHidden="0" w:uiPriority="71" w:unhideWhenUsed="0"/>
-    <w:lsdException w:name="Colorful List Accent 3" w:semiHidden="0" w:uiPriority="72" w:unhideWhenUsed="0"/>
-    <w:lsdException w:name="Colorful Grid Accent 3" w:semiHidden="0" w:uiPriority="73" w:unhideWhenUsed="0"/>
-    <w:lsdException w:name="Light Shading Accent 4" w:semiHidden="0" w:uiPriority="60" w:unhideWhenUsed="0"/>
-    <w:lsdException w:name="Light List Accent 4" w:semiHidden="0" w:uiPriority="61" w:unhideWhenUsed="0"/>
-    <w:lsdException w:name="Light Grid Accent 4" w:semiHidden="0" w:uiPriority="62" w:unhideWhenUsed="0"/>
-    <w:lsdException w:name="Medium Shading 1 Accent 4" w:semiHidden="0" w:uiPriority="63" w:unhideWhenUsed="0"/>
-    <w:lsdException w:name="Medium Shading 2 Accent 4" w:semiHidden="0" w:uiPriority="64" w:unhideWhenUsed="0"/>
-    <w:lsdException w:name="Medium List 1 Accent 4" w:semiHidden="0" w:uiPriority="65" w:unhideWhenUsed="0"/>
-    <w:lsdException w:name="Medium List 2 Accent 4" w:semiHidden="0" w:uiPriority="66" w:unhideWhenUsed="0"/>
-    <w:lsdException w:name="Medium Grid 1 Accent 4" w:semiHidden="0" w:uiPriority="67" w:unhideWhenUsed="0"/>
-    <w:lsdException w:name="Medium Grid 2 Accent 4" w:semiHidden="0" w:uiPriority="68" w:unhideWhenUsed="0"/>
-    <w:lsdException w:name="Medium Grid 3 Accent 4" w:semiHidden="0" w:uiPriority="69" w:unhideWhenUsed="0"/>
-    <w:lsdException w:name="Dark List Accent 4" w:semiHidden="0" w:uiPriority="70" w:unhideWhenUsed="0"/>
-    <w:lsdException w:name="Colorful Shading Accent 4" w:semiHidden="0" w:uiPriority="71" w:unhideWhenUsed="0"/>
-    <w:lsdException w:name="Colorful List Accent 4" w:semiHidden="0" w:uiPriority="72" w:unhideWhenUsed="0"/>
-    <w:lsdException w:name="Colorful Grid Accent 4" w:semiHidden="0" w:uiPriority="73" w:unhideWhenUsed="0"/>
-    <w:lsdException w:name="Light Shading Accent 5" w:semiHidden="0" w:uiPriority="60" w:unhideWhenUsed="0"/>
-    <w:lsdException w:name="Light List Accent 5" w:semiHidden="0" w:uiPriority="61" w:unhideWhenUsed="0"/>
-    <w:lsdException w:name="Light Grid Accent 5" w:semiHidden="0" w:uiPriority="62" w:unhideWhenUsed="0"/>
-    <w:lsdException w:name="Medium Shading 1 Accent 5" w:semiHidden="0" w:uiPriority="63" w:unhideWhenUsed="0"/>
-    <w:lsdException w:name="Medium Shading 2 Accent 5" w:semiHidden="0" w:uiPriority="64" w:unhideWhenUsed="0"/>
-    <w:lsdException w:name="Medium List 1 Accent 5" w:semiHidden="0" w:uiPriority="65" w:unhideWhenUsed="0"/>
-    <w:lsdException w:name="Medium List 2 Accent 5" w:semiHidden="0" w:uiPriority="66" w:unhideWhenUsed="0"/>
-    <w:lsdException w:name="Medium Grid 1 Accent 5" w:semiHidden="0" w:uiPriority="67" w:unhideWhenUsed="0"/>
-    <w:lsdException w:name="Medium Grid 2 Accent 5" w:semiHidden="0" w:uiPriority="68" w:unhideWhenUsed="0"/>
-    <w:lsdException w:name="Medium Grid 3 Accent 5" w:semiHidden="0" w:uiPriority="69" w:unhideWhenUsed="0"/>
-    <w:lsdException w:name="Dark List Accent 5" w:semiHidden="0" w:uiPriority="70" w:unhideWhenUsed="0"/>
-    <w:lsdException w:name="Colorful Shading Accent 5" w:semiHidden="0" w:uiPriority="71" w:unhideWhenUsed="0"/>
-    <w:lsdException w:name="Colorful List Accent 5" w:semiHidden="0" w:uiPriority="72" w:unhideWhenUsed="0"/>
-    <w:lsdException w:name="Colorful Grid Accent 5" w:semiHidden="0" w:uiPriority="73" w:unhideWhenUsed="0"/>
-    <w:lsdException w:name="Light Shading Accent 6" w:semiHidden="0" w:uiPriority="60" w:unhideWhenUsed="0"/>
-    <w:lsdException w:name="Light List Accent 6" w:semiHidden="0" w:uiPriority="61" w:unhideWhenUsed="0"/>
-    <w:lsdException w:name="Light Grid Accent 6" w:semiHidden="0" w:uiPriority="62" w:unhideWhenUsed="0"/>
-    <w:lsdException w:name="Medium Shading 1 Accent 6" w:semiHidden="0" w:uiPriority="63" w:unhideWhenUsed="0"/>
-    <w:lsdException w:name="Medium Shading 2 Accent 6" w:semiHidden="0" w:uiPriority="64" w:unhideWhenUsed="0"/>
-    <w:lsdException w:name="Medium List 1 Accent 6" w:semiHidden="0" w:uiPriority="65" w:unhideWhenUsed="0"/>
-    <w:lsdException w:name="Medium List 2 Accent 6" w:semiHidden="0" w:uiPriority="66" w:unhideWhenUsed="0"/>
-    <w:lsdException w:name="Medium Grid 1 Accent 6" w:semiHidden="0" w:uiPriority="67" w:unhideWhenUsed="0"/>
-    <w:lsdException w:name="Medium Grid 2 Accent 6" w:semiHidden="0" w:uiPriority="68" w:unhideWhenUsed="0"/>
-    <w:lsdException w:name="Medium Grid 3 Accent 6" w:semiHidden="0" w:uiPriority="69" w:unhideWhenUsed="0"/>
-    <w:lsdException w:name="Dark List Accent 6" w:semiHidden="0" w:uiPriority="70" w:unhideWhenUsed="0"/>
-    <w:lsdException w:name="Colorful Shading Accent 6" w:semiHidden="0" w:uiPriority="71" w:unhideWhenUsed="0"/>
-    <w:lsdException w:name="Colorful List Accent 6" w:semiHidden="0" w:uiPriority="72" w:unhideWhenUsed="0"/>
-    <w:lsdException w:name="Colorful Grid Accent 6" w:semiHidden="0" w:uiPriority="73" w:unhideWhenUsed="0"/>
-    <w:lsdException w:name="Subtle Emphasis" w:semiHidden="0" w:uiPriority="19" w:unhideWhenUsed="0" w:qFormat="1"/>
-    <w:lsdException w:name="Intense Emphasis" w:semiHidden="0" w:uiPriority="21" w:unhideWhenUsed="0" w:qFormat="1"/>
-    <w:lsdException w:name="Subtle Reference" w:semiHidden="0" w:uiPriority="31" w:unhideWhenUsed="0" w:qFormat="1"/>
-    <w:lsdException w:name="Intense Reference" w:semiHidden="0" w:uiPriority="32" w:unhideWhenUsed="0" w:qFormat="1"/>
-    <w:lsdException w:name="Book Title" w:semiHidden="0" w:uiPriority="33" w:unhideWhenUsed="0" w:qFormat="1"/>
-    <w:lsdException w:name="Bibliography" w:uiPriority="37"/>
-    <w:lsdException w:name="TOC Heading" w:uiPriority="39" w:qFormat="1"/>
+  <w:latentStyles w:defLockedState="0" w:defUIPriority="99" w:defSemiHidden="0" w:defUnhideWhenUsed="0" w:defQFormat="0" w:count="375">
+    <w:lsdException w:name="Normal" w:uiPriority="0" w:qFormat="1"/>
+    <w:lsdException w:name="heading 1" w:uiPriority="9" w:qFormat="1"/>
+    <w:lsdException w:name="heading 2" w:semiHidden="1" w:uiPriority="9" w:unhideWhenUsed="1" w:qFormat="1"/>
+    <w:lsdException w:name="heading 3" w:semiHidden="1" w:uiPriority="9" w:unhideWhenUsed="1" w:qFormat="1"/>
+    <w:lsdException w:name="heading 4" w:semiHidden="1" w:uiPriority="9" w:unhideWhenUsed="1" w:qFormat="1"/>
+    <w:lsdException w:name="heading 5" w:semiHidden="1" w:uiPriority="9" w:unhideWhenUsed="1" w:qFormat="1"/>
+    <w:lsdException w:name="heading 6" w:semiHidden="1" w:uiPriority="9" w:unhideWhenUsed="1" w:qFormat="1"/>
+    <w:lsdException w:name="heading 7" w:semiHidden="1" w:uiPriority="9" w:unhideWhenUsed="1" w:qFormat="1"/>
+    <w:lsdException w:name="heading 8" w:semiHidden="1" w:uiPriority="9" w:unhideWhenUsed="1" w:qFormat="1"/>
+    <w:lsdException w:name="heading 9" w:semiHidden="1" w:uiPriority="9" w:unhideWhenUsed="1" w:qFormat="1"/>
+    <w:lsdException w:name="index 1" w:semiHidden="1" w:unhideWhenUsed="1"/>
+    <w:lsdException w:name="index 2" w:semiHidden="1" w:unhideWhenUsed="1"/>
+    <w:lsdException w:name="index 3" w:semiHidden="1" w:unhideWhenUsed="1"/>
+    <w:lsdException w:name="index 4" w:semiHidden="1" w:unhideWhenUsed="1"/>
+    <w:lsdException w:name="index 5" w:semiHidden="1" w:unhideWhenUsed="1"/>
+    <w:lsdException w:name="index 6" w:semiHidden="1" w:unhideWhenUsed="1"/>
+    <w:lsdException w:name="index 7" w:semiHidden="1" w:unhideWhenUsed="1"/>
+    <w:lsdException w:name="index 8" w:semiHidden="1" w:unhideWhenUsed="1"/>
+    <w:lsdException w:name="index 9" w:semiHidden="1" w:unhideWhenUsed="1"/>
+    <w:lsdException w:name="toc 1" w:semiHidden="1" w:uiPriority="39" w:unhideWhenUsed="1"/>
+    <w:lsdException w:name="toc 2" w:semiHidden="1" w:uiPriority="39" w:unhideWhenUsed="1"/>
+    <w:lsdException w:name="toc 3" w:semiHidden="1" w:uiPriority="39" w:unhideWhenUsed="1"/>
+    <w:lsdException w:name="toc 4" w:semiHidden="1" w:uiPriority="39" w:unhideWhenUsed="1"/>
+    <w:lsdException w:name="toc 5" w:semiHidden="1" w:uiPriority="39" w:unhideWhenUsed="1"/>
+    <w:lsdException w:name="toc 6" w:semiHidden="1" w:uiPriority="39" w:unhideWhenUsed="1"/>
+    <w:lsdException w:name="toc 7" w:semiHidden="1" w:uiPriority="39" w:unhideWhenUsed="1"/>
+    <w:lsdException w:name="toc 8" w:semiHidden="1" w:uiPriority="39" w:unhideWhenUsed="1"/>
+    <w:lsdException w:name="toc 9" w:semiHidden="1" w:uiPriority="39" w:unhideWhenUsed="1"/>
+    <w:lsdException w:name="Normal Indent" w:semiHidden="1" w:unhideWhenUsed="1"/>
+    <w:lsdException w:name="footnote text" w:semiHidden="1" w:unhideWhenUsed="1"/>
+    <w:lsdException w:name="annotation text" w:semiHidden="1" w:unhideWhenUsed="1"/>
+    <w:lsdException w:name="header" w:semiHidden="1" w:unhideWhenUsed="1"/>
+    <w:lsdException w:name="footer" w:semiHidden="1" w:unhideWhenUsed="1"/>
+    <w:lsdException w:name="index heading" w:semiHidden="1" w:unhideWhenUsed="1"/>
+    <w:lsdException w:name="caption" w:semiHidden="1" w:uiPriority="35" w:unhideWhenUsed="1" w:qFormat="1"/>
+    <w:lsdException w:name="table of figures" w:semiHidden="1" w:unhideWhenUsed="1"/>
+    <w:lsdException w:name="envelope address" w:semiHidden="1" w:unhideWhenUsed="1"/>
+    <w:lsdException w:name="envelope return" w:semiHidden="1" w:unhideWhenUsed="1"/>
+    <w:lsdException w:name="footnote reference" w:semiHidden="1" w:unhideWhenUsed="1"/>
+    <w:lsdException w:name="annotation reference" w:semiHidden="1" w:unhideWhenUsed="1"/>
+    <w:lsdException w:name="line number" w:semiHidden="1" w:unhideWhenUsed="1"/>
+    <w:lsdException w:name="page number" w:semiHidden="1" w:unhideWhenUsed="1"/>
+    <w:lsdException w:name="endnote reference" w:semiHidden="1" w:unhideWhenUsed="1"/>
+    <w:lsdException w:name="endnote text" w:semiHidden="1" w:unhideWhenUsed="1"/>
+    <w:lsdException w:name="table of authorities" w:semiHidden="1" w:unhideWhenUsed="1"/>
+    <w:lsdException w:name="macro" w:semiHidden="1" w:unhideWhenUsed="1"/>
+    <w:lsdException w:name="toa heading" w:semiHidden="1" w:unhideWhenUsed="1"/>
+    <w:lsdException w:name="List" w:semiHidden="1" w:unhideWhenUsed="1"/>
+    <w:lsdException w:name="List Bullet" w:semiHidden="1" w:unhideWhenUsed="1"/>
+    <w:lsdException w:name="List Number" w:semiHidden="1" w:unhideWhenUsed="1"/>
+    <w:lsdException w:name="List 2" w:semiHidden="1" w:unhideWhenUsed="1"/>
+    <w:lsdException w:name="List 3" w:semiHidden="1" w:unhideWhenUsed="1"/>
+    <w:lsdException w:name="List 4" w:semiHidden="1" w:unhideWhenUsed="1"/>
+    <w:lsdException w:name="List 5" w:semiHidden="1" w:unhideWhenUsed="1"/>
+    <w:lsdException w:name="List Bullet 2" w:semiHidden="1" w:unhideWhenUsed="1"/>
+    <w:lsdException w:name="List Bullet 3" w:semiHidden="1" w:unhideWhenUsed="1"/>
+    <w:lsdException w:name="List Bullet 4" w:semiHidden="1" w:unhideWhenUsed="1"/>
+    <w:lsdException w:name="List Bullet 5" w:semiHidden="1" w:unhideWhenUsed="1"/>
+    <w:lsdException w:name="List Number 2" w:semiHidden="1" w:unhideWhenUsed="1"/>
+    <w:lsdException w:name="List Number 3" w:semiHidden="1" w:unhideWhenUsed="1"/>
+    <w:lsdException w:name="List Number 4" w:semiHidden="1" w:unhideWhenUsed="1"/>
+    <w:lsdException w:name="List Number 5" w:semiHidden="1" w:unhideWhenUsed="1"/>
+    <w:lsdException w:name="Title" w:uiPriority="10" w:qFormat="1"/>
+    <w:lsdException w:name="Closing" w:semiHidden="1" w:unhideWhenUsed="1"/>
+    <w:lsdException w:name="Signature" w:semiHidden="1" w:unhideWhenUsed="1"/>
+    <w:lsdException w:name="Default Paragraph Font" w:semiHidden="1" w:uiPriority="1" w:unhideWhenUsed="1"/>
+    <w:lsdException w:name="Body Text" w:semiHidden="1" w:unhideWhenUsed="1"/>
+    <w:lsdException w:name="Body Text Indent" w:semiHidden="1" w:unhideWhenUsed="1"/>
+    <w:lsdException w:name="List Continue" w:semiHidden="1" w:unhideWhenUsed="1"/>
+    <w:lsdException w:name="List Continue 2" w:semiHidden="1" w:unhideWhenUsed="1"/>
+    <w:lsdException w:name="List Continue 3" w:semiHidden="1" w:unhideWhenUsed="1"/>
+    <w:lsdException w:name="List Continue 4" w:semiHidden="1" w:unhideWhenUsed="1"/>
+    <w:lsdException w:name="List Continue 5" w:semiHidden="1" w:unhideWhenUsed="1"/>
+    <w:lsdException w:name="Message Header" w:semiHidden="1" w:unhideWhenUsed="1"/>
+    <w:lsdException w:name="Subtitle" w:uiPriority="11" w:qFormat="1"/>
+    <w:lsdException w:name="Salutation" w:semiHidden="1" w:unhideWhenUsed="1"/>
+    <w:lsdException w:name="Date" w:semiHidden="1" w:unhideWhenUsed="1"/>
+    <w:lsdException w:name="Body Text First Indent" w:semiHidden="1" w:unhideWhenUsed="1"/>
+    <w:lsdException w:name="Body Text First Indent 2" w:semiHidden="1" w:unhideWhenUsed="1"/>
+    <w:lsdException w:name="Note Heading" w:semiHidden="1" w:unhideWhenUsed="1"/>
+    <w:lsdException w:name="Body Text 2" w:semiHidden="1" w:unhideWhenUsed="1"/>
+    <w:lsdException w:name="Body Text 3" w:semiHidden="1" w:unhideWhenUsed="1"/>
+    <w:lsdException w:name="Body Text Indent 2" w:semiHidden="1" w:unhideWhenUsed="1"/>
+    <w:lsdException w:name="Body Text Indent 3" w:semiHidden="1" w:unhideWhenUsed="1"/>
+    <w:lsdException w:name="Block Text" w:semiHidden="1" w:unhideWhenUsed="1"/>
+    <w:lsdException w:name="Hyperlink" w:semiHidden="1" w:unhideWhenUsed="1"/>
+    <w:lsdException w:name="FollowedHyperlink" w:semiHidden="1" w:unhideWhenUsed="1"/>
+    <w:lsdException w:name="Strong" w:uiPriority="22" w:qFormat="1"/>
+    <w:lsdException w:name="Emphasis" w:uiPriority="20" w:qFormat="1"/>
+    <w:lsdException w:name="Document Map" w:semiHidden="1" w:unhideWhenUsed="1"/>
+    <w:lsdException w:name="Plain Text" w:semiHidden="1" w:unhideWhenUsed="1"/>
+    <w:lsdException w:name="E-mail Signature" w:semiHidden="1" w:unhideWhenUsed="1"/>
+    <w:lsdException w:name="HTML Top of Form" w:semiHidden="1" w:unhideWhenUsed="1"/>
+    <w:lsdException w:name="HTML Bottom of Form" w:semiHidden="1" w:unhideWhenUsed="1"/>
+    <w:lsdException w:name="Normal (Web)" w:semiHidden="1" w:unhideWhenUsed="1"/>
+    <w:lsdException w:name="HTML Acronym" w:semiHidden="1" w:unhideWhenUsed="1"/>
+    <w:lsdException w:name="HTML Address" w:semiHidden="1" w:unhideWhenUsed="1"/>
+    <w:lsdException w:name="HTML Cite" w:semiHidden="1" w:unhideWhenUsed="1"/>
+    <w:lsdException w:name="HTML Code" w:semiHidden="1" w:unhideWhenUsed="1"/>
+    <w:lsdException w:name="HTML Definition" w:semiHidden="1" w:unhideWhenUsed="1"/>
+    <w:lsdException w:name="HTML Keyboard" w:semiHidden="1" w:unhideWhenUsed="1"/>
+    <w:lsdException w:name="HTML Preformatted" w:semiHidden="1" w:unhideWhenUsed="1"/>
+    <w:lsdException w:name="HTML Sample" w:semiHidden="1" w:unhideWhenUsed="1"/>
+    <w:lsdException w:name="HTML Typewriter" w:semiHidden="1" w:unhideWhenUsed="1"/>
+    <w:lsdException w:name="HTML Variable" w:semiHidden="1" w:unhideWhenUsed="1"/>
+    <w:lsdException w:name="Normal Table" w:semiHidden="1" w:unhideWhenUsed="1"/>
+    <w:lsdException w:name="annotation subject" w:semiHidden="1" w:unhideWhenUsed="1"/>
+    <w:lsdException w:name="No List" w:semiHidden="1" w:unhideWhenUsed="1"/>
+    <w:lsdException w:name="Outline List 1" w:semiHidden="1" w:unhideWhenUsed="1"/>
+    <w:lsdException w:name="Outline List 2" w:semiHidden="1" w:unhideWhenUsed="1"/>
+    <w:lsdException w:name="Outline List 3" w:semiHidden="1" w:unhideWhenUsed="1"/>
+    <w:lsdException w:name="Table Simple 1" w:semiHidden="1" w:unhideWhenUsed="1"/>
+    <w:lsdException w:name="Table Simple 2" w:semiHidden="1" w:unhideWhenUsed="1"/>
+    <w:lsdException w:name="Table Simple 3" w:semiHidden="1" w:unhideWhenUsed="1"/>
+    <w:lsdException w:name="Table Classic 1" w:semiHidden="1" w:unhideWhenUsed="1"/>
+    <w:lsdException w:name="Table Classic 2" w:semiHidden="1" w:unhideWhenUsed="1"/>
+    <w:lsdException w:name="Table Classic 3" w:semiHidden="1" w:unhideWhenUsed="1"/>
+    <w:lsdException w:name="Table Classic 4" w:semiHidden="1" w:unhideWhenUsed="1"/>
+    <w:lsdException w:name="Table Colorful 1" w:semiHidden="1" w:unhideWhenUsed="1"/>
+    <w:lsdException w:name="Table Colorful 2" w:semiHidden="1" w:unhideWhenUsed="1"/>
+    <w:lsdException w:name="Table Colorful 3" w:semiHidden="1" w:unhideWhenUsed="1"/>
+    <w:lsdException w:name="Table Columns 1" w:semiHidden="1" w:unhideWhenUsed="1"/>
+    <w:lsdException w:name="Table Columns 2" w:semiHidden="1" w:unhideWhenUsed="1"/>
+    <w:lsdException w:name="Table Columns 3" w:semiHidden="1" w:unhideWhenUsed="1"/>
+    <w:lsdException w:name="Table Columns 4" w:semiHidden="1" w:unhideWhenUsed="1"/>
+    <w:lsdException w:name="Table Columns 5" w:semiHidden="1" w:unhideWhenUsed="1"/>
+    <w:lsdException w:name="Table Grid 1" w:semiHidden="1" w:unhideWhenUsed="1"/>
+    <w:lsdException w:name="Table Grid 2" w:semiHidden="1" w:unhideWhenUsed="1"/>
+    <w:lsdException w:name="Table Grid 3" w:semiHidden="1" w:unhideWhenUsed="1"/>
+    <w:lsdException w:name="Table Grid 4" w:semiHidden="1" w:unhideWhenUsed="1"/>
+    <w:lsdException w:name="Table Grid 5" w:semiHidden="1" w:unhideWhenUsed="1"/>
+    <w:lsdException w:name="Table Grid 6" w:semiHidden="1" w:unhideWhenUsed="1"/>
+    <w:lsdException w:name="Table Grid 7" w:semiHidden="1" w:unhideWhenUsed="1"/>
+    <w:lsdException w:name="Table Grid 8" w:semiHidden="1" w:unhideWhenUsed="1"/>
+    <w:lsdException w:name="Table List 1" w:semiHidden="1" w:unhideWhenUsed="1"/>
+    <w:lsdException w:name="Table List 2" w:semiHidden="1" w:unhideWhenUsed="1"/>
+    <w:lsdException w:name="Table List 3" w:semiHidden="1" w:unhideWhenUsed="1"/>
+    <w:lsdException w:name="Table List 4" w:semiHidden="1" w:unhideWhenUsed="1"/>
+    <w:lsdException w:name="Table List 5" w:semiHidden="1" w:unhideWhenUsed="1"/>
+    <w:lsdException w:name="Table List 6" w:semiHidden="1" w:unhideWhenUsed="1"/>
+    <w:lsdException w:name="Table List 7" w:semiHidden="1" w:unhideWhenUsed="1"/>
+    <w:lsdException w:name="Table List 8" w:semiHidden="1" w:unhideWhenUsed="1"/>
+    <w:lsdException w:name="Table 3D effects 1" w:semiHidden="1" w:unhideWhenUsed="1"/>
+    <w:lsdException w:name="Table 3D effects 2" w:semiHidden="1" w:unhideWhenUsed="1"/>
+    <w:lsdException w:name="Table 3D effects 3" w:semiHidden="1" w:unhideWhenUsed="1"/>
+    <w:lsdException w:name="Table Contemporary" w:semiHidden="1" w:unhideWhenUsed="1"/>
+    <w:lsdException w:name="Table Elegant" w:semiHidden="1" w:unhideWhenUsed="1"/>
+    <w:lsdException w:name="Table Professional" w:semiHidden="1" w:unhideWhenUsed="1"/>
+    <w:lsdException w:name="Table Subtle 1" w:semiHidden="1" w:unhideWhenUsed="1"/>
+    <w:lsdException w:name="Table Subtle 2" w:semiHidden="1" w:unhideWhenUsed="1"/>
+    <w:lsdException w:name="Table Web 1" w:semiHidden="1" w:unhideWhenUsed="1"/>
+    <w:lsdException w:name="Table Web 2" w:semiHidden="1" w:unhideWhenUsed="1"/>
+    <w:lsdException w:name="Table Web 3" w:semiHidden="1" w:unhideWhenUsed="1"/>
+    <w:lsdException w:name="Balloon Text" w:semiHidden="1" w:unhideWhenUsed="1"/>
+    <w:lsdException w:name="Table Grid" w:semiHidden="1" w:uiPriority="0" w:unhideWhenUsed="1"/>
+    <w:lsdException w:name="Table Theme" w:semiHidden="1" w:unhideWhenUsed="1"/>
+    <w:lsdException w:name="Placeholder Text" w:semiHidden="1"/>
+    <w:lsdException w:name="No Spacing" w:uiPriority="1" w:qFormat="1"/>
+    <w:lsdException w:name="Light Shading" w:uiPriority="60"/>
+    <w:lsdException w:name="Light List" w:uiPriority="61"/>
+    <w:lsdException w:name="Light Grid" w:uiPriority="62"/>
+    <w:lsdException w:name="Medium Shading 1" w:uiPriority="63"/>
+    <w:lsdException w:name="Medium Shading 2" w:uiPriority="64"/>
+    <w:lsdException w:name="Medium List 1" w:uiPriority="65"/>
+    <w:lsdException w:name="Medium List 2" w:uiPriority="66"/>
+    <w:lsdException w:name="Medium Grid 1" w:uiPriority="67"/>
+    <w:lsdException w:name="Medium Grid 2" w:uiPriority="68"/>
+    <w:lsdException w:name="Medium Grid 3" w:uiPriority="69"/>
+    <w:lsdException w:name="Dark List" w:uiPriority="70"/>
+    <w:lsdException w:name="Colorful Shading" w:uiPriority="71"/>
+    <w:lsdException w:name="Colorful List" w:uiPriority="72"/>
+    <w:lsdException w:name="Colorful Grid" w:uiPriority="73"/>
+    <w:lsdException w:name="Light Shading Accent 1" w:uiPriority="60"/>
+    <w:lsdException w:name="Light List Accent 1" w:uiPriority="61"/>
+    <w:lsdException w:name="Light Grid Accent 1" w:uiPriority="62"/>
+    <w:lsdException w:name="Medium Shading 1 Accent 1" w:uiPriority="63"/>
+    <w:lsdException w:name="Medium Shading 2 Accent 1" w:uiPriority="64"/>
+    <w:lsdException w:name="Medium List 1 Accent 1" w:uiPriority="65"/>
+    <w:lsdException w:name="Revision" w:semiHidden="1"/>
+    <w:lsdException w:name="List Paragraph" w:uiPriority="34" w:qFormat="1"/>
+    <w:lsdException w:name="Quote" w:uiPriority="29" w:qFormat="1"/>
+    <w:lsdException w:name="Intense Quote" w:uiPriority="30" w:qFormat="1"/>
+    <w:lsdException w:name="Medium List 2 Accent 1" w:uiPriority="66"/>
+    <w:lsdException w:name="Medium Grid 1 Accent 1" w:uiPriority="67"/>
+    <w:lsdException w:name="Medium Grid 2 Accent 1" w:uiPriority="68"/>
+    <w:lsdException w:name="Medium Grid 3 Accent 1" w:uiPriority="69"/>
+    <w:lsdException w:name="Dark List Accent 1" w:uiPriority="70"/>
+    <w:lsdException w:name="Colorful Shading Accent 1" w:uiPriority="71"/>
+    <w:lsdException w:name="Colorful List Accent 1" w:uiPriority="72"/>
+    <w:lsdException w:name="Colorful Grid Accent 1" w:uiPriority="73"/>
+    <w:lsdException w:name="Light Shading Accent 2" w:uiPriority="60"/>
+    <w:lsdException w:name="Light List Accent 2" w:uiPriority="61"/>
+    <w:lsdException w:name="Light Grid Accent 2" w:uiPriority="62"/>
+    <w:lsdException w:name="Medium Shading 1 Accent 2" w:uiPriority="63"/>
+    <w:lsdException w:name="Medium Shading 2 Accent 2" w:uiPriority="64"/>
+    <w:lsdException w:name="Medium List 1 Accent 2" w:uiPriority="65"/>
+    <w:lsdException w:name="Medium List 2 Accent 2" w:uiPriority="66"/>
+    <w:lsdException w:name="Medium Grid 1 Accent 2" w:uiPriority="67"/>
+    <w:lsdException w:name="Medium Grid 2 Accent 2" w:uiPriority="68"/>
+    <w:lsdException w:name="Medium Grid 3 Accent 2" w:uiPriority="69"/>
+    <w:lsdException w:name="Dark List Accent 2" w:uiPriority="70"/>
+    <w:lsdException w:name="Colorful Shading Accent 2" w:uiPriority="71"/>
+    <w:lsdException w:name="Colorful List Accent 2" w:uiPriority="72"/>
+    <w:lsdException w:name="Colorful Grid Accent 2" w:uiPriority="73"/>
+    <w:lsdException w:name="Light Shading Accent 3" w:uiPriority="60"/>
+    <w:lsdException w:name="Light List Accent 3" w:uiPriority="61"/>
+    <w:lsdException w:name="Light Grid Accent 3" w:uiPriority="62"/>
+    <w:lsdException w:name="Medium Shading 1 Accent 3" w:uiPriority="63"/>
+    <w:lsdException w:name="Medium Shading 2 Accent 3" w:uiPriority="64"/>
+    <w:lsdException w:name="Medium List 1 Accent 3" w:uiPriority="65"/>
+    <w:lsdException w:name="Medium List 2 Accent 3" w:uiPriority="66"/>
+    <w:lsdException w:name="Medium Grid 1 Accent 3" w:uiPriority="67"/>
+    <w:lsdException w:name="Medium Grid 2 Accent 3" w:uiPriority="68"/>
+    <w:lsdException w:name="Medium Grid 3 Accent 3" w:uiPriority="69"/>
+    <w:lsdException w:name="Dark List Accent 3" w:uiPriority="70"/>
+    <w:lsdException w:name="Colorful Shading Accent 3" w:uiPriority="71"/>
+    <w:lsdException w:name="Colorful List Accent 3" w:uiPriority="72"/>
+    <w:lsdException w:name="Colorful Grid Accent 3" w:uiPriority="73"/>
+    <w:lsdException w:name="Light Shading Accent 4" w:uiPriority="60"/>
+    <w:lsdException w:name="Light List Accent 4" w:uiPriority="61"/>
+    <w:lsdException w:name="Light Grid Accent 4" w:uiPriority="62"/>
+    <w:lsdException w:name="Medium Shading 1 Accent 4" w:uiPriority="63"/>
+    <w:lsdException w:name="Medium Shading 2 Accent 4" w:uiPriority="64"/>
+    <w:lsdException w:name="Medium List 1 Accent 4" w:uiPriority="65"/>
+    <w:lsdException w:name="Medium List 2 Accent 4" w:uiPriority="66"/>
+    <w:lsdException w:name="Medium Grid 1 Accent 4" w:uiPriority="67"/>
+    <w:lsdException w:name="Medium Grid 2 Accent 4" w:uiPriority="68"/>
+    <w:lsdException w:name="Medium Grid 3 Accent 4" w:uiPriority="69"/>
+    <w:lsdException w:name="Dark List Accent 4" w:uiPriority="70"/>
+    <w:lsdException w:name="Colorful Shading Accent 4" w:uiPriority="71"/>
+    <w:lsdException w:name="Colorful List Accent 4" w:uiPriority="72"/>
+    <w:lsdException w:name="Colorful Grid Accent 4" w:uiPriority="73"/>
+    <w:lsdException w:name="Light Shading Accent 5" w:uiPriority="60"/>
+    <w:lsdException w:name="Light List Accent 5" w:uiPriority="61"/>
+    <w:lsdException w:name="Light Grid Accent 5" w:uiPriority="62"/>
+    <w:lsdException w:name="Medium Shading 1 Accent 5" w:uiPriority="63"/>
+    <w:lsdException w:name="Medium Shading 2 Accent 5" w:uiPriority="64"/>
+    <w:lsdException w:name="Medium List 1 Accent 5" w:uiPriority="65"/>
+    <w:lsdException w:name="Medium List 2 Accent 5" w:uiPriority="66"/>
+    <w:lsdException w:name="Medium Grid 1 Accent 5" w:uiPriority="67"/>
+    <w:lsdException w:name="Medium Grid 2 Accent 5" w:uiPriority="68"/>
+    <w:lsdException w:name="Medium Grid 3 Accent 5" w:uiPriority="69"/>
+    <w:lsdException w:name="Dark List Accent 5" w:uiPriority="70"/>
+    <w:lsdException w:name="Colorful Shading Accent 5" w:uiPriority="71"/>
+    <w:lsdException w:name="Colorful List Accent 5" w:uiPriority="72"/>
+    <w:lsdException w:name="Colorful Grid Accent 5" w:uiPriority="73"/>
+    <w:lsdException w:name="Light Shading Accent 6" w:uiPriority="60"/>
+    <w:lsdException w:name="Light List Accent 6" w:uiPriority="61"/>
+    <w:lsdException w:name="Light Grid Accent 6" w:uiPriority="62"/>
+    <w:lsdException w:name="Medium Shading 1 Accent 6" w:uiPriority="63"/>
+    <w:lsdException w:name="Medium Shading 2 Accent 6" w:uiPriority="64"/>
+    <w:lsdException w:name="Medium List 1 Accent 6" w:uiPriority="65"/>
+    <w:lsdException w:name="Medium List 2 Accent 6" w:uiPriority="66"/>
+    <w:lsdException w:name="Medium Grid 1 Accent 6" w:uiPriority="67"/>
+    <w:lsdException w:name="Medium Grid 2 Accent 6" w:uiPriority="68"/>
+    <w:lsdException w:name="Medium Grid 3 Accent 6" w:uiPriority="69"/>
+    <w:lsdException w:name="Dark List Accent 6" w:uiPriority="70"/>
+    <w:lsdException w:name="Colorful Shading Accent 6" w:uiPriority="71"/>
+    <w:lsdException w:name="Colorful List Accent 6" w:uiPriority="72"/>
+    <w:lsdException w:name="Colorful Grid Accent 6" w:uiPriority="73"/>
+    <w:lsdException w:name="Subtle Emphasis" w:uiPriority="19" w:qFormat="1"/>
+    <w:lsdException w:name="Intense Emphasis" w:uiPriority="21" w:qFormat="1"/>
+    <w:lsdException w:name="Subtle Reference" w:uiPriority="31" w:qFormat="1"/>
+    <w:lsdException w:name="Intense Reference" w:uiPriority="32" w:qFormat="1"/>
+    <w:lsdException w:name="Book Title" w:uiPriority="33" w:qFormat="1"/>
+    <w:lsdException w:name="Bibliography" w:semiHidden="1" w:uiPriority="37" w:unhideWhenUsed="1"/>
+    <w:lsdException w:name="TOC Heading" w:semiHidden="1" w:uiPriority="39" w:unhideWhenUsed="1" w:qFormat="1"/>
+    <w:lsdException w:name="Plain Table 1" w:uiPriority="41"/>
+    <w:lsdException w:name="Plain Table 2" w:uiPriority="42"/>
+    <w:lsdException w:name="Plain Table 3" w:uiPriority="43"/>
+    <w:lsdException w:name="Plain Table 4" w:uiPriority="44"/>
+    <w:lsdException w:name="Plain Table 5" w:uiPriority="45"/>
+    <w:lsdException w:name="Grid Table Light" w:uiPriority="40"/>
+    <w:lsdException w:name="Grid Table 1 Light" w:uiPriority="46"/>
+    <w:lsdException w:name="Grid Table 2" w:uiPriority="47"/>
+    <w:lsdException w:name="Grid Table 3" w:uiPriority="48"/>
+    <w:lsdException w:name="Grid Table 4" w:uiPriority="49"/>
+    <w:lsdException w:name="Grid Table 5 Dark" w:uiPriority="50"/>
+    <w:lsdException w:name="Grid Table 6 Colorful" w:uiPriority="51"/>
+    <w:lsdException w:name="Grid Table 7 Colorful" w:uiPriority="52"/>
+    <w:lsdException w:name="Grid Table 1 Light Accent 1" w:uiPriority="46"/>
+    <w:lsdException w:name="Grid Table 2 Accent 1" w:uiPriority="47"/>
+    <w:lsdException w:name="Grid Table 3 Accent 1" w:uiPriority="48"/>
+    <w:lsdException w:name="Grid Table 4 Accent 1" w:uiPriority="49"/>
+    <w:lsdException w:name="Grid Table 5 Dark Accent 1" w:uiPriority="50"/>
+    <w:lsdException w:name="Grid Table 6 Colorful Accent 1" w:uiPriority="51"/>
+    <w:lsdException w:name="Grid Table 7 Colorful Accent 1" w:uiPriority="52"/>
+    <w:lsdException w:name="Grid Table 1 Light Accent 2" w:uiPriority="46"/>
+    <w:lsdException w:name="Grid Table 2 Accent 2" w:uiPriority="47"/>
+    <w:lsdException w:name="Grid Table 3 Accent 2" w:uiPriority="48"/>
+    <w:lsdException w:name="Grid Table 4 Accent 2" w:uiPriority="49"/>
+    <w:lsdException w:name="Grid Table 5 Dark Accent 2" w:uiPriority="50"/>
+    <w:lsdException w:name="Grid Table 6 Colorful Accent 2" w:uiPriority="51"/>
+    <w:lsdException w:name="Grid Table 7 Colorful Accent 2" w:uiPriority="52"/>
+    <w:lsdException w:name="Grid Table 1 Light Accent 3" w:uiPriority="46"/>
+    <w:lsdException w:name="Grid Table 2 Accent 3" w:uiPriority="47"/>
+    <w:lsdException w:name="Grid Table 3 Accent 3" w:uiPriority="48"/>
+    <w:lsdException w:name="Grid Table 4 Accent 3" w:uiPriority="49"/>
+    <w:lsdException w:name="Grid Table 5 Dark Accent 3" w:uiPriority="50"/>
+    <w:lsdException w:name="Grid Table 6 Colorful Accent 3" w:uiPriority="51"/>
+    <w:lsdException w:name="Grid Table 7 Colorful Accent 3" w:uiPriority="52"/>
+    <w:lsdException w:name="Grid Table 1 Light Accent 4" w:uiPriority="46"/>
+    <w:lsdException w:name="Grid Table 2 Accent 4" w:uiPriority="47"/>
+    <w:lsdException w:name="Grid Table 3 Accent 4" w:uiPriority="48"/>
+    <w:lsdException w:name="Grid Table 4 Accent 4" w:uiPriority="49"/>
+    <w:lsdException w:name="Grid Table 5 Dark Accent 4" w:uiPriority="50"/>
+    <w:lsdException w:name="Grid Table 6 Colorful Accent 4" w:uiPriority="51"/>
+    <w:lsdException w:name="Grid Table 7 Colorful Accent 4" w:uiPriority="52"/>
+    <w:lsdException w:name="Grid Table 1 Light Accent 5" w:uiPriority="46"/>
+    <w:lsdException w:name="Grid Table 2 Accent 5" w:uiPriority="47"/>
+    <w:lsdException w:name="Grid Table 3 Accent 5" w:uiPriority="48"/>
+    <w:lsdException w:name="Grid Table 4 Accent 5" w:uiPriority="49"/>
+    <w:lsdException w:name="Grid Table 5 Dark Accent 5" w:uiPriority="50"/>
+    <w:lsdException w:name="Grid Table 6 Colorful Accent 5" w:uiPriority="51"/>
+    <w:lsdException w:name="Grid Table 7 Colorful Accent 5" w:uiPriority="52"/>
+    <w:lsdException w:name="Grid Table 1 Light Accent 6" w:uiPriority="46"/>
+    <w:lsdException w:name="Grid Table 2 Accent 6" w:uiPriority="47"/>
+    <w:lsdException w:name="Grid Table 3 Accent 6" w:uiPriority="48"/>
+    <w:lsdException w:name="Grid Table 4 Accent 6" w:uiPriority="49"/>
+    <w:lsdException w:name="Grid Table 5 Dark Accent 6" w:uiPriority="50"/>
+    <w:lsdException w:name="Grid Table 6 Colorful Accent 6" w:uiPriority="51"/>
+    <w:lsdException w:name="Grid Table 7 Colorful Accent 6" w:uiPriority="52"/>
+    <w:lsdException w:name="List Table 1 Light" w:uiPriority="46"/>
+    <w:lsdException w:name="List Table 2" w:uiPriority="47"/>
+    <w:lsdException w:name="List Table 3" w:uiPriority="48"/>
+    <w:lsdException w:name="List Table 4" w:uiPriority="49"/>
+    <w:lsdException w:name="List Table 5 Dark" w:uiPriority="50"/>
+    <w:lsdException w:name="List Table 6 Colorful" w:uiPriority="51"/>
+    <w:lsdException w:name="List Table 7 Colorful" w:uiPriority="52"/>
+    <w:lsdException w:name="List Table 1 Light Accent 1" w:uiPriority="46"/>
+    <w:lsdException w:name="List Table 2 Accent 1" w:uiPriority="47"/>
+    <w:lsdException w:name="List Table 3 Accent 1" w:uiPriority="48"/>
+    <w:lsdException w:name="List Table 4 Accent 1" w:uiPriority="49"/>
+    <w:lsdException w:name="List Table 5 Dark Accent 1" w:uiPriority="50"/>
+    <w:lsdException w:name="List Table 6 Colorful Accent 1" w:uiPriority="51"/>
+    <w:lsdException w:name="List Table 7 Colorful Accent 1" w:uiPriority="52"/>
+    <w:lsdException w:name="List Table 1 Light Accent 2" w:uiPriority="46"/>
+    <w:lsdException w:name="List Table 2 Accent 2" w:uiPriority="47"/>
+    <w:lsdException w:name="List Table 3 Accent 2" w:uiPriority="48"/>
+    <w:lsdException w:name="List Table 4 Accent 2" w:uiPriority="49"/>
+    <w:lsdException w:name="List Table 5 Dark Accent 2" w:uiPriority="50"/>
+    <w:lsdException w:name="List Table 6 Colorful Accent 2" w:uiPriority="51"/>
+    <w:lsdException w:name="List Table 7 Colorful Accent 2" w:uiPriority="52"/>
+    <w:lsdException w:name="List Table 1 Light Accent 3" w:uiPriority="46"/>
+    <w:lsdException w:name="List Table 2 Accent 3" w:uiPriority="47"/>
+    <w:lsdException w:name="List Table 3 Accent 3" w:uiPriority="48"/>
+    <w:lsdException w:name="List Table 4 Accent 3" w:uiPriority="49"/>
+    <w:lsdException w:name="List Table 5 Dark Accent 3" w:uiPriority="50"/>
+    <w:lsdException w:name="List Table 6 Colorful Accent 3" w:uiPriority="51"/>
+    <w:lsdException w:name="List Table 7 Colorful Accent 3" w:uiPriority="52"/>
+    <w:lsdException w:name="List Table 1 Light Accent 4" w:uiPriority="46"/>
+    <w:lsdException w:name="List Table 2 Accent 4" w:uiPriority="47"/>
+    <w:lsdException w:name="List Table 3 Accent 4" w:uiPriority="48"/>
+    <w:lsdException w:name="List Table 4 Accent 4" w:uiPriority="49"/>
+    <w:lsdException w:name="List Table 5 Dark Accent 4" w:uiPriority="50"/>
+    <w:lsdException w:name="List Table 6 Colorful Accent 4" w:uiPriority="51"/>
+    <w:lsdException w:name="List Table 7 Colorful Accent 4" w:uiPriority="52"/>
+    <w:lsdException w:name="List Table 1 Light Accent 5" w:uiPriority="46"/>
+    <w:lsdException w:name="List Table 2 Accent 5" w:uiPriority="47"/>
+    <w:lsdException w:name="List Table 3 Accent 5" w:uiPriority="48"/>
+    <w:lsdException w:name="List Table 4 Accent 5" w:uiPriority="49"/>
+    <w:lsdException w:name="List Table 5 Dark Accent 5" w:uiPriority="50"/>
+    <w:lsdException w:name="List Table 6 Colorful Accent 5" w:uiPriority="51"/>
+    <w:lsdException w:name="List Table 7 Colorful Accent 5" w:uiPriority="52"/>
+    <w:lsdException w:name="List Table 1 Light Accent 6" w:uiPriority="46"/>
+    <w:lsdException w:name="List Table 2 Accent 6" w:uiPriority="47"/>
+    <w:lsdException w:name="List Table 3 Accent 6" w:uiPriority="48"/>
+    <w:lsdException w:name="List Table 4 Accent 6" w:uiPriority="49"/>
+    <w:lsdException w:name="List Table 5 Dark Accent 6" w:uiPriority="50"/>
+    <w:lsdException w:name="List Table 6 Colorful Accent 6" w:uiPriority="51"/>
+    <w:lsdException w:name="List Table 7 Colorful Accent 6" w:uiPriority="52"/>
+    <w:lsdException w:name="Mention" w:semiHidden="1" w:unhideWhenUsed="1"/>
+    <w:lsdException w:name="Smart Hyperlink" w:semiHidden="1" w:unhideWhenUsed="1"/>
+    <w:lsdException w:name="Hashtag" w:semiHidden="1" w:unhideWhenUsed="1"/>
+    <w:lsdException w:name="Unresolved Mention" w:semiHidden="1" w:unhideWhenUsed="1"/>
   </w:latentStyles>
   <w:style w:type="paragraph" w:default="1" w:styleId="Normal">
     <w:name w:val="Normal"/>
@@ -5162,8 +5463,8 @@
       <w:szCs w:val="22"/>
     </w:rPr>
   </w:style>
-  <w:style w:type="table" w:customStyle="1" w:styleId="GridTableLight">
-    <w:name w:val="Grid Table Light"/>
+  <w:style w:type="table" w:customStyle="1" w:styleId="TableGridLight1">
+    <w:name w:val="Table Grid Light1"/>
     <w:basedOn w:val="TableNormal"/>
     <w:uiPriority w:val="40"/>
     <w:rsid w:val="00FF2834"/>
@@ -5179,12 +5480,6 @@
         <w:insideH w:val="single" w:sz="4" w:space="0" w:color="FFFFFF" w:themeColor="background1"/>
         <w:insideV w:val="single" w:sz="4" w:space="0" w:color="FFFFFF" w:themeColor="background1"/>
       </w:tblBorders>
-      <w:tblCellMar>
-        <w:top w:w="0" w:type="dxa"/>
-        <w:left w:w="108" w:type="dxa"/>
-        <w:bottom w:w="0" w:type="dxa"/>
-        <w:right w:w="108" w:type="dxa"/>
-      </w:tblCellMar>
     </w:tblPr>
   </w:style>
   <w:style w:type="table" w:styleId="TableGrid">
@@ -5198,7 +5493,6 @@
       <w:szCs w:val="20"/>
     </w:rPr>
     <w:tblPr>
-      <w:tblInd w:w="0" w:type="dxa"/>
       <w:tblBorders>
         <w:top w:val="single" w:sz="4" w:space="0" w:color="auto"/>
         <w:left w:val="single" w:sz="4" w:space="0" w:color="auto"/>
@@ -5207,731 +5501,6 @@
         <w:insideH w:val="single" w:sz="4" w:space="0" w:color="auto"/>
         <w:insideV w:val="single" w:sz="4" w:space="0" w:color="auto"/>
       </w:tblBorders>
-      <w:tblCellMar>
-        <w:top w:w="0" w:type="dxa"/>
-        <w:left w:w="108" w:type="dxa"/>
-        <w:bottom w:w="0" w:type="dxa"/>
-        <w:right w:w="108" w:type="dxa"/>
-      </w:tblCellMar>
-    </w:tblPr>
-  </w:style>
-</w:styles>
-</file>
-
-<file path=word/stylesWithEffects.xml><?xml version="1.0" encoding="utf-8"?>
-<w:styles xmlns:wpc="http://schemas.microsoft.com/office/word/2010/wordprocessingCanvas" xmlns:mc="http://schemas.openxmlformats.org/markup-compatibility/2006" xmlns:o="urn:schemas-microsoft-com:office:office" xmlns:r="http://schemas.openxmlformats.org/officeDocument/2006/relationships" xmlns:m="http://schemas.openxmlformats.org/officeDocument/2006/math" xmlns:v="urn:schemas-microsoft-com:vml" xmlns:wp14="http://schemas.microsoft.com/office/word/2010/wordprocessingDrawing" xmlns:wp="http://schemas.openxmlformats.org/drawingml/2006/wordprocessingDrawing" xmlns:w10="urn:schemas-microsoft-com:office:word" xmlns:w="http://schemas.openxmlformats.org/wordprocessingml/2006/main" xmlns:w14="http://schemas.microsoft.com/office/word/2010/wordml" xmlns:wpg="http://schemas.microsoft.com/office/word/2010/wordprocessingGroup" xmlns:wpi="http://schemas.microsoft.com/office/word/2010/wordprocessingInk" xmlns:wne="http://schemas.microsoft.com/office/word/2006/wordml" xmlns:wps="http://schemas.microsoft.com/office/word/2010/wordprocessingShape" mc:Ignorable="w14 wp14">
-  <w:docDefaults>
-    <w:rPrDefault>
-      <w:rPr>
-        <w:rFonts w:asciiTheme="minorHAnsi" w:eastAsiaTheme="minorHAnsi" w:hAnsiTheme="minorHAnsi" w:cstheme="minorBidi"/>
-        <w:szCs w:val="22"/>
-        <w:lang w:val="en-US" w:eastAsia="en-US" w:bidi="ar-SA"/>
-      </w:rPr>
-    </w:rPrDefault>
-    <w:pPrDefault>
-      <w:pPr>
-        <w:spacing w:line="259" w:lineRule="auto"/>
-      </w:pPr>
-    </w:pPrDefault>
-  </w:docDefaults>
-  <w:latentStyles w:defLockedState="0" w:defUIPriority="99" w:defSemiHidden="1" w:defUnhideWhenUsed="1" w:defQFormat="0" w:count="267">
-    <w:lsdException w:name="Normal" w:semiHidden="0" w:uiPriority="0" w:unhideWhenUsed="0" w:qFormat="1"/>
-    <w:lsdException w:name="heading 1" w:semiHidden="0" w:uiPriority="9" w:unhideWhenUsed="0" w:qFormat="1"/>
-    <w:lsdException w:name="heading 2" w:uiPriority="9" w:qFormat="1"/>
-    <w:lsdException w:name="heading 3" w:uiPriority="9" w:qFormat="1"/>
-    <w:lsdException w:name="heading 4" w:uiPriority="9" w:qFormat="1"/>
-    <w:lsdException w:name="heading 5" w:uiPriority="9" w:qFormat="1"/>
-    <w:lsdException w:name="heading 6" w:uiPriority="9" w:qFormat="1"/>
-    <w:lsdException w:name="heading 7" w:uiPriority="9" w:qFormat="1"/>
-    <w:lsdException w:name="heading 8" w:uiPriority="9" w:qFormat="1"/>
-    <w:lsdException w:name="heading 9" w:uiPriority="9" w:qFormat="1"/>
-    <w:lsdException w:name="toc 1" w:uiPriority="39"/>
-    <w:lsdException w:name="toc 2" w:uiPriority="39"/>
-    <w:lsdException w:name="toc 3" w:uiPriority="39"/>
-    <w:lsdException w:name="toc 4" w:uiPriority="39"/>
-    <w:lsdException w:name="toc 5" w:uiPriority="39"/>
-    <w:lsdException w:name="toc 6" w:uiPriority="39"/>
-    <w:lsdException w:name="toc 7" w:uiPriority="39"/>
-    <w:lsdException w:name="toc 8" w:uiPriority="39"/>
-    <w:lsdException w:name="toc 9" w:uiPriority="39"/>
-    <w:lsdException w:name="caption" w:uiPriority="35" w:qFormat="1"/>
-    <w:lsdException w:name="Title" w:semiHidden="0" w:uiPriority="10" w:unhideWhenUsed="0" w:qFormat="1"/>
-    <w:lsdException w:name="Default Paragraph Font" w:uiPriority="1"/>
-    <w:lsdException w:name="Subtitle" w:semiHidden="0" w:uiPriority="11" w:unhideWhenUsed="0" w:qFormat="1"/>
-    <w:lsdException w:name="Strong" w:semiHidden="0" w:uiPriority="22" w:unhideWhenUsed="0" w:qFormat="1"/>
-    <w:lsdException w:name="Emphasis" w:semiHidden="0" w:uiPriority="20" w:unhideWhenUsed="0" w:qFormat="1"/>
-    <w:lsdException w:name="Table Grid" w:semiHidden="0" w:uiPriority="0" w:unhideWhenUsed="0"/>
-    <w:lsdException w:name="Placeholder Text" w:unhideWhenUsed="0"/>
-    <w:lsdException w:name="No Spacing" w:semiHidden="0" w:uiPriority="1" w:unhideWhenUsed="0" w:qFormat="1"/>
-    <w:lsdException w:name="Light Shading" w:semiHidden="0" w:uiPriority="60" w:unhideWhenUsed="0"/>
-    <w:lsdException w:name="Light List" w:semiHidden="0" w:uiPriority="61" w:unhideWhenUsed="0"/>
-    <w:lsdException w:name="Light Grid" w:semiHidden="0" w:uiPriority="62" w:unhideWhenUsed="0"/>
-    <w:lsdException w:name="Medium Shading 1" w:semiHidden="0" w:uiPriority="63" w:unhideWhenUsed="0"/>
-    <w:lsdException w:name="Medium Shading 2" w:semiHidden="0" w:uiPriority="64" w:unhideWhenUsed="0"/>
-    <w:lsdException w:name="Medium List 1" w:semiHidden="0" w:uiPriority="65" w:unhideWhenUsed="0"/>
-    <w:lsdException w:name="Medium List 2" w:semiHidden="0" w:uiPriority="66" w:unhideWhenUsed="0"/>
-    <w:lsdException w:name="Medium Grid 1" w:semiHidden="0" w:uiPriority="67" w:unhideWhenUsed="0"/>
-    <w:lsdException w:name="Medium Grid 2" w:semiHidden="0" w:uiPriority="68" w:unhideWhenUsed="0"/>
-    <w:lsdException w:name="Medium Grid 3" w:semiHidden="0" w:uiPriority="69" w:unhideWhenUsed="0"/>
-    <w:lsdException w:name="Dark List" w:semiHidden="0" w:uiPriority="70" w:unhideWhenUsed="0"/>
-    <w:lsdException w:name="Colorful Shading" w:semiHidden="0" w:uiPriority="71" w:unhideWhenUsed="0"/>
-    <w:lsdException w:name="Colorful List" w:semiHidden="0" w:uiPriority="72" w:unhideWhenUsed="0"/>
-    <w:lsdException w:name="Colorful Grid" w:semiHidden="0" w:uiPriority="73" w:unhideWhenUsed="0"/>
-    <w:lsdException w:name="Light Shading Accent 1" w:semiHidden="0" w:uiPriority="60" w:unhideWhenUsed="0"/>
-    <w:lsdException w:name="Light List Accent 1" w:semiHidden="0" w:uiPriority="61" w:unhideWhenUsed="0"/>
-    <w:lsdException w:name="Light Grid Accent 1" w:semiHidden="0" w:uiPriority="62" w:unhideWhenUsed="0"/>
-    <w:lsdException w:name="Medium Shading 1 Accent 1" w:semiHidden="0" w:uiPriority="63" w:unhideWhenUsed="0"/>
-    <w:lsdException w:name="Medium Shading 2 Accent 1" w:semiHidden="0" w:uiPriority="64" w:unhideWhenUsed="0"/>
-    <w:lsdException w:name="Medium List 1 Accent 1" w:semiHidden="0" w:uiPriority="65" w:unhideWhenUsed="0"/>
-    <w:lsdException w:name="Revision" w:unhideWhenUsed="0"/>
-    <w:lsdException w:name="List Paragraph" w:semiHidden="0" w:uiPriority="34" w:unhideWhenUsed="0" w:qFormat="1"/>
-    <w:lsdException w:name="Quote" w:semiHidden="0" w:uiPriority="29" w:unhideWhenUsed="0" w:qFormat="1"/>
-    <w:lsdException w:name="Intense Quote" w:semiHidden="0" w:uiPriority="30" w:unhideWhenUsed="0" w:qFormat="1"/>
-    <w:lsdException w:name="Medium List 2 Accent 1" w:semiHidden="0" w:uiPriority="66" w:unhideWhenUsed="0"/>
-    <w:lsdException w:name="Medium Grid 1 Accent 1" w:semiHidden="0" w:uiPriority="67" w:unhideWhenUsed="0"/>
-    <w:lsdException w:name="Medium Grid 2 Accent 1" w:semiHidden="0" w:uiPriority="68" w:unhideWhenUsed="0"/>
-    <w:lsdException w:name="Medium Grid 3 Accent 1" w:semiHidden="0" w:uiPriority="69" w:unhideWhenUsed="0"/>
-    <w:lsdException w:name="Dark List Accent 1" w:semiHidden="0" w:uiPriority="70" w:unhideWhenUsed="0"/>
-    <w:lsdException w:name="Colorful Shading Accent 1" w:semiHidden="0" w:uiPriority="71" w:unhideWhenUsed="0"/>
-    <w:lsdException w:name="Colorful List Accent 1" w:semiHidden="0" w:uiPriority="72" w:unhideWhenUsed="0"/>
-    <w:lsdException w:name="Colorful Grid Accent 1" w:semiHidden="0" w:uiPriority="73" w:unhideWhenUsed="0"/>
-    <w:lsdException w:name="Light Shading Accent 2" w:semiHidden="0" w:uiPriority="60" w:unhideWhenUsed="0"/>
-    <w:lsdException w:name="Light List Accent 2" w:semiHidden="0" w:uiPriority="61" w:unhideWhenUsed="0"/>
-    <w:lsdException w:name="Light Grid Accent 2" w:semiHidden="0" w:uiPriority="62" w:unhideWhenUsed="0"/>
-    <w:lsdException w:name="Medium Shading 1 Accent 2" w:semiHidden="0" w:uiPriority="63" w:unhideWhenUsed="0"/>
-    <w:lsdException w:name="Medium Shading 2 Accent 2" w:semiHidden="0" w:uiPriority="64" w:unhideWhenUsed="0"/>
-    <w:lsdException w:name="Medium List 1 Accent 2" w:semiHidden="0" w:uiPriority="65" w:unhideWhenUsed="0"/>
-    <w:lsdException w:name="Medium List 2 Accent 2" w:semiHidden="0" w:uiPriority="66" w:unhideWhenUsed="0"/>
-    <w:lsdException w:name="Medium Grid 1 Accent 2" w:semiHidden="0" w:uiPriority="67" w:unhideWhenUsed="0"/>
-    <w:lsdException w:name="Medium Grid 2 Accent 2" w:semiHidden="0" w:uiPriority="68" w:unhideWhenUsed="0"/>
-    <w:lsdException w:name="Medium Grid 3 Accent 2" w:semiHidden="0" w:uiPriority="69" w:unhideWhenUsed="0"/>
-    <w:lsdException w:name="Dark List Accent 2" w:semiHidden="0" w:uiPriority="70" w:unhideWhenUsed="0"/>
-    <w:lsdException w:name="Colorful Shading Accent 2" w:semiHidden="0" w:uiPriority="71" w:unhideWhenUsed="0"/>
-    <w:lsdException w:name="Colorful List Accent 2" w:semiHidden="0" w:uiPriority="72" w:unhideWhenUsed="0"/>
-    <w:lsdException w:name="Colorful Grid Accent 2" w:semiHidden="0" w:uiPriority="73" w:unhideWhenUsed="0"/>
-    <w:lsdException w:name="Light Shading Accent 3" w:semiHidden="0" w:uiPriority="60" w:unhideWhenUsed="0"/>
-    <w:lsdException w:name="Light List Accent 3" w:semiHidden="0" w:uiPriority="61" w:unhideWhenUsed="0"/>
-    <w:lsdException w:name="Light Grid Accent 3" w:semiHidden="0" w:uiPriority="62" w:unhideWhenUsed="0"/>
-    <w:lsdException w:name="Medium Shading 1 Accent 3" w:semiHidden="0" w:uiPriority="63" w:unhideWhenUsed="0"/>
-    <w:lsdException w:name="Medium Shading 2 Accent 3" w:semiHidden="0" w:uiPriority="64" w:unhideWhenUsed="0"/>
-    <w:lsdException w:name="Medium List 1 Accent 3" w:semiHidden="0" w:uiPriority="65" w:unhideWhenUsed="0"/>
-    <w:lsdException w:name="Medium List 2 Accent 3" w:semiHidden="0" w:uiPriority="66" w:unhideWhenUsed="0"/>
-    <w:lsdException w:name="Medium Grid 1 Accent 3" w:semiHidden="0" w:uiPriority="67" w:unhideWhenUsed="0"/>
-    <w:lsdException w:name="Medium Grid 2 Accent 3" w:semiHidden="0" w:uiPriority="68" w:unhideWhenUsed="0"/>
-    <w:lsdException w:name="Medium Grid 3 Accent 3" w:semiHidden="0" w:uiPriority="69" w:unhideWhenUsed="0"/>
-    <w:lsdException w:name="Dark List Accent 3" w:semiHidden="0" w:uiPriority="70" w:unhideWhenUsed="0"/>
-    <w:lsdException w:name="Colorful Shading Accent 3" w:semiHidden="0" w:uiPriority="71" w:unhideWhenUsed="0"/>
-    <w:lsdException w:name="Colorful List Accent 3" w:semiHidden="0" w:uiPriority="72" w:unhideWhenUsed="0"/>
-    <w:lsdException w:name="Colorful Grid Accent 3" w:semiHidden="0" w:uiPriority="73" w:unhideWhenUsed="0"/>
-    <w:lsdException w:name="Light Shading Accent 4" w:semiHidden="0" w:uiPriority="60" w:unhideWhenUsed="0"/>
-    <w:lsdException w:name="Light List Accent 4" w:semiHidden="0" w:uiPriority="61" w:unhideWhenUsed="0"/>
-    <w:lsdException w:name="Light Grid Accent 4" w:semiHidden="0" w:uiPriority="62" w:unhideWhenUsed="0"/>
-    <w:lsdException w:name="Medium Shading 1 Accent 4" w:semiHidden="0" w:uiPriority="63" w:unhideWhenUsed="0"/>
-    <w:lsdException w:name="Medium Shading 2 Accent 4" w:semiHidden="0" w:uiPriority="64" w:unhideWhenUsed="0"/>
-    <w:lsdException w:name="Medium List 1 Accent 4" w:semiHidden="0" w:uiPriority="65" w:unhideWhenUsed="0"/>
-    <w:lsdException w:name="Medium List 2 Accent 4" w:semiHidden="0" w:uiPriority="66" w:unhideWhenUsed="0"/>
-    <w:lsdException w:name="Medium Grid 1 Accent 4" w:semiHidden="0" w:uiPriority="67" w:unhideWhenUsed="0"/>
-    <w:lsdException w:name="Medium Grid 2 Accent 4" w:semiHidden="0" w:uiPriority="68" w:unhideWhenUsed="0"/>
-    <w:lsdException w:name="Medium Grid 3 Accent 4" w:semiHidden="0" w:uiPriority="69" w:unhideWhenUsed="0"/>
-    <w:lsdException w:name="Dark List Accent 4" w:semiHidden="0" w:uiPriority="70" w:unhideWhenUsed="0"/>
-    <w:lsdException w:name="Colorful Shading Accent 4" w:semiHidden="0" w:uiPriority="71" w:unhideWhenUsed="0"/>
-    <w:lsdException w:name="Colorful List Accent 4" w:semiHidden="0" w:uiPriority="72" w:unhideWhenUsed="0"/>
-    <w:lsdException w:name="Colorful Grid Accent 4" w:semiHidden="0" w:uiPriority="73" w:unhideWhenUsed="0"/>
-    <w:lsdException w:name="Light Shading Accent 5" w:semiHidden="0" w:uiPriority="60" w:unhideWhenUsed="0"/>
-    <w:lsdException w:name="Light List Accent 5" w:semiHidden="0" w:uiPriority="61" w:unhideWhenUsed="0"/>
-    <w:lsdException w:name="Light Grid Accent 5" w:semiHidden="0" w:uiPriority="62" w:unhideWhenUsed="0"/>
-    <w:lsdException w:name="Medium Shading 1 Accent 5" w:semiHidden="0" w:uiPriority="63" w:unhideWhenUsed="0"/>
-    <w:lsdException w:name="Medium Shading 2 Accent 5" w:semiHidden="0" w:uiPriority="64" w:unhideWhenUsed="0"/>
-    <w:lsdException w:name="Medium List 1 Accent 5" w:semiHidden="0" w:uiPriority="65" w:unhideWhenUsed="0"/>
-    <w:lsdException w:name="Medium List 2 Accent 5" w:semiHidden="0" w:uiPriority="66" w:unhideWhenUsed="0"/>
-    <w:lsdException w:name="Medium Grid 1 Accent 5" w:semiHidden="0" w:uiPriority="67" w:unhideWhenUsed="0"/>
-    <w:lsdException w:name="Medium Grid 2 Accent 5" w:semiHidden="0" w:uiPriority="68" w:unhideWhenUsed="0"/>
-    <w:lsdException w:name="Medium Grid 3 Accent 5" w:semiHidden="0" w:uiPriority="69" w:unhideWhenUsed="0"/>
-    <w:lsdException w:name="Dark List Accent 5" w:semiHidden="0" w:uiPriority="70" w:unhideWhenUsed="0"/>
-    <w:lsdException w:name="Colorful Shading Accent 5" w:semiHidden="0" w:uiPriority="71" w:unhideWhenUsed="0"/>
-    <w:lsdException w:name="Colorful List Accent 5" w:semiHidden="0" w:uiPriority="72" w:unhideWhenUsed="0"/>
-    <w:lsdException w:name="Colorful Grid Accent 5" w:semiHidden="0" w:uiPriority="73" w:unhideWhenUsed="0"/>
-    <w:lsdException w:name="Light Shading Accent 6" w:semiHidden="0" w:uiPriority="60" w:unhideWhenUsed="0"/>
-    <w:lsdException w:name="Light List Accent 6" w:semiHidden="0" w:uiPriority="61" w:unhideWhenUsed="0"/>
-    <w:lsdException w:name="Light Grid Accent 6" w:semiHidden="0" w:uiPriority="62" w:unhideWhenUsed="0"/>
-    <w:lsdException w:name="Medium Shading 1 Accent 6" w:semiHidden="0" w:uiPriority="63" w:unhideWhenUsed="0"/>
-    <w:lsdException w:name="Medium Shading 2 Accent 6" w:semiHidden="0" w:uiPriority="64" w:unhideWhenUsed="0"/>
-    <w:lsdException w:name="Medium List 1 Accent 6" w:semiHidden="0" w:uiPriority="65" w:unhideWhenUsed="0"/>
-    <w:lsdException w:name="Medium List 2 Accent 6" w:semiHidden="0" w:uiPriority="66" w:unhideWhenUsed="0"/>
-    <w:lsdException w:name="Medium Grid 1 Accent 6" w:semiHidden="0" w:uiPriority="67" w:unhideWhenUsed="0"/>
-    <w:lsdException w:name="Medium Grid 2 Accent 6" w:semiHidden="0" w:uiPriority="68" w:unhideWhenUsed="0"/>
-    <w:lsdException w:name="Medium Grid 3 Accent 6" w:semiHidden="0" w:uiPriority="69" w:unhideWhenUsed="0"/>
-    <w:lsdException w:name="Dark List Accent 6" w:semiHidden="0" w:uiPriority="70" w:unhideWhenUsed="0"/>
-    <w:lsdException w:name="Colorful Shading Accent 6" w:semiHidden="0" w:uiPriority="71" w:unhideWhenUsed="0"/>
-    <w:lsdException w:name="Colorful List Accent 6" w:semiHidden="0" w:uiPriority="72" w:unhideWhenUsed="0"/>
-    <w:lsdException w:name="Colorful Grid Accent 6" w:semiHidden="0" w:uiPriority="73" w:unhideWhenUsed="0"/>
-    <w:lsdException w:name="Subtle Emphasis" w:semiHidden="0" w:uiPriority="19" w:unhideWhenUsed="0" w:qFormat="1"/>
-    <w:lsdException w:name="Intense Emphasis" w:semiHidden="0" w:uiPriority="21" w:unhideWhenUsed="0" w:qFormat="1"/>
-    <w:lsdException w:name="Subtle Reference" w:semiHidden="0" w:uiPriority="31" w:unhideWhenUsed="0" w:qFormat="1"/>
-    <w:lsdException w:name="Intense Reference" w:semiHidden="0" w:uiPriority="32" w:unhideWhenUsed="0" w:qFormat="1"/>
-    <w:lsdException w:name="Book Title" w:semiHidden="0" w:uiPriority="33" w:unhideWhenUsed="0" w:qFormat="1"/>
-    <w:lsdException w:name="Bibliography" w:uiPriority="37"/>
-    <w:lsdException w:name="TOC Heading" w:uiPriority="39" w:qFormat="1"/>
-  </w:latentStyles>
-  <w:style w:type="paragraph" w:default="1" w:styleId="Normal">
-    <w:name w:val="Normal"/>
-    <w:qFormat/>
-    <w:rsid w:val="00997682"/>
-    <w:pPr>
-      <w:suppressAutoHyphens/>
-      <w:spacing w:before="180" w:line="240" w:lineRule="auto"/>
-    </w:pPr>
-    <w:rPr>
-      <w:rFonts w:ascii="Arial" w:eastAsia="Times New Roman" w:hAnsi="Arial" w:cs="Times New Roman"/>
-      <w:color w:val="00000A"/>
-      <w:sz w:val="22"/>
-      <w:szCs w:val="24"/>
-    </w:rPr>
-  </w:style>
-  <w:style w:type="paragraph" w:styleId="Heading1">
-    <w:name w:val="heading 1"/>
-    <w:basedOn w:val="Normal"/>
-    <w:next w:val="Normal"/>
-    <w:link w:val="Heading1Char"/>
-    <w:uiPriority w:val="9"/>
-    <w:qFormat/>
-    <w:rsid w:val="00997682"/>
-    <w:pPr>
-      <w:keepNext/>
-      <w:keepLines/>
-      <w:spacing w:before="240"/>
-      <w:outlineLvl w:val="0"/>
-    </w:pPr>
-    <w:rPr>
-      <w:rFonts w:asciiTheme="majorHAnsi" w:eastAsiaTheme="majorEastAsia" w:hAnsiTheme="majorHAnsi" w:cstheme="majorBidi"/>
-      <w:color w:val="2F5496" w:themeColor="accent1" w:themeShade="BF"/>
-      <w:sz w:val="32"/>
-      <w:szCs w:val="32"/>
-    </w:rPr>
-  </w:style>
-  <w:style w:type="paragraph" w:styleId="Heading2">
-    <w:name w:val="heading 2"/>
-    <w:basedOn w:val="Normal"/>
-    <w:next w:val="Normal"/>
-    <w:link w:val="Heading2Char"/>
-    <w:uiPriority w:val="9"/>
-    <w:semiHidden/>
-    <w:unhideWhenUsed/>
-    <w:qFormat/>
-    <w:rsid w:val="00520BF6"/>
-    <w:pPr>
-      <w:keepNext/>
-      <w:keepLines/>
-      <w:spacing w:before="40"/>
-      <w:outlineLvl w:val="1"/>
-    </w:pPr>
-    <w:rPr>
-      <w:rFonts w:asciiTheme="majorHAnsi" w:eastAsiaTheme="majorEastAsia" w:hAnsiTheme="majorHAnsi" w:cstheme="majorBidi"/>
-      <w:color w:val="2F5496" w:themeColor="accent1" w:themeShade="BF"/>
-      <w:sz w:val="26"/>
-      <w:szCs w:val="26"/>
-    </w:rPr>
-  </w:style>
-  <w:style w:type="character" w:default="1" w:styleId="DefaultParagraphFont">
-    <w:name w:val="Default Paragraph Font"/>
-    <w:uiPriority w:val="1"/>
-    <w:semiHidden/>
-    <w:unhideWhenUsed/>
-  </w:style>
-  <w:style w:type="table" w:default="1" w:styleId="TableNormal">
-    <w:name w:val="Normal Table"/>
-    <w:uiPriority w:val="99"/>
-    <w:semiHidden/>
-    <w:unhideWhenUsed/>
-    <w:tblPr>
-      <w:tblInd w:w="0" w:type="dxa"/>
-      <w:tblCellMar>
-        <w:top w:w="0" w:type="dxa"/>
-        <w:left w:w="108" w:type="dxa"/>
-        <w:bottom w:w="0" w:type="dxa"/>
-        <w:right w:w="108" w:type="dxa"/>
-      </w:tblCellMar>
-    </w:tblPr>
-  </w:style>
-  <w:style w:type="numbering" w:default="1" w:styleId="NoList">
-    <w:name w:val="No List"/>
-    <w:uiPriority w:val="99"/>
-    <w:semiHidden/>
-    <w:unhideWhenUsed/>
-  </w:style>
-  <w:style w:type="character" w:customStyle="1" w:styleId="HeadingChar">
-    <w:name w:val="Heading Char"/>
-    <w:basedOn w:val="DefaultParagraphFont"/>
-    <w:link w:val="Heading"/>
-    <w:qFormat/>
-    <w:rsid w:val="00997682"/>
-    <w:rPr>
-      <w:rFonts w:ascii="Arial" w:hAnsi="Arial" w:cs="Arial"/>
-      <w:sz w:val="48"/>
-      <w:szCs w:val="40"/>
-    </w:rPr>
-  </w:style>
-  <w:style w:type="character" w:customStyle="1" w:styleId="HeaderChar">
-    <w:name w:val="Header Char"/>
-    <w:basedOn w:val="DefaultParagraphFont"/>
-    <w:link w:val="Header"/>
-    <w:uiPriority w:val="99"/>
-    <w:qFormat/>
-    <w:rsid w:val="00997682"/>
-    <w:rPr>
-      <w:rFonts w:ascii="Arial" w:eastAsia="Times New Roman" w:hAnsi="Arial" w:cs="Times New Roman"/>
-      <w:szCs w:val="24"/>
-    </w:rPr>
-  </w:style>
-  <w:style w:type="character" w:customStyle="1" w:styleId="FooterChar">
-    <w:name w:val="Footer Char"/>
-    <w:basedOn w:val="DefaultParagraphFont"/>
-    <w:link w:val="Footer"/>
-    <w:uiPriority w:val="99"/>
-    <w:qFormat/>
-    <w:rsid w:val="00997682"/>
-    <w:rPr>
-      <w:rFonts w:ascii="Arial" w:eastAsia="Times New Roman" w:hAnsi="Arial" w:cs="Times New Roman"/>
-      <w:szCs w:val="24"/>
-    </w:rPr>
-  </w:style>
-  <w:style w:type="character" w:customStyle="1" w:styleId="Heading1Char">
-    <w:name w:val="Heading 1 Char"/>
-    <w:basedOn w:val="DefaultParagraphFont"/>
-    <w:link w:val="Heading1"/>
-    <w:uiPriority w:val="9"/>
-    <w:qFormat/>
-    <w:rsid w:val="00997682"/>
-    <w:rPr>
-      <w:rFonts w:asciiTheme="majorHAnsi" w:eastAsiaTheme="majorEastAsia" w:hAnsiTheme="majorHAnsi" w:cstheme="majorBidi"/>
-      <w:color w:val="2F5496" w:themeColor="accent1" w:themeShade="BF"/>
-      <w:sz w:val="32"/>
-      <w:szCs w:val="32"/>
-    </w:rPr>
-  </w:style>
-  <w:style w:type="character" w:customStyle="1" w:styleId="InternetLink">
-    <w:name w:val="Internet Link"/>
-    <w:basedOn w:val="DefaultParagraphFont"/>
-    <w:uiPriority w:val="99"/>
-    <w:unhideWhenUsed/>
-    <w:rsid w:val="00997682"/>
-    <w:rPr>
-      <w:color w:val="0563C1" w:themeColor="hyperlink"/>
-      <w:u w:val="single"/>
-    </w:rPr>
-  </w:style>
-  <w:style w:type="character" w:customStyle="1" w:styleId="Sub-headlineChar">
-    <w:name w:val="Sub-headline Char"/>
-    <w:basedOn w:val="DefaultParagraphFont"/>
-    <w:qFormat/>
-    <w:rsid w:val="00FF2834"/>
-    <w:rPr>
-      <w:rFonts w:ascii="Arial" w:hAnsi="Arial" w:cs="Arial"/>
-      <w:sz w:val="28"/>
-      <w:szCs w:val="28"/>
-    </w:rPr>
-  </w:style>
-  <w:style w:type="character" w:customStyle="1" w:styleId="BalloonTextChar">
-    <w:name w:val="Balloon Text Char"/>
-    <w:basedOn w:val="DefaultParagraphFont"/>
-    <w:link w:val="BalloonText"/>
-    <w:uiPriority w:val="99"/>
-    <w:semiHidden/>
-    <w:qFormat/>
-    <w:rsid w:val="001F11DB"/>
-    <w:rPr>
-      <w:rFonts w:ascii="Segoe UI" w:eastAsia="Times New Roman" w:hAnsi="Segoe UI" w:cs="Segoe UI"/>
-      <w:sz w:val="18"/>
-      <w:szCs w:val="18"/>
-    </w:rPr>
-  </w:style>
-  <w:style w:type="character" w:customStyle="1" w:styleId="Heading2Char">
-    <w:name w:val="Heading 2 Char"/>
-    <w:basedOn w:val="DefaultParagraphFont"/>
-    <w:link w:val="Heading2"/>
-    <w:uiPriority w:val="9"/>
-    <w:semiHidden/>
-    <w:qFormat/>
-    <w:rsid w:val="00520BF6"/>
-    <w:rPr>
-      <w:rFonts w:asciiTheme="majorHAnsi" w:eastAsiaTheme="majorEastAsia" w:hAnsiTheme="majorHAnsi" w:cstheme="majorBidi"/>
-      <w:color w:val="2F5496" w:themeColor="accent1" w:themeShade="BF"/>
-      <w:sz w:val="26"/>
-      <w:szCs w:val="26"/>
-    </w:rPr>
-  </w:style>
-  <w:style w:type="character" w:customStyle="1" w:styleId="ListLabel1">
-    <w:name w:val="ListLabel 1"/>
-    <w:qFormat/>
-    <w:rPr>
-      <w:rFonts w:ascii="Arial" w:hAnsi="Arial"/>
-      <w:b/>
-      <w:sz w:val="21"/>
-    </w:rPr>
-  </w:style>
-  <w:style w:type="character" w:customStyle="1" w:styleId="ListLabel2">
-    <w:name w:val="ListLabel 2"/>
-    <w:qFormat/>
-    <w:rPr>
-      <w:rFonts w:eastAsia="Calibri"/>
-    </w:rPr>
-  </w:style>
-  <w:style w:type="character" w:customStyle="1" w:styleId="ListLabel3">
-    <w:name w:val="ListLabel 3"/>
-    <w:qFormat/>
-    <w:rPr>
-      <w:rFonts w:cs="Courier New"/>
-    </w:rPr>
-  </w:style>
-  <w:style w:type="character" w:customStyle="1" w:styleId="ListLabel4">
-    <w:name w:val="ListLabel 4"/>
-    <w:qFormat/>
-    <w:rPr>
-      <w:rFonts w:ascii="Arial" w:eastAsia="Times New Roman" w:hAnsi="Arial" w:cs="Arial"/>
-      <w:b/>
-      <w:color w:val="373D49"/>
-      <w:sz w:val="21"/>
-    </w:rPr>
-  </w:style>
-  <w:style w:type="character" w:customStyle="1" w:styleId="ListLabel5">
-    <w:name w:val="ListLabel 5"/>
-    <w:qFormat/>
-    <w:rPr>
-      <w:rFonts w:ascii="Arial" w:eastAsia="Times New Roman" w:hAnsi="Arial" w:cs="Times New Roman"/>
-      <w:b/>
-      <w:sz w:val="21"/>
-    </w:rPr>
-  </w:style>
-  <w:style w:type="character" w:customStyle="1" w:styleId="ListLabel6">
-    <w:name w:val="ListLabel 6"/>
-    <w:qFormat/>
-    <w:rPr>
-      <w:rFonts w:cs="Times New Roman"/>
-      <w:color w:val="00000A"/>
-      <w:sz w:val="21"/>
-    </w:rPr>
-  </w:style>
-  <w:style w:type="character" w:customStyle="1" w:styleId="ListLabel7">
-    <w:name w:val="ListLabel 7"/>
-    <w:qFormat/>
-    <w:rPr>
-      <w:rFonts w:ascii="Arial" w:hAnsi="Arial" w:cs="Times New Roman"/>
-      <w:b/>
-      <w:sz w:val="21"/>
-    </w:rPr>
-  </w:style>
-  <w:style w:type="character" w:customStyle="1" w:styleId="IndexLink">
-    <w:name w:val="Index Link"/>
-    <w:qFormat/>
-  </w:style>
-  <w:style w:type="character" w:customStyle="1" w:styleId="ListLabel8">
-    <w:name w:val="ListLabel 8"/>
-    <w:qFormat/>
-    <w:rPr>
-      <w:rFonts w:ascii="Arial" w:hAnsi="Arial" w:cs="Symbol"/>
-      <w:b/>
-      <w:sz w:val="21"/>
-    </w:rPr>
-  </w:style>
-  <w:style w:type="character" w:customStyle="1" w:styleId="ListLabel9">
-    <w:name w:val="ListLabel 9"/>
-    <w:qFormat/>
-    <w:rPr>
-      <w:rFonts w:ascii="Arial" w:hAnsi="Arial" w:cs="Courier New"/>
-      <w:b w:val="0"/>
-      <w:sz w:val="21"/>
-    </w:rPr>
-  </w:style>
-  <w:style w:type="character" w:customStyle="1" w:styleId="ListLabel10">
-    <w:name w:val="ListLabel 10"/>
-    <w:qFormat/>
-    <w:rPr>
-      <w:rFonts w:cs="Wingdings"/>
-    </w:rPr>
-  </w:style>
-  <w:style w:type="character" w:customStyle="1" w:styleId="ListLabel11">
-    <w:name w:val="ListLabel 11"/>
-    <w:qFormat/>
-    <w:rPr>
-      <w:rFonts w:cs="Symbol"/>
-    </w:rPr>
-  </w:style>
-  <w:style w:type="character" w:customStyle="1" w:styleId="ListLabel12">
-    <w:name w:val="ListLabel 12"/>
-    <w:qFormat/>
-    <w:rPr>
-      <w:rFonts w:cs="Courier New"/>
-      <w:sz w:val="21"/>
-    </w:rPr>
-  </w:style>
-  <w:style w:type="character" w:customStyle="1" w:styleId="ListLabel13">
-    <w:name w:val="ListLabel 13"/>
-    <w:qFormat/>
-    <w:rPr>
-      <w:rFonts w:cs="Wingdings"/>
-      <w:b/>
-      <w:sz w:val="21"/>
-    </w:rPr>
-  </w:style>
-  <w:style w:type="character" w:customStyle="1" w:styleId="ListLabel14">
-    <w:name w:val="ListLabel 14"/>
-    <w:qFormat/>
-    <w:rPr>
-      <w:rFonts w:ascii="Arial" w:hAnsi="Arial" w:cs="Courier New"/>
-      <w:b/>
-      <w:sz w:val="21"/>
-    </w:rPr>
-  </w:style>
-  <w:style w:type="paragraph" w:customStyle="1" w:styleId="Heading">
-    <w:name w:val="Heading"/>
-    <w:basedOn w:val="Normal"/>
-    <w:next w:val="TextBody"/>
-    <w:link w:val="HeadingChar"/>
-    <w:qFormat/>
-    <w:rsid w:val="00997682"/>
-    <w:pPr>
-      <w:spacing w:after="200" w:line="276" w:lineRule="auto"/>
-    </w:pPr>
-    <w:rPr>
-      <w:rFonts w:cs="Arial"/>
-      <w:sz w:val="48"/>
-      <w:szCs w:val="40"/>
-    </w:rPr>
-  </w:style>
-  <w:style w:type="paragraph" w:customStyle="1" w:styleId="TextBody">
-    <w:name w:val="Text Body"/>
-    <w:basedOn w:val="Normal"/>
-    <w:pPr>
-      <w:spacing w:before="0" w:after="140" w:line="288" w:lineRule="auto"/>
-    </w:pPr>
-  </w:style>
-  <w:style w:type="paragraph" w:styleId="List">
-    <w:name w:val="List"/>
-    <w:basedOn w:val="TextBody"/>
-    <w:rPr>
-      <w:rFonts w:cs="FreeSans"/>
-    </w:rPr>
-  </w:style>
-  <w:style w:type="paragraph" w:styleId="Caption">
-    <w:name w:val="caption"/>
-    <w:basedOn w:val="Normal"/>
-    <w:qFormat/>
-    <w:pPr>
-      <w:suppressLineNumbers/>
-      <w:spacing w:before="120" w:after="120"/>
-    </w:pPr>
-    <w:rPr>
-      <w:rFonts w:cs="FreeSans"/>
-      <w:i/>
-      <w:iCs/>
-      <w:sz w:val="24"/>
-    </w:rPr>
-  </w:style>
-  <w:style w:type="paragraph" w:customStyle="1" w:styleId="Index">
-    <w:name w:val="Index"/>
-    <w:basedOn w:val="Normal"/>
-    <w:qFormat/>
-    <w:pPr>
-      <w:suppressLineNumbers/>
-    </w:pPr>
-    <w:rPr>
-      <w:rFonts w:cs="FreeSans"/>
-    </w:rPr>
-  </w:style>
-  <w:style w:type="paragraph" w:styleId="Header">
-    <w:name w:val="header"/>
-    <w:basedOn w:val="Normal"/>
-    <w:link w:val="HeaderChar"/>
-    <w:uiPriority w:val="99"/>
-    <w:unhideWhenUsed/>
-    <w:rsid w:val="00997682"/>
-    <w:pPr>
-      <w:tabs>
-        <w:tab w:val="center" w:pos="4680"/>
-        <w:tab w:val="right" w:pos="9360"/>
-      </w:tabs>
-      <w:spacing w:before="0"/>
-    </w:pPr>
-  </w:style>
-  <w:style w:type="paragraph" w:styleId="Footer">
-    <w:name w:val="footer"/>
-    <w:basedOn w:val="Normal"/>
-    <w:link w:val="FooterChar"/>
-    <w:uiPriority w:val="99"/>
-    <w:unhideWhenUsed/>
-    <w:rsid w:val="00997682"/>
-    <w:pPr>
-      <w:tabs>
-        <w:tab w:val="center" w:pos="4680"/>
-        <w:tab w:val="right" w:pos="9360"/>
-      </w:tabs>
-      <w:spacing w:before="0"/>
-    </w:pPr>
-  </w:style>
-  <w:style w:type="paragraph" w:customStyle="1" w:styleId="ContentsHeading">
-    <w:name w:val="Contents Heading"/>
-    <w:basedOn w:val="Heading1"/>
-    <w:next w:val="Normal"/>
-    <w:uiPriority w:val="39"/>
-    <w:unhideWhenUsed/>
-    <w:qFormat/>
-    <w:rsid w:val="00997682"/>
-    <w:pPr>
-      <w:spacing w:line="259" w:lineRule="auto"/>
-    </w:pPr>
-  </w:style>
-  <w:style w:type="paragraph" w:customStyle="1" w:styleId="Contents1">
-    <w:name w:val="Contents 1"/>
-    <w:basedOn w:val="Normal"/>
-    <w:next w:val="Normal"/>
-    <w:autoRedefine/>
-    <w:uiPriority w:val="39"/>
-    <w:unhideWhenUsed/>
-    <w:rsid w:val="00997682"/>
-    <w:pPr>
-      <w:spacing w:after="100"/>
-    </w:pPr>
-  </w:style>
-  <w:style w:type="paragraph" w:customStyle="1" w:styleId="Contents2">
-    <w:name w:val="Contents 2"/>
-    <w:basedOn w:val="Normal"/>
-    <w:next w:val="Normal"/>
-    <w:autoRedefine/>
-    <w:uiPriority w:val="39"/>
-    <w:unhideWhenUsed/>
-    <w:rsid w:val="00997682"/>
-    <w:pPr>
-      <w:spacing w:after="100"/>
-      <w:ind w:left="220"/>
-    </w:pPr>
-  </w:style>
-  <w:style w:type="paragraph" w:customStyle="1" w:styleId="Sub-headline">
-    <w:name w:val="Sub-headline"/>
-    <w:qFormat/>
-    <w:rsid w:val="00FF2834"/>
-    <w:pPr>
-      <w:suppressAutoHyphens/>
-      <w:spacing w:after="200" w:line="276" w:lineRule="auto"/>
-    </w:pPr>
-    <w:rPr>
-      <w:rFonts w:ascii="Arial" w:hAnsi="Arial" w:cs="Arial"/>
-      <w:color w:val="00000A"/>
-      <w:sz w:val="28"/>
-      <w:szCs w:val="28"/>
-    </w:rPr>
-  </w:style>
-  <w:style w:type="paragraph" w:customStyle="1" w:styleId="cye-lm-tag">
-    <w:name w:val="cye-lm-tag"/>
-    <w:basedOn w:val="Normal"/>
-    <w:qFormat/>
-    <w:rsid w:val="00FF2834"/>
-    <w:pPr>
-      <w:spacing w:beforeAutospacing="1" w:afterAutospacing="1"/>
-    </w:pPr>
-    <w:rPr>
-      <w:rFonts w:ascii="Times New Roman" w:hAnsi="Times New Roman"/>
-      <w:sz w:val="24"/>
-      <w:lang w:val="en-GB" w:eastAsia="en-GB"/>
-    </w:rPr>
-  </w:style>
-  <w:style w:type="paragraph" w:customStyle="1" w:styleId="Contents3">
-    <w:name w:val="Contents 3"/>
-    <w:basedOn w:val="Normal"/>
-    <w:next w:val="Normal"/>
-    <w:autoRedefine/>
-    <w:uiPriority w:val="39"/>
-    <w:unhideWhenUsed/>
-    <w:rsid w:val="00FF2834"/>
-    <w:pPr>
-      <w:spacing w:after="100"/>
-      <w:ind w:left="440"/>
-    </w:pPr>
-  </w:style>
-  <w:style w:type="paragraph" w:styleId="BalloonText">
-    <w:name w:val="Balloon Text"/>
-    <w:basedOn w:val="Normal"/>
-    <w:link w:val="BalloonTextChar"/>
-    <w:uiPriority w:val="99"/>
-    <w:semiHidden/>
-    <w:unhideWhenUsed/>
-    <w:qFormat/>
-    <w:rsid w:val="001F11DB"/>
-    <w:pPr>
-      <w:spacing w:before="0"/>
-    </w:pPr>
-    <w:rPr>
-      <w:rFonts w:ascii="Segoe UI" w:hAnsi="Segoe UI" w:cs="Segoe UI"/>
-      <w:sz w:val="18"/>
-      <w:szCs w:val="18"/>
-    </w:rPr>
-  </w:style>
-  <w:style w:type="paragraph" w:styleId="ListParagraph">
-    <w:name w:val="List Paragraph"/>
-    <w:basedOn w:val="Normal"/>
-    <w:uiPriority w:val="34"/>
-    <w:qFormat/>
-    <w:rsid w:val="00520BF6"/>
-    <w:pPr>
-      <w:spacing w:before="0" w:after="160" w:line="252" w:lineRule="auto"/>
-      <w:ind w:left="720"/>
-      <w:contextualSpacing/>
-    </w:pPr>
-    <w:rPr>
-      <w:rFonts w:asciiTheme="minorHAnsi" w:eastAsiaTheme="minorHAnsi" w:hAnsiTheme="minorHAnsi" w:cstheme="minorBidi"/>
-      <w:szCs w:val="22"/>
-    </w:rPr>
-  </w:style>
-  <w:style w:type="table" w:customStyle="1" w:styleId="GridTableLight">
-    <w:name w:val="Grid Table Light"/>
-    <w:basedOn w:val="TableNormal"/>
-    <w:uiPriority w:val="40"/>
-    <w:rsid w:val="00FF2834"/>
-    <w:pPr>
-      <w:spacing w:line="240" w:lineRule="auto"/>
-    </w:pPr>
-    <w:tblPr>
-      <w:tblBorders>
-        <w:top w:val="single" w:sz="4" w:space="0" w:color="FFFFFF" w:themeColor="background1"/>
-        <w:left w:val="single" w:sz="4" w:space="0" w:color="FFFFFF" w:themeColor="background1"/>
-        <w:bottom w:val="single" w:sz="4" w:space="0" w:color="FFFFFF" w:themeColor="background1"/>
-        <w:right w:val="single" w:sz="4" w:space="0" w:color="FFFFFF" w:themeColor="background1"/>
-        <w:insideH w:val="single" w:sz="4" w:space="0" w:color="FFFFFF" w:themeColor="background1"/>
-        <w:insideV w:val="single" w:sz="4" w:space="0" w:color="FFFFFF" w:themeColor="background1"/>
-      </w:tblBorders>
-      <w:tblCellMar>
-        <w:top w:w="0" w:type="dxa"/>
-        <w:left w:w="108" w:type="dxa"/>
-        <w:bottom w:w="0" w:type="dxa"/>
-        <w:right w:w="108" w:type="dxa"/>
-      </w:tblCellMar>
-    </w:tblPr>
-  </w:style>
-  <w:style w:type="table" w:styleId="TableGrid">
-    <w:name w:val="Table Grid"/>
-    <w:basedOn w:val="TableNormal"/>
-    <w:rsid w:val="001064D9"/>
-    <w:pPr>
-      <w:spacing w:line="240" w:lineRule="auto"/>
-    </w:pPr>
-    <w:rPr>
-      <w:szCs w:val="20"/>
-    </w:rPr>
-    <w:tblPr>
-      <w:tblInd w:w="0" w:type="dxa"/>
-      <w:tblBorders>
-        <w:top w:val="single" w:sz="4" w:space="0" w:color="auto"/>
-        <w:left w:val="single" w:sz="4" w:space="0" w:color="auto"/>
-        <w:bottom w:val="single" w:sz="4" w:space="0" w:color="auto"/>
-        <w:right w:val="single" w:sz="4" w:space="0" w:color="auto"/>
-        <w:insideH w:val="single" w:sz="4" w:space="0" w:color="auto"/>
-        <w:insideV w:val="single" w:sz="4" w:space="0" w:color="auto"/>
-      </w:tblBorders>
-      <w:tblCellMar>
-        <w:top w:w="0" w:type="dxa"/>
-        <w:left w:w="108" w:type="dxa"/>
-        <w:bottom w:w="0" w:type="dxa"/>
-        <w:right w:w="108" w:type="dxa"/>
-      </w:tblCellMar>
     </w:tblPr>
   </w:style>
 </w:styles>
@@ -6226,28 +5795,13 @@
   <a:extraClrSchemeLst/>
   <a:extLst>
     <a:ext uri="{05A4C25C-085E-4340-85A3-A5531E510DB2}">
-      <thm15:themeFamily xmlns:thm15="http://schemas.microsoft.com/office/thememl/2012/main" xmlns="" name="Office Theme" id="{62F939B6-93AF-4DB8-9C6B-D6C7DFDC589F}" vid="{4A3C46E8-61CC-4603-A589-7422A47A8E4A}"/>
+      <thm15:themeFamily xmlns:thm15="http://schemas.microsoft.com/office/thememl/2012/main" name="Office Theme" id="{62F939B6-93AF-4DB8-9C6B-D6C7DFDC589F}" vid="{4A3C46E8-61CC-4603-A589-7422A47A8E4A}"/>
     </a:ext>
   </a:extLst>
 </a:theme>
 </file>
 
 <file path=customXml/item1.xml><?xml version="1.0" encoding="utf-8"?>
-<?mso-contentType ?>
-<FormTemplates xmlns="http://schemas.microsoft.com/sharepoint/v3/contenttype/forms">
-  <Display>DocumentLibraryForm</Display>
-  <Edit>DocumentLibraryForm</Edit>
-  <New>DocumentLibraryForm</New>
-</FormTemplates>
-</file>
-
-<file path=customXml/item2.xml><?xml version="1.0" encoding="utf-8"?>
-<p:properties xmlns:p="http://schemas.microsoft.com/office/2006/metadata/properties" xmlns:xsi="http://www.w3.org/2001/XMLSchema-instance" xmlns:pc="http://schemas.microsoft.com/office/infopath/2007/PartnerControls">
-  <documentManagement/>
-</p:properties>
-</file>
-
-<file path=customXml/item3.xml><?xml version="1.0" encoding="utf-8"?>
 <ct:contentTypeSchema xmlns:ct="http://schemas.microsoft.com/office/2006/metadata/contentType" xmlns:ma="http://schemas.microsoft.com/office/2006/metadata/properties/metaAttributes" ct:_="" ma:_="" ma:contentTypeName="Document" ma:contentTypeID="0x010100964A87BADAFAF74BBA71FD7AC034A652" ma:contentTypeVersion="8" ma:contentTypeDescription="Create a new document." ma:contentTypeScope="" ma:versionID="09e232fa399fc496cce67eb99f4ac8c3">
   <xsd:schema xmlns:xsd="http://www.w3.org/2001/XMLSchema" xmlns:xs="http://www.w3.org/2001/XMLSchema" xmlns:p="http://schemas.microsoft.com/office/2006/metadata/properties" xmlns:ns2="85a789e5-8c6f-48dd-9f0b-97ba1f677744" xmlns:ns3="daa3d5ed-050e-47c9-b299-7b71baab931b" targetNamespace="http://schemas.microsoft.com/office/2006/metadata/properties" ma:root="true" ma:fieldsID="b0a20de4c94030519aae855bf98aaedf" ns2:_="" ns3:_="">
     <xsd:import namespace="85a789e5-8c6f-48dd-9f0b-97ba1f677744"/>
@@ -6438,28 +5992,26 @@
 </ct:contentTypeSchema>
 </file>
 
+<file path=customXml/item2.xml><?xml version="1.0" encoding="utf-8"?>
+<p:properties xmlns:p="http://schemas.microsoft.com/office/2006/metadata/properties" xmlns:xsi="http://www.w3.org/2001/XMLSchema-instance" xmlns:pc="http://schemas.microsoft.com/office/infopath/2007/PartnerControls">
+  <documentManagement/>
+</p:properties>
+</file>
+
+<file path=customXml/item3.xml><?xml version="1.0" encoding="utf-8"?>
+<?mso-contentType ?>
+<FormTemplates xmlns="http://schemas.microsoft.com/sharepoint/v3/contenttype/forms">
+  <Display>DocumentLibraryForm</Display>
+  <Edit>DocumentLibraryForm</Edit>
+  <New>DocumentLibraryForm</New>
+</FormTemplates>
+</file>
+
 <file path=customXml/item4.xml><?xml version="1.0" encoding="utf-8"?>
 <b:Sources xmlns:b="http://schemas.openxmlformats.org/officeDocument/2006/bibliography" xmlns="http://schemas.openxmlformats.org/officeDocument/2006/bibliography" SelectedStyle="\APASixthEditionOfficeOnline.xsl" StyleName="APA" Version="6"/>
 </file>
 
 <file path=customXml/itemProps1.xml><?xml version="1.0" encoding="utf-8"?>
-<ds:datastoreItem xmlns:ds="http://schemas.openxmlformats.org/officeDocument/2006/customXml" ds:itemID="{2A8B6592-6794-44FD-8CEE-A25306055886}">
-  <ds:schemaRefs>
-    <ds:schemaRef ds:uri="http://schemas.microsoft.com/sharepoint/v3/contenttype/forms"/>
-  </ds:schemaRefs>
-</ds:datastoreItem>
-</file>
-
-<file path=customXml/itemProps2.xml><?xml version="1.0" encoding="utf-8"?>
-<ds:datastoreItem xmlns:ds="http://schemas.openxmlformats.org/officeDocument/2006/customXml" ds:itemID="{353157A9-2020-416C-89A9-59E782BB1D75}">
-  <ds:schemaRefs>
-    <ds:schemaRef ds:uri="http://schemas.microsoft.com/office/2006/metadata/properties"/>
-    <ds:schemaRef ds:uri="http://schemas.microsoft.com/office/infopath/2007/PartnerControls"/>
-  </ds:schemaRefs>
-</ds:datastoreItem>
-</file>
-
-<file path=customXml/itemProps3.xml><?xml version="1.0" encoding="utf-8"?>
 <ds:datastoreItem xmlns:ds="http://schemas.openxmlformats.org/officeDocument/2006/customXml" ds:itemID="{ABD7027F-4143-4218-9BA8-0C342246362F}">
   <ds:schemaRefs>
     <ds:schemaRef ds:uri="http://schemas.microsoft.com/office/2006/metadata/contentType"/>
@@ -6478,8 +6030,25 @@
 </ds:datastoreItem>
 </file>
 
+<file path=customXml/itemProps2.xml><?xml version="1.0" encoding="utf-8"?>
+<ds:datastoreItem xmlns:ds="http://schemas.openxmlformats.org/officeDocument/2006/customXml" ds:itemID="{353157A9-2020-416C-89A9-59E782BB1D75}">
+  <ds:schemaRefs>
+    <ds:schemaRef ds:uri="http://schemas.microsoft.com/office/2006/metadata/properties"/>
+    <ds:schemaRef ds:uri="http://schemas.microsoft.com/office/infopath/2007/PartnerControls"/>
+  </ds:schemaRefs>
+</ds:datastoreItem>
+</file>
+
+<file path=customXml/itemProps3.xml><?xml version="1.0" encoding="utf-8"?>
+<ds:datastoreItem xmlns:ds="http://schemas.openxmlformats.org/officeDocument/2006/customXml" ds:itemID="{2A8B6592-6794-44FD-8CEE-A25306055886}">
+  <ds:schemaRefs>
+    <ds:schemaRef ds:uri="http://schemas.microsoft.com/sharepoint/v3/contenttype/forms"/>
+  </ds:schemaRefs>
+</ds:datastoreItem>
+</file>
+
 <file path=customXml/itemProps4.xml><?xml version="1.0" encoding="utf-8"?>
-<ds:datastoreItem xmlns:ds="http://schemas.openxmlformats.org/officeDocument/2006/customXml" ds:itemID="{53E2A001-F4A5-4A94-8DA0-B591047300E6}">
+<ds:datastoreItem xmlns:ds="http://schemas.openxmlformats.org/officeDocument/2006/customXml" ds:itemID="{4AE4BBFF-D3D4-44E7-9783-2DB57922C232}">
   <ds:schemaRefs>
     <ds:schemaRef ds:uri="http://schemas.openxmlformats.org/officeDocument/2006/bibliography"/>
   </ds:schemaRefs>

</xml_diff>